<commit_message>
CIV-12072 Update the LR defendant response form for Part Admit Journeys - fix docmosis spacing
</commit_message>
<xml_diff>
--- a/docker/docmosis/templates/CV-SPC-HRN-ENG-01361-CIV-12072.docx
+++ b/docker/docmosis/templates/CV-SPC-HRN-ENG-01361-CIV-12072.docx
@@ -4,7 +4,7 @@
   <w:body>
     <w:p>
       <w:pPr>
-        <w:pStyle w:val="Body"/>
+        <w:pStyle w:val="Body A"/>
         <w:rPr>
           <w:rFonts w:ascii="Tahoma" w:cs="Tahoma" w:hAnsi="Tahoma" w:eastAsia="Tahoma"/>
           <w:sz w:val="22"/>
@@ -16,7 +16,7 @@
       <w:tblPr>
         <w:tblW w:w="9744" w:type="dxa"/>
         <w:jc w:val="left"/>
-        <w:tblInd w:w="108" w:type="dxa"/>
+        <w:tblInd w:w="216" w:type="dxa"/>
         <w:tblBorders>
           <w:top w:val="single" w:color="ffffff" w:sz="8" w:space="0" w:shadow="0" w:frame="0"/>
           <w:left w:val="single" w:color="ffffff" w:sz="8" w:space="0" w:shadow="0" w:frame="0"/>
@@ -62,12 +62,13 @@
           </w:tcPr>
           <w:p>
             <w:pPr>
-              <w:pStyle w:val="Body"/>
+              <w:pStyle w:val="Body A"/>
               <w:jc w:val="both"/>
             </w:pPr>
             <w:r>
               <w:rPr>
                 <w:shd w:val="nil" w:color="auto" w:fill="auto"/>
+                <w:lang w:val="en-US"/>
               </w:rPr>
               <w:drawing xmlns:a="http://schemas.openxmlformats.org/drawingml/2006/main">
                 <wp:inline distT="0" distB="0" distL="0" distR="0">
@@ -112,11 +113,6 @@
                 </wp:inline>
               </w:drawing>
             </w:r>
-            <w:r>
-              <w:rPr>
-                <w:shd w:val="nil" w:color="auto" w:fill="auto"/>
-              </w:rPr>
-            </w:r>
           </w:p>
         </w:tc>
         <w:tc>
@@ -179,7 +175,7 @@
           </w:p>
           <w:p>
             <w:pPr>
-              <w:pStyle w:val="Body"/>
+              <w:pStyle w:val="Body A"/>
               <w:bidi w:val="0"/>
               <w:ind w:left="0" w:right="0" w:firstLine="0"/>
               <w:jc w:val="both"/>
@@ -228,12 +224,13 @@
           </w:tcPr>
           <w:p>
             <w:pPr>
-              <w:pStyle w:val="Body"/>
+              <w:pStyle w:val="Body A"/>
               <w:jc w:val="right"/>
             </w:pPr>
             <w:r>
               <w:rPr>
                 <w:shd w:val="nil" w:color="auto" w:fill="auto"/>
+                <w:lang w:val="en-US"/>
               </w:rPr>
               <w:drawing xmlns:a="http://schemas.openxmlformats.org/drawingml/2006/main">
                 <wp:inline distT="0" distB="0" distL="0" distR="0">
@@ -702,7 +699,19 @@
     </w:tbl>
     <w:p>
       <w:pPr>
-        <w:pStyle w:val="Body"/>
+        <w:pStyle w:val="Body A"/>
+        <w:widowControl w:val="0"/>
+        <w:ind w:left="108" w:hanging="108"/>
+        <w:rPr>
+          <w:rFonts w:ascii="Tahoma" w:cs="Tahoma" w:hAnsi="Tahoma" w:eastAsia="Tahoma"/>
+          <w:sz w:val="22"/>
+          <w:szCs w:val="22"/>
+        </w:rPr>
+      </w:pPr>
+    </w:p>
+    <w:p>
+      <w:pPr>
+        <w:pStyle w:val="Body A"/>
         <w:widowControl w:val="0"/>
         <w:rPr>
           <w:rFonts w:ascii="Tahoma" w:cs="Tahoma" w:hAnsi="Tahoma" w:eastAsia="Tahoma"/>
@@ -713,7 +722,7 @@
     </w:p>
     <w:p>
       <w:pPr>
-        <w:pStyle w:val="Body"/>
+        <w:pStyle w:val="Body A"/>
         <w:pBdr>
           <w:top w:val="nil"/>
           <w:left w:val="nil"/>
@@ -794,7 +803,7 @@
       <w:tblPr>
         <w:tblW w:w="10060" w:type="dxa"/>
         <w:jc w:val="left"/>
-        <w:tblInd w:w="108" w:type="dxa"/>
+        <w:tblInd w:w="216" w:type="dxa"/>
         <w:tblBorders>
           <w:top w:val="single" w:color="ffffff" w:sz="8" w:space="0" w:shadow="0" w:frame="0"/>
           <w:left w:val="single" w:color="ffffff" w:sz="8" w:space="0" w:shadow="0" w:frame="0"/>
@@ -859,22 +868,6 @@
               </w:rPr>
               <w:t>Name</w:t>
             </w:r>
-            <w:r>
-              <w:rPr>
-                <w:rFonts w:ascii="Cambria" w:cs="Cambria" w:hAnsi="Cambria" w:eastAsia="Cambria"/>
-                <w:b w:val="1"/>
-                <w:bCs w:val="1"/>
-                <w:outline w:val="0"/>
-                <w:color w:val="0a0a0a"/>
-                <w:u w:color="0a0a0a"/>
-                <w:shd w:val="clear" w:color="auto" w:fill="ffffff"/>
-                <w14:textFill>
-                  <w14:solidFill>
-                    <w14:srgbClr w14:val="0A0A0A"/>
-                  </w14:solidFill>
-                </w14:textFill>
-              </w:rPr>
-            </w:r>
           </w:p>
         </w:tc>
         <w:tc>
@@ -897,7 +890,7 @@
           </w:tcPr>
           <w:p>
             <w:pPr>
-              <w:pStyle w:val="Body"/>
+              <w:pStyle w:val="Body A"/>
               <w:spacing w:before="40" w:after="40"/>
             </w:pPr>
             <w:r>
@@ -905,8 +898,6 @@
                 <w:rFonts w:ascii="Cambria" w:hAnsi="Cambria"/>
                 <w:outline w:val="0"/>
                 <w:color w:val="0a0a0a"/>
-                <w:sz w:val="24"/>
-                <w:szCs w:val="24"/>
                 <w:u w:color="0a0a0a"/>
                 <w:shd w:val="nil" w:color="auto" w:fill="auto"/>
                 <w:rtl w:val="0"/>
@@ -971,22 +962,6 @@
               </w:rPr>
               <w:t xml:space="preserve">Address </w:t>
             </w:r>
-            <w:r>
-              <w:rPr>
-                <w:rFonts w:ascii="Cambria" w:cs="Cambria" w:hAnsi="Cambria" w:eastAsia="Cambria"/>
-                <w:b w:val="1"/>
-                <w:bCs w:val="1"/>
-                <w:outline w:val="0"/>
-                <w:color w:val="0a0a0a"/>
-                <w:u w:color="0a0a0a"/>
-                <w:shd w:val="clear" w:color="auto" w:fill="ffffff"/>
-                <w14:textFill>
-                  <w14:solidFill>
-                    <w14:srgbClr w14:val="0A0A0A"/>
-                  </w14:solidFill>
-                </w14:textFill>
-              </w:rPr>
-            </w:r>
           </w:p>
         </w:tc>
         <w:tc>
@@ -1009,7 +984,7 @@
           </w:tcPr>
           <w:p>
             <w:pPr>
-              <w:pStyle w:val="Body"/>
+              <w:pStyle w:val="Body A"/>
             </w:pPr>
             <w:r>
               <w:rPr>
@@ -1147,11 +1122,6 @@
                 <w:lang w:val="en-US"/>
               </w:rPr>
               <w:t>&lt;&lt;cs_{ respondent1.primaryAddress.PostCode!=null}&gt;&gt;&lt;&lt;respondent1.primaryAddress.PostCode&gt;&gt;&lt;&lt;es_&gt;&gt;</w:t>
-            </w:r>
-            <w:r>
-              <w:rPr>
-                <w:shd w:val="nil" w:color="auto" w:fill="auto"/>
-              </w:rPr>
             </w:r>
           </w:p>
         </w:tc>
@@ -1189,21 +1159,11 @@
             <w:r>
               <w:rPr>
                 <w:rFonts w:ascii="Segoe UI" w:cs="Segoe UI" w:hAnsi="Segoe UI" w:eastAsia="Segoe UI"/>
-                <w:b w:val="0"/>
-                <w:bCs w:val="0"/>
-                <w:outline w:val="0"/>
-                <w:color w:val="000000"/>
                 <w:sz w:val="21"/>
                 <w:szCs w:val="21"/>
-                <w:u w:color="000000"/>
                 <w:shd w:val="clear" w:color="auto" w:fill="ffffff"/>
                 <w:rtl w:val="0"/>
                 <w:lang w:val="en-US"/>
-                <w14:textFill>
-                  <w14:solidFill>
-                    <w14:srgbClr w14:val="000000"/>
-                  </w14:solidFill>
-                </w14:textFill>
               </w:rPr>
               <w:t>&lt;&lt;cr_{ respondent1.individualDateOfBirth!=null}&gt;&gt;</w:t>
             </w:r>
@@ -1293,7 +1253,7 @@
           </w:tcPr>
           <w:p>
             <w:pPr>
-              <w:pStyle w:val="Body"/>
+              <w:pStyle w:val="Body A"/>
             </w:pPr>
             <w:r>
               <w:rPr>
@@ -1314,7 +1274,7 @@
           <w:shd w:val="clear" w:color="auto" w:fill="cdd4e9"/>
         </w:tblPrEx>
         <w:trPr>
-          <w:trHeight w:val="300" w:hRule="atLeast"/>
+          <w:trHeight w:val="310" w:hRule="atLeast"/>
         </w:trPr>
         <w:tc>
           <w:tcPr>
@@ -1414,21 +1374,11 @@
             <w:r>
               <w:rPr>
                 <w:rFonts w:ascii="Segoe UI" w:cs="Segoe UI" w:hAnsi="Segoe UI" w:eastAsia="Segoe UI"/>
-                <w:b w:val="0"/>
-                <w:bCs w:val="0"/>
-                <w:outline w:val="0"/>
-                <w:color w:val="000000"/>
                 <w:sz w:val="21"/>
                 <w:szCs w:val="21"/>
-                <w:u w:color="000000"/>
                 <w:shd w:val="clear" w:color="auto" w:fill="ffffff"/>
                 <w:rtl w:val="0"/>
                 <w:lang w:val="en-US"/>
-                <w14:textFill>
-                  <w14:solidFill>
-                    <w14:srgbClr w14:val="000000"/>
-                  </w14:solidFill>
-                </w14:textFill>
               </w:rPr>
               <w:t>&lt;&lt;cr_{ respondent1.representative.phoneNumber!=null}&gt;&gt;</w:t>
             </w:r>
@@ -1518,7 +1468,7 @@
           </w:tcPr>
           <w:p>
             <w:pPr>
-              <w:pStyle w:val="Body"/>
+              <w:pStyle w:val="Body A"/>
             </w:pPr>
             <w:r>
               <w:rPr>
@@ -1539,7 +1489,7 @@
           <w:shd w:val="clear" w:color="auto" w:fill="cdd4e9"/>
         </w:tblPrEx>
         <w:trPr>
-          <w:trHeight w:val="300" w:hRule="atLeast"/>
+          <w:trHeight w:val="310" w:hRule="atLeast"/>
         </w:trPr>
         <w:tc>
           <w:tcPr>
@@ -1639,21 +1589,11 @@
             <w:r>
               <w:rPr>
                 <w:rFonts w:ascii="Segoe UI" w:cs="Segoe UI" w:hAnsi="Segoe UI" w:eastAsia="Segoe UI"/>
-                <w:b w:val="0"/>
-                <w:bCs w:val="0"/>
-                <w:outline w:val="0"/>
-                <w:color w:val="000000"/>
                 <w:sz w:val="21"/>
                 <w:szCs w:val="21"/>
-                <w:u w:color="000000"/>
                 <w:shd w:val="clear" w:color="auto" w:fill="ffffff"/>
                 <w:rtl w:val="0"/>
                 <w:lang w:val="en-US"/>
-                <w14:textFill>
-                  <w14:solidFill>
-                    <w14:srgbClr w14:val="000000"/>
-                  </w14:solidFill>
-                </w14:textFill>
               </w:rPr>
               <w:t>&lt;&lt;cr_{ respondent1.representative.emailAddress!=null}&gt;&gt;</w:t>
             </w:r>
@@ -1715,17 +1655,9 @@
                 <w:rFonts w:ascii="Calibri" w:hAnsi="Calibri"/>
                 <w:b w:val="1"/>
                 <w:bCs w:val="1"/>
-                <w:outline w:val="0"/>
-                <w:color w:val="000000"/>
-                <w:u w:color="000000"/>
-                <w:shd w:val="nil" w:color="auto" w:fill="auto"/>
-                <w:rtl w:val="0"/>
-                <w:lang w:val="en-US"/>
-                <w14:textFill>
-                  <w14:solidFill>
-                    <w14:srgbClr w14:val="000000"/>
-                  </w14:solidFill>
-                </w14:textFill>
+                <w:shd w:val="nil" w:color="auto" w:fill="auto"/>
+                <w:rtl w:val="0"/>
+                <w:lang w:val="en-US"/>
               </w:rPr>
               <w:t>Email</w:t>
             </w:r>
@@ -1751,7 +1683,7 @@
           </w:tcPr>
           <w:p>
             <w:pPr>
-              <w:pStyle w:val="Body"/>
+              <w:pStyle w:val="Body A"/>
             </w:pPr>
             <w:r>
               <w:rPr>
@@ -1772,7 +1704,7 @@
           <w:shd w:val="clear" w:color="auto" w:fill="cdd4e9"/>
         </w:tblPrEx>
         <w:trPr>
-          <w:trHeight w:val="300" w:hRule="atLeast"/>
+          <w:trHeight w:val="310" w:hRule="atLeast"/>
         </w:trPr>
         <w:tc>
           <w:tcPr>
@@ -1842,7 +1774,28 @@
     </w:tbl>
     <w:p>
       <w:pPr>
-        <w:pStyle w:val="Body"/>
+        <w:pStyle w:val="Body A"/>
+        <w:widowControl w:val="0"/>
+        <w:spacing w:before="120" w:after="120"/>
+        <w:ind w:left="108" w:hanging="108"/>
+        <w:rPr>
+          <w:rFonts w:ascii="Cambria" w:cs="Cambria" w:hAnsi="Cambria" w:eastAsia="Cambria"/>
+          <w:outline w:val="0"/>
+          <w:color w:val="0a0a0a"/>
+          <w:sz w:val="36"/>
+          <w:szCs w:val="36"/>
+          <w:u w:color="0a0a0a"/>
+          <w14:textFill>
+            <w14:solidFill>
+              <w14:srgbClr w14:val="0A0A0A"/>
+            </w14:solidFill>
+          </w14:textFill>
+        </w:rPr>
+      </w:pPr>
+    </w:p>
+    <w:p>
+      <w:pPr>
+        <w:pStyle w:val="Body A"/>
         <w:widowControl w:val="0"/>
         <w:spacing w:before="120" w:after="120"/>
         <w:rPr>
@@ -1862,7 +1815,7 @@
     </w:p>
     <w:p>
       <w:pPr>
-        <w:pStyle w:val="Body"/>
+        <w:pStyle w:val="Body A"/>
         <w:spacing w:before="120" w:after="120"/>
         <w:rPr>
           <w:rFonts w:ascii="Cambria" w:cs="Cambria" w:hAnsi="Cambria" w:eastAsia="Cambria"/>
@@ -1881,7 +1834,7 @@
     </w:p>
     <w:p>
       <w:pPr>
-        <w:pStyle w:val="Body"/>
+        <w:pStyle w:val="Body A"/>
         <w:pBdr>
           <w:top w:val="nil"/>
           <w:left w:val="nil"/>
@@ -1962,7 +1915,7 @@
       <w:tblPr>
         <w:tblW w:w="10025" w:type="dxa"/>
         <w:jc w:val="left"/>
-        <w:tblInd w:w="108" w:type="dxa"/>
+        <w:tblInd w:w="216" w:type="dxa"/>
         <w:tblBorders>
           <w:top w:val="single" w:color="ffffff" w:sz="8" w:space="0" w:shadow="0" w:frame="0"/>
           <w:left w:val="single" w:color="ffffff" w:sz="8" w:space="0" w:shadow="0" w:frame="0"/>
@@ -2063,7 +2016,6 @@
                 <w:u w:color="0a0a0a"/>
                 <w:shd w:val="clear" w:color="auto" w:fill="ffffff"/>
                 <w:rtl w:val="0"/>
-                <w:lang w:val="en-US"/>
                 <w14:textFill>
                   <w14:solidFill>
                     <w14:srgbClr w14:val="0A0A0A"/>
@@ -2132,10 +2084,7 @@
           <w:p>
             <w:pPr>
               <w:pStyle w:val="Normal (Web)"/>
-              <w:bidi w:val="0"/>
               <w:spacing w:before="40" w:after="40"/>
-              <w:ind w:left="0" w:right="0" w:firstLine="0"/>
-              <w:jc w:val="left"/>
               <w:rPr>
                 <w:rFonts w:ascii="Cambria" w:cs="Cambria" w:hAnsi="Cambria" w:eastAsia="Cambria"/>
                 <w:b w:val="1"/>
@@ -2144,7 +2093,6 @@
                 <w:color w:val="0a0a0a"/>
                 <w:u w:color="0a0a0a"/>
                 <w:shd w:val="clear" w:color="auto" w:fill="ffffff"/>
-                <w:rtl w:val="0"/>
                 <w:lang w:val="en-US"/>
                 <w14:textFill>
                   <w14:solidFill>
@@ -2247,22 +2195,6 @@
                 </w14:textFill>
               </w:rPr>
               <w:t>Why they dispute the claim</w:t>
-            </w:r>
-            <w:r>
-              <w:rPr>
-                <w:rFonts w:ascii="Cambria" w:cs="Cambria" w:hAnsi="Cambria" w:eastAsia="Cambria"/>
-                <w:b w:val="1"/>
-                <w:bCs w:val="1"/>
-                <w:outline w:val="0"/>
-                <w:color w:val="0a0a0a"/>
-                <w:u w:color="0a0a0a"/>
-                <w:shd w:val="clear" w:color="auto" w:fill="ffffff"/>
-                <w14:textFill>
-                  <w14:solidFill>
-                    <w14:srgbClr w14:val="0A0A0A"/>
-                  </w14:solidFill>
-                </w14:textFill>
-              </w:rPr>
             </w:r>
           </w:p>
         </w:tc>
@@ -2286,7 +2218,7 @@
           </w:tcPr>
           <w:p>
             <w:pPr>
-              <w:pStyle w:val="Body"/>
+              <w:pStyle w:val="Body A"/>
               <w:spacing w:before="40" w:after="40"/>
               <w:rPr>
                 <w:rFonts w:ascii="Calibri" w:cs="Calibri" w:hAnsi="Calibri" w:eastAsia="Calibri"/>
@@ -2331,7 +2263,7 @@
           </w:p>
           <w:p>
             <w:pPr>
-              <w:pStyle w:val="Body"/>
+              <w:pStyle w:val="Body A"/>
               <w:spacing w:before="40" w:after="40"/>
               <w:rPr>
                 <w:rFonts w:ascii="Calibri" w:cs="Calibri" w:hAnsi="Calibri" w:eastAsia="Calibri"/>
@@ -2344,7 +2276,7 @@
           </w:p>
           <w:p>
             <w:pPr>
-              <w:pStyle w:val="Body"/>
+              <w:pStyle w:val="Body A"/>
               <w:bidi w:val="0"/>
               <w:spacing w:before="40" w:after="40"/>
               <w:ind w:left="0" w:right="0" w:firstLine="0"/>
@@ -2355,7 +2287,6 @@
                 <w:szCs w:val="21"/>
                 <w:shd w:val="nil" w:color="auto" w:fill="auto"/>
                 <w:rtl w:val="0"/>
-                <w:lang w:val="en-US"/>
               </w:rPr>
             </w:pPr>
             <w:r>
@@ -2372,26 +2303,21 @@
           </w:p>
           <w:p>
             <w:pPr>
-              <w:pStyle w:val="Body"/>
-              <w:bidi w:val="0"/>
+              <w:pStyle w:val="Body A"/>
               <w:spacing w:before="40" w:after="40"/>
-              <w:ind w:left="0" w:right="0" w:firstLine="0"/>
-              <w:jc w:val="left"/>
               <w:rPr>
                 <w:rFonts w:ascii="Calibri" w:cs="Calibri" w:hAnsi="Calibri" w:eastAsia="Calibri"/>
                 <w:sz w:val="21"/>
                 <w:szCs w:val="21"/>
                 <w:shd w:val="nil" w:color="auto" w:fill="auto"/>
-                <w:rtl w:val="0"/>
-                <w:lang w:val="en-US"/>
-              </w:rPr>
-            </w:pPr>
-          </w:p>
-          <w:p>
-            <w:pPr>
-              <w:pStyle w:val="Body"/>
+                <w:lang w:val="en-US"/>
+              </w:rPr>
+            </w:pPr>
+          </w:p>
+          <w:p>
+            <w:pPr>
+              <w:pStyle w:val="Body A"/>
               <w:bidi w:val="0"/>
-              <w:spacing w:before="40" w:after="40"/>
               <w:ind w:left="0" w:right="0" w:firstLine="0"/>
               <w:jc w:val="left"/>
               <w:rPr>
@@ -2400,19 +2326,6 @@
                 <w:szCs w:val="21"/>
                 <w:shd w:val="nil" w:color="auto" w:fill="auto"/>
                 <w:rtl w:val="0"/>
-                <w:lang w:val="en-US"/>
-              </w:rPr>
-            </w:pPr>
-          </w:p>
-          <w:p>
-            <w:pPr>
-              <w:pStyle w:val="Body"/>
-              <w:rPr>
-                <w:rFonts w:ascii="Calibri" w:cs="Calibri" w:hAnsi="Calibri" w:eastAsia="Calibri"/>
-                <w:sz w:val="21"/>
-                <w:szCs w:val="21"/>
-                <w:shd w:val="nil" w:color="auto" w:fill="auto"/>
-                <w:lang w:val="en-US"/>
               </w:rPr>
             </w:pPr>
             <w:r>
@@ -2420,6 +2333,7 @@
                 <w:rFonts w:ascii="Calibri" w:hAnsi="Calibri" w:hint="default"/>
                 <w:sz w:val="21"/>
                 <w:szCs w:val="21"/>
+                <w:shd w:val="nil" w:color="auto" w:fill="auto"/>
                 <w:rtl w:val="0"/>
                 <w:lang w:val="en-US"/>
               </w:rPr>
@@ -2430,6 +2344,7 @@
                 <w:rFonts w:ascii="Calibri" w:hAnsi="Calibri"/>
                 <w:sz w:val="21"/>
                 <w:szCs w:val="21"/>
+                <w:shd w:val="nil" w:color="auto" w:fill="auto"/>
                 <w:rtl w:val="0"/>
                 <w:lang w:val="en-US"/>
               </w:rPr>
@@ -2439,18 +2354,15 @@
           <w:p>
             <w:pPr>
               <w:pStyle w:val="Default"/>
-              <w:bidi w:val="0"/>
               <w:spacing w:before="0" w:line="240" w:lineRule="auto"/>
-              <w:ind w:left="0" w:right="0" w:firstLine="0"/>
-              <w:jc w:val="left"/>
               <w:rPr>
                 <w:rFonts w:ascii="Calibri" w:cs="Calibri" w:hAnsi="Calibri" w:eastAsia="Calibri"/>
                 <w:outline w:val="0"/>
                 <w:color w:val="1d1c1d"/>
                 <w:sz w:val="21"/>
                 <w:szCs w:val="21"/>
-                <w:shd w:val="nil" w:color="auto" w:fill="auto"/>
-                <w:rtl w:val="0"/>
+                <w:u w:color="1d1c1d"/>
+                <w:shd w:val="nil" w:color="auto" w:fill="auto"/>
                 <w14:textFill>
                   <w14:solidFill>
                     <w14:srgbClr w14:val="1D1C1D"/>
@@ -2461,7 +2373,7 @@
           </w:p>
           <w:p>
             <w:pPr>
-              <w:pStyle w:val="Body"/>
+              <w:pStyle w:val="Body A"/>
               <w:bidi w:val="0"/>
               <w:spacing w:before="40" w:after="40"/>
               <w:ind w:left="0" w:right="0" w:firstLine="0"/>
@@ -2593,7 +2505,7 @@
           </w:tcPr>
           <w:p>
             <w:pPr>
-              <w:pStyle w:val="Body"/>
+              <w:pStyle w:val="Body A"/>
               <w:spacing w:before="40" w:after="40"/>
               <w:rPr>
                 <w:rFonts w:ascii="Calibri" w:cs="Calibri" w:hAnsi="Calibri" w:eastAsia="Calibri"/>
@@ -2612,7 +2524,7 @@
           </w:p>
           <w:p>
             <w:pPr>
-              <w:pStyle w:val="Body"/>
+              <w:pStyle w:val="Body A"/>
               <w:bidi w:val="0"/>
               <w:spacing w:before="40" w:after="40"/>
               <w:ind w:left="0" w:right="0" w:firstLine="0"/>
@@ -2635,7 +2547,7 @@
           </w:p>
           <w:p>
             <w:pPr>
-              <w:pStyle w:val="Body"/>
+              <w:pStyle w:val="Body A"/>
               <w:bidi w:val="0"/>
               <w:ind w:left="0" w:right="0" w:firstLine="0"/>
               <w:jc w:val="left"/>
@@ -2719,7 +2631,7 @@
           </w:p>
           <w:p>
             <w:pPr>
-              <w:pStyle w:val="Body"/>
+              <w:pStyle w:val="Body A"/>
               <w:bidi w:val="0"/>
               <w:spacing w:before="40" w:after="40"/>
               <w:ind w:left="0" w:right="0" w:firstLine="0"/>
@@ -2767,7 +2679,7 @@
           </w:tcPr>
           <w:p>
             <w:pPr>
-              <w:pStyle w:val="Body"/>
+              <w:pStyle w:val="Body A"/>
               <w:spacing w:before="40" w:after="40"/>
             </w:pPr>
             <w:r>
@@ -2911,14 +2823,12 @@
           </w:tcPr>
           <w:p>
             <w:pPr>
-              <w:pStyle w:val="Body"/>
+              <w:pStyle w:val="Body A"/>
               <w:spacing w:before="40" w:after="40"/>
             </w:pPr>
             <w:r>
               <w:rPr>
                 <w:rFonts w:ascii="Calibri" w:hAnsi="Calibri"/>
-                <w:sz w:val="24"/>
-                <w:szCs w:val="24"/>
                 <w:shd w:val="nil" w:color="auto" w:fill="auto"/>
                 <w:rtl w:val="0"/>
                 <w:lang w:val="en-US"/>
@@ -3033,21 +2943,11 @@
             <w:r>
               <w:rPr>
                 <w:rFonts w:ascii="Segoe UI" w:cs="Segoe UI" w:hAnsi="Segoe UI" w:eastAsia="Segoe UI"/>
-                <w:b w:val="0"/>
-                <w:bCs w:val="0"/>
-                <w:outline w:val="0"/>
-                <w:color w:val="000000"/>
                 <w:sz w:val="21"/>
                 <w:szCs w:val="21"/>
-                <w:u w:color="000000"/>
                 <w:shd w:val="clear" w:color="auto" w:fill="ffffff"/>
                 <w:rtl w:val="0"/>
                 <w:lang w:val="en-US"/>
-                <w14:textFill>
-                  <w14:solidFill>
-                    <w14:srgbClr w14:val="000000"/>
-                  </w14:solidFill>
-                </w14:textFill>
               </w:rPr>
               <w:t>&lt;&lt;cr_{poundsPaid!=null}&gt;&gt;</w:t>
             </w:r>
@@ -3145,7 +3045,7 @@
           </w:tcPr>
           <w:p>
             <w:pPr>
-              <w:pStyle w:val="Body"/>
+              <w:pStyle w:val="Body A"/>
             </w:pPr>
             <w:r>
               <w:rPr>
@@ -3157,11 +3057,6 @@
                 <w:lang w:val="en-US"/>
               </w:rPr>
               <w:t>&lt;&lt;poundsPaid&gt;&gt;</w:t>
-            </w:r>
-            <w:r>
-              <w:rPr>
-                <w:shd w:val="nil" w:color="auto" w:fill="auto"/>
-              </w:rPr>
             </w:r>
           </w:p>
         </w:tc>
@@ -3303,7 +3198,7 @@
           </w:tcPr>
           <w:p>
             <w:pPr>
-              <w:pStyle w:val="Body"/>
+              <w:pStyle w:val="Body A"/>
               <w:rPr>
                 <w:rFonts w:ascii="Segoe UI" w:cs="Segoe UI" w:hAnsi="Segoe UI" w:eastAsia="Segoe UI"/>
                 <w:sz w:val="21"/>
@@ -3325,7 +3220,7 @@
           </w:p>
           <w:p>
             <w:pPr>
-              <w:pStyle w:val="Body"/>
+              <w:pStyle w:val="Body A"/>
               <w:rPr>
                 <w:rFonts w:ascii="Segoe UI" w:cs="Segoe UI" w:hAnsi="Segoe UI" w:eastAsia="Segoe UI"/>
                 <w:sz w:val="21"/>
@@ -3337,7 +3232,7 @@
           </w:p>
           <w:p>
             <w:pPr>
-              <w:pStyle w:val="Body"/>
+              <w:pStyle w:val="Body A"/>
               <w:rPr>
                 <w:rFonts w:ascii="Segoe UI" w:cs="Segoe UI" w:hAnsi="Segoe UI" w:eastAsia="Segoe UI"/>
                 <w:sz w:val="21"/>
@@ -3349,7 +3244,7 @@
           </w:p>
           <w:p>
             <w:pPr>
-              <w:pStyle w:val="Body"/>
+              <w:pStyle w:val="Body A"/>
               <w:rPr>
                 <w:rFonts w:ascii="Segoe UI" w:cs="Segoe UI" w:hAnsi="Segoe UI" w:eastAsia="Segoe UI"/>
                 <w:sz w:val="21"/>
@@ -3361,7 +3256,7 @@
           </w:p>
           <w:p>
             <w:pPr>
-              <w:pStyle w:val="Body"/>
+              <w:pStyle w:val="Body A"/>
               <w:bidi w:val="0"/>
               <w:ind w:left="0" w:right="0" w:firstLine="0"/>
               <w:jc w:val="left"/>
@@ -3384,16 +3279,16 @@
           </w:p>
           <w:p>
             <w:pPr>
-              <w:pStyle w:val="Body"/>
-              <w:rPr>
-                <w:shd w:val="nil" w:color="auto" w:fill="auto"/>
-                <w:lang w:val="en-US"/>
-              </w:rPr>
-            </w:pPr>
-          </w:p>
-          <w:p>
-            <w:pPr>
-              <w:pStyle w:val="Body"/>
+              <w:pStyle w:val="Body A"/>
+              <w:rPr>
+                <w:shd w:val="nil" w:color="auto" w:fill="auto"/>
+                <w:lang w:val="en-US"/>
+              </w:rPr>
+            </w:pPr>
+          </w:p>
+          <w:p>
+            <w:pPr>
+              <w:pStyle w:val="Body A"/>
               <w:bidi w:val="0"/>
               <w:spacing w:before="40" w:after="40"/>
               <w:ind w:left="0" w:right="0" w:firstLine="0"/>
@@ -3405,8 +3300,6 @@
             <w:r>
               <w:rPr>
                 <w:rFonts w:ascii="Cambria" w:hAnsi="Cambria"/>
-                <w:sz w:val="24"/>
-                <w:szCs w:val="24"/>
                 <w:shd w:val="nil" w:color="auto" w:fill="auto"/>
                 <w:rtl w:val="0"/>
                 <w:lang w:val="en-US"/>
@@ -3421,7 +3314,7 @@
           <w:shd w:val="clear" w:color="auto" w:fill="cdd4e9"/>
         </w:tblPrEx>
         <w:trPr>
-          <w:trHeight w:val="300" w:hRule="atLeast"/>
+          <w:trHeight w:val="310" w:hRule="atLeast"/>
         </w:trPr>
         <w:tc>
           <w:tcPr>
@@ -3544,7 +3437,7 @@
           </w:tcPr>
           <w:p>
             <w:pPr>
-              <w:pStyle w:val="Body"/>
+              <w:pStyle w:val="Body A"/>
               <w:pBdr>
                 <w:top w:val="nil"/>
                 <w:left w:val="nil"/>
@@ -3571,22 +3464,6 @@
                 </w14:textFill>
               </w:rPr>
               <w:t>Statement of truth</w:t>
-            </w:r>
-            <w:r>
-              <w:rPr>
-                <w:rFonts w:ascii="Cambria" w:cs="Cambria" w:hAnsi="Cambria" w:eastAsia="Cambria"/>
-                <w:outline w:val="0"/>
-                <w:color w:val="0a0a0a"/>
-                <w:sz w:val="36"/>
-                <w:szCs w:val="36"/>
-                <w:u w:color="0a0a0a"/>
-                <w:shd w:val="nil" w:color="auto" w:fill="auto"/>
-                <w14:textFill>
-                  <w14:solidFill>
-                    <w14:srgbClr w14:val="0A0A0A"/>
-                  </w14:solidFill>
-                </w14:textFill>
-              </w:rPr>
             </w:r>
           </w:p>
         </w:tc>
@@ -3610,7 +3487,7 @@
           </w:tcPr>
           <w:p>
             <w:pPr>
-              <w:pStyle w:val="Body"/>
+              <w:pStyle w:val="Body A"/>
               <w:spacing w:before="40" w:after="40"/>
               <w:rPr>
                 <w:rFonts w:ascii="Cambria" w:cs="Cambria" w:hAnsi="Cambria" w:eastAsia="Cambria"/>
@@ -3629,7 +3506,7 @@
           </w:p>
           <w:p>
             <w:pPr>
-              <w:pStyle w:val="Body"/>
+              <w:pStyle w:val="Body A"/>
               <w:bidi w:val="0"/>
               <w:spacing w:before="40" w:after="40"/>
               <w:ind w:left="0" w:right="0" w:firstLine="0"/>
@@ -3643,8 +3520,6 @@
                 <w:rFonts w:ascii="Cambria" w:hAnsi="Cambria"/>
                 <w:outline w:val="0"/>
                 <w:color w:val="0a0a0a"/>
-                <w:sz w:val="24"/>
-                <w:szCs w:val="24"/>
                 <w:u w:color="0a0a0a"/>
                 <w:shd w:val="nil" w:color="auto" w:fill="auto"/>
                 <w:rtl w:val="0"/>
@@ -3663,7 +3538,28 @@
     </w:tbl>
     <w:p>
       <w:pPr>
-        <w:pStyle w:val="Body"/>
+        <w:pStyle w:val="Body A"/>
+        <w:widowControl w:val="0"/>
+        <w:spacing w:before="120" w:after="120"/>
+        <w:ind w:left="108" w:hanging="108"/>
+        <w:rPr>
+          <w:rFonts w:ascii="Cambria" w:cs="Cambria" w:hAnsi="Cambria" w:eastAsia="Cambria"/>
+          <w:outline w:val="0"/>
+          <w:color w:val="0a0a0a"/>
+          <w:sz w:val="36"/>
+          <w:szCs w:val="36"/>
+          <w:u w:color="0a0a0a"/>
+          <w14:textFill>
+            <w14:solidFill>
+              <w14:srgbClr w14:val="0A0A0A"/>
+            </w14:solidFill>
+          </w14:textFill>
+        </w:rPr>
+      </w:pPr>
+    </w:p>
+    <w:p>
+      <w:pPr>
+        <w:pStyle w:val="Body A"/>
         <w:widowControl w:val="0"/>
         <w:spacing w:before="120" w:after="120"/>
         <w:rPr>
@@ -3683,7 +3579,7 @@
     </w:p>
     <w:p>
       <w:pPr>
-        <w:pStyle w:val="Body"/>
+        <w:pStyle w:val="Body A"/>
         <w:spacing w:before="120" w:after="120"/>
         <w:rPr>
           <w:rFonts w:ascii="Cambria" w:cs="Cambria" w:hAnsi="Cambria" w:eastAsia="Cambria"/>
@@ -3718,7 +3614,7 @@
     </w:p>
     <w:p>
       <w:pPr>
-        <w:pStyle w:val="Body"/>
+        <w:pStyle w:val="Body A"/>
         <w:spacing w:before="120" w:after="120"/>
         <w:rPr>
           <w:rFonts w:ascii="Cambria" w:cs="Cambria" w:hAnsi="Cambria" w:eastAsia="Cambria"/>
@@ -3753,7 +3649,7 @@
     </w:p>
     <w:p>
       <w:pPr>
-        <w:pStyle w:val="Body"/>
+        <w:pStyle w:val="Body A"/>
         <w:pBdr>
           <w:top w:val="nil"/>
           <w:left w:val="nil"/>
@@ -3796,7 +3692,7 @@
       <w:tblPr>
         <w:tblW w:w="10060" w:type="dxa"/>
         <w:jc w:val="left"/>
-        <w:tblInd w:w="108" w:type="dxa"/>
+        <w:tblInd w:w="216" w:type="dxa"/>
         <w:tblBorders>
           <w:top w:val="single" w:color="ffffff" w:sz="8" w:space="0" w:shadow="0" w:frame="0"/>
           <w:left w:val="single" w:color="ffffff" w:sz="8" w:space="0" w:shadow="0" w:frame="0"/>
@@ -3838,7 +3734,7 @@
           </w:tcPr>
           <w:p>
             <w:pPr>
-              <w:pStyle w:val="Body"/>
+              <w:pStyle w:val="Body A"/>
               <w:rPr>
                 <w:rFonts w:ascii="Cambria" w:cs="Cambria" w:hAnsi="Cambria" w:eastAsia="Cambria"/>
                 <w:shd w:val="clear" w:color="auto" w:fill="ffffff"/>
@@ -3875,7 +3771,7 @@
           </w:p>
           <w:p>
             <w:pPr>
-              <w:pStyle w:val="Body"/>
+              <w:pStyle w:val="Body A"/>
               <w:bidi w:val="0"/>
               <w:ind w:left="0" w:right="0" w:firstLine="0"/>
               <w:jc w:val="left"/>
@@ -3917,9 +3813,10 @@
     </w:tbl>
     <w:p>
       <w:pPr>
-        <w:pStyle w:val="Body"/>
+        <w:pStyle w:val="Body A"/>
         <w:widowControl w:val="0"/>
         <w:spacing w:before="120" w:after="120"/>
+        <w:ind w:left="108" w:hanging="108"/>
       </w:pPr>
       <w:r>
         <w:rPr>
@@ -3952,18 +3849,10 @@
   <w:p>
     <w:pPr>
       <w:pStyle w:val="Normal (Web)"/>
-      <w:bidi w:val="0"/>
-      <w:ind w:left="0" w:right="0" w:firstLine="0"/>
       <w:jc w:val="right"/>
-      <w:rPr>
-        <w:rtl w:val="0"/>
-      </w:rPr>
     </w:pPr>
     <w:r>
       <w:rPr>
-        <w:rFonts w:ascii="Times New Roman" w:hAnsi="Times New Roman"/>
-        <w:sz w:val="24"/>
-        <w:szCs w:val="24"/>
         <w:shd w:val="nil" w:color="auto" w:fill="auto"/>
         <w:rtl w:val="0"/>
         <w:lang w:val="en-US"/>
@@ -3989,7 +3878,6 @@
         <w:sz w:val="16"/>
         <w:szCs w:val="16"/>
         <w:shd w:val="nil" w:color="auto" w:fill="auto"/>
-        <w:lang w:val="en-US"/>
       </w:rPr>
       <w:fldChar w:fldCharType="begin" w:fldLock="0"/>
     </w:r>
@@ -3999,7 +3887,6 @@
         <w:sz w:val="16"/>
         <w:szCs w:val="16"/>
         <w:shd w:val="nil" w:color="auto" w:fill="auto"/>
-        <w:lang w:val="en-US"/>
       </w:rPr>
       <w:instrText xml:space="preserve"> PAGE </w:instrText>
     </w:r>
@@ -4009,7 +3896,6 @@
         <w:sz w:val="16"/>
         <w:szCs w:val="16"/>
         <w:shd w:val="nil" w:color="auto" w:fill="auto"/>
-        <w:lang w:val="en-US"/>
       </w:rPr>
       <w:fldChar w:fldCharType="separate" w:fldLock="0"/>
     </w:r>
@@ -4019,7 +3905,6 @@
         <w:sz w:val="16"/>
         <w:szCs w:val="16"/>
         <w:shd w:val="nil" w:color="auto" w:fill="auto"/>
-        <w:lang w:val="en-US"/>
       </w:rPr>
     </w:r>
     <w:r>
@@ -4028,7 +3913,6 @@
         <w:sz w:val="16"/>
         <w:szCs w:val="16"/>
         <w:shd w:val="nil" w:color="auto" w:fill="auto"/>
-        <w:lang w:val="en-US"/>
       </w:rPr>
       <w:fldChar w:fldCharType="end" w:fldLock="0"/>
     </w:r>
@@ -4049,7 +3933,6 @@
         <w:sz w:val="16"/>
         <w:szCs w:val="16"/>
         <w:shd w:val="nil" w:color="auto" w:fill="auto"/>
-        <w:lang w:val="en-US"/>
       </w:rPr>
       <w:fldChar w:fldCharType="begin" w:fldLock="0"/>
     </w:r>
@@ -4059,7 +3942,6 @@
         <w:sz w:val="16"/>
         <w:szCs w:val="16"/>
         <w:shd w:val="nil" w:color="auto" w:fill="auto"/>
-        <w:lang w:val="en-US"/>
       </w:rPr>
       <w:instrText xml:space="preserve"> NUMPAGES </w:instrText>
     </w:r>
@@ -4069,7 +3951,6 @@
         <w:sz w:val="16"/>
         <w:szCs w:val="16"/>
         <w:shd w:val="nil" w:color="auto" w:fill="auto"/>
-        <w:lang w:val="en-US"/>
       </w:rPr>
       <w:fldChar w:fldCharType="separate" w:fldLock="0"/>
     </w:r>
@@ -4079,7 +3960,6 @@
         <w:sz w:val="16"/>
         <w:szCs w:val="16"/>
         <w:shd w:val="nil" w:color="auto" w:fill="auto"/>
-        <w:lang w:val="en-US"/>
       </w:rPr>
     </w:r>
     <w:r>
@@ -4088,7 +3968,6 @@
         <w:sz w:val="16"/>
         <w:szCs w:val="16"/>
         <w:shd w:val="nil" w:color="auto" w:fill="auto"/>
-        <w:lang w:val="en-US"/>
       </w:rPr>
       <w:fldChar w:fldCharType="end" w:fldLock="0"/>
     </w:r>
@@ -4112,7 +3991,6 @@
   <w:p>
     <w:pPr>
       <w:pStyle w:val="Header &amp; Footer"/>
-      <w:bidi w:val="0"/>
     </w:pPr>
     <w:r>
       <mc:AlternateContent>
@@ -4121,12 +3999,12 @@
             <wp:anchor distT="152400" distB="152400" distL="152400" distR="152400" simplePos="0" relativeHeight="251658240" behindDoc="1" locked="0" layoutInCell="1" allowOverlap="1">
               <wp:simplePos x="0" y="0"/>
               <wp:positionH relativeFrom="page">
-                <wp:posOffset>129636</wp:posOffset>
+                <wp:posOffset>129635</wp:posOffset>
               </wp:positionH>
               <wp:positionV relativeFrom="page">
                 <wp:posOffset>9373234</wp:posOffset>
               </wp:positionV>
-              <wp:extent cx="776524" cy="127000"/>
+              <wp:extent cx="776525" cy="127000"/>
               <wp:effectExtent l="0" t="0" r="0" b="0"/>
               <wp:wrapNone/>
               <wp:docPr id="1073741825" name="officeArt object" descr="Classification: Controlled"/>
@@ -4138,7 +4016,7 @@
                     <wps:spPr>
                       <a:xfrm>
                         <a:off x="0" y="0"/>
-                        <a:ext cx="776524" cy="127000"/>
+                        <a:ext cx="776525" cy="127000"/>
                       </a:xfrm>
                       <a:prstGeom prst="rect">
                         <a:avLst/>
@@ -4154,7 +4032,7 @@
                       <w:txbxContent>
                         <w:p>
                           <w:pPr>
-                            <w:pStyle w:val="Body"/>
+                            <w:pStyle w:val="Body A"/>
                           </w:pPr>
                           <w:r>
                             <w:rPr>
@@ -4195,7 +4073,7 @@
                 <w:txbxContent>
                   <w:p>
                     <w:pPr>
-                      <w:pStyle w:val="Body"/>
+                      <w:pStyle w:val="Body A"/>
                     </w:pPr>
                     <w:r>
                       <w:rPr>
@@ -4372,11 +4250,12 @@
       <w:position w:val="0"/>
       <w:sz w:val="24"/>
       <w:szCs w:val="24"/>
-      <w:u w:val="none"/>
+      <w:u w:val="none" w:color="000000"/>
       <w:shd w:val="nil" w:color="auto" w:fill="auto"/>
       <w:vertAlign w:val="baseline"/>
-      <w14:textOutline>
+      <w14:textOutline w14:w="12700" w14:cap="flat">
         <w14:noFill/>
+        <w14:miter w14:lim="400000"/>
       </w14:textOutline>
       <w14:textFill>
         <w14:solidFill>
@@ -4385,9 +4264,9 @@
       </w14:textFill>
     </w:rPr>
   </w:style>
-  <w:style w:type="paragraph" w:styleId="Body">
-    <w:name w:val="Body"/>
-    <w:next w:val="Body"/>
+  <w:style w:type="paragraph" w:styleId="Body A">
+    <w:name w:val="Body A"/>
+    <w:next w:val="Body A"/>
     <w:pPr>
       <w:keepNext w:val="0"/>
       <w:keepLines w:val="0"/>
@@ -4422,8 +4301,9 @@
       <w:shd w:val="nil" w:color="auto" w:fill="auto"/>
       <w:vertAlign w:val="baseline"/>
       <w:lang w:val="en-US"/>
-      <w14:textOutline>
+      <w14:textOutline w14:w="12700" w14:cap="flat">
         <w14:noFill/>
+        <w14:miter w14:lim="400000"/>
       </w14:textOutline>
       <w14:textFill>
         <w14:solidFill>
@@ -4553,11 +4433,12 @@
       <w:position w:val="0"/>
       <w:sz w:val="24"/>
       <w:szCs w:val="24"/>
-      <w:u w:val="none"/>
+      <w:u w:val="none" w:color="000000"/>
       <w:shd w:val="nil" w:color="auto" w:fill="auto"/>
       <w:vertAlign w:val="baseline"/>
-      <w14:textOutline>
+      <w14:textOutline w14:w="12700" w14:cap="flat">
         <w14:noFill/>
+        <w14:miter w14:lim="400000"/>
       </w14:textOutline>
       <w14:textFill>
         <w14:solidFill>
@@ -4762,17 +4643,17 @@
         <a:solidFill>
           <a:srgbClr val="FFFFFF"/>
         </a:solidFill>
-        <a:ln w="12700" cap="flat">
+        <a:ln w="25400" cap="flat">
           <a:solidFill>
             <a:schemeClr val="accent1"/>
           </a:solidFill>
           <a:prstDash val="solid"/>
-          <a:miter lim="800000"/>
+          <a:round/>
         </a:ln>
         <a:effectLst/>
         <a:sp3d/>
       </a:spPr>
-      <a:bodyPr rot="0" spcFirstLastPara="1" vertOverflow="overflow" horzOverflow="overflow" vert="horz" wrap="square" lIns="45719" tIns="45719" rIns="45719" bIns="45719" numCol="1" spcCol="38100" rtlCol="0" anchor="ctr" upright="0">
+      <a:bodyPr rot="0" spcFirstLastPara="1" vertOverflow="overflow" horzOverflow="overflow" vert="horz" wrap="square" lIns="45718" tIns="45718" rIns="45718" bIns="45718" numCol="1" spcCol="38100" rtlCol="0" anchor="ctr" upright="0">
         <a:spAutoFit/>
       </a:bodyPr>
       <a:lstStyle>
@@ -4800,10 +4681,10 @@
             </a:solidFill>
             <a:effectLst/>
             <a:uFillTx/>
-            <a:latin typeface="Calibri"/>
-            <a:ea typeface="Calibri"/>
-            <a:cs typeface="Calibri"/>
-            <a:sym typeface="Calibri"/>
+            <a:latin typeface="+mn-lt"/>
+            <a:ea typeface="+mn-ea"/>
+            <a:cs typeface="+mn-cs"/>
+            <a:sym typeface="Helvetica Neue"/>
           </a:defRPr>
         </a:defPPr>
         <a:lvl1pPr marL="0" marR="0" indent="0" algn="l" defTabSz="914400" rtl="0" fontAlgn="auto" latinLnBrk="1" hangingPunct="0">
@@ -5051,12 +4932,12 @@
     <a:lnDef>
       <a:spPr>
         <a:noFill/>
-        <a:ln w="12700" cap="flat">
+        <a:ln w="25400" cap="flat">
           <a:solidFill>
             <a:schemeClr val="accent1"/>
           </a:solidFill>
           <a:prstDash val="solid"/>
-          <a:miter lim="800000"/>
+          <a:round/>
         </a:ln>
         <a:effectLst/>
         <a:sp3d/>
@@ -5343,7 +5224,7 @@
         <a:effectLst/>
         <a:sp3d/>
       </a:spPr>
-      <a:bodyPr rot="0" spcFirstLastPara="1" vertOverflow="overflow" horzOverflow="overflow" vert="horz" wrap="square" lIns="45719" tIns="45719" rIns="45719" bIns="45719" numCol="1" spcCol="38100" rtlCol="0" anchor="t" upright="0">
+      <a:bodyPr rot="0" spcFirstLastPara="1" vertOverflow="overflow" horzOverflow="overflow" vert="horz" wrap="square" lIns="45718" tIns="45718" rIns="45718" bIns="45718" numCol="1" spcCol="38100" rtlCol="0" anchor="t" upright="0">
         <a:spAutoFit/>
       </a:bodyPr>
       <a:lstStyle>
@@ -5371,10 +5252,10 @@
             </a:solidFill>
             <a:effectLst/>
             <a:uFillTx/>
-            <a:latin typeface="Calibri"/>
-            <a:ea typeface="Calibri"/>
-            <a:cs typeface="Calibri"/>
-            <a:sym typeface="Calibri"/>
+            <a:latin typeface="+mn-lt"/>
+            <a:ea typeface="+mn-ea"/>
+            <a:cs typeface="+mn-cs"/>
+            <a:sym typeface="Helvetica Neue"/>
           </a:defRPr>
         </a:defPPr>
         <a:lvl1pPr marL="0" marR="0" indent="0" algn="l" defTabSz="914400" rtl="0" fontAlgn="auto" latinLnBrk="1" hangingPunct="0">

</xml_diff>

<commit_message>
CIV-12072 Update the LR defendant response form for Part Admit Journeys - upload defendant response spec sealed 1v1 and 1v1 installments
</commit_message>
<xml_diff>
--- a/docker/docmosis/templates/CV-SPC-HRN-ENG-01361-CIV-12072.docx
+++ b/docker/docmosis/templates/CV-SPC-HRN-ENG-01361-CIV-12072.docx
@@ -4,7 +4,7 @@
   <w:body>
     <w:p>
       <w:pPr>
-        <w:pStyle w:val="Body A"/>
+        <w:pStyle w:val="Body"/>
         <w:rPr>
           <w:rFonts w:ascii="Tahoma" w:cs="Tahoma" w:hAnsi="Tahoma" w:eastAsia="Tahoma"/>
           <w:sz w:val="22"/>
@@ -16,7 +16,7 @@
       <w:tblPr>
         <w:tblW w:w="9744" w:type="dxa"/>
         <w:jc w:val="left"/>
-        <w:tblInd w:w="216" w:type="dxa"/>
+        <w:tblInd w:w="108" w:type="dxa"/>
         <w:tblBorders>
           <w:top w:val="single" w:color="ffffff" w:sz="8" w:space="0" w:shadow="0" w:frame="0"/>
           <w:left w:val="single" w:color="ffffff" w:sz="8" w:space="0" w:shadow="0" w:frame="0"/>
@@ -62,25 +62,24 @@
           </w:tcPr>
           <w:p>
             <w:pPr>
-              <w:pStyle w:val="Body A"/>
+              <w:pStyle w:val="Body"/>
               <w:jc w:val="both"/>
             </w:pPr>
             <w:r>
               <w:rPr>
                 <w:shd w:val="nil" w:color="auto" w:fill="auto"/>
-                <w:lang w:val="en-US"/>
               </w:rPr>
               <w:drawing xmlns:a="http://schemas.openxmlformats.org/drawingml/2006/main">
                 <wp:inline distT="0" distB="0" distL="0" distR="0">
                   <wp:extent cx="1125416" cy="1004221"/>
                   <wp:effectExtent l="0" t="0" r="0" b="0"/>
-                  <wp:docPr id="1073741826" name="officeArt object" descr="page1image59464816"/>
+                  <wp:docPr id="1073741825" name="officeArt object" descr="page1image59464816"/>
                   <wp:cNvGraphicFramePr/>
                   <a:graphic xmlns:a="http://schemas.openxmlformats.org/drawingml/2006/main">
                     <a:graphicData uri="http://schemas.openxmlformats.org/drawingml/2006/picture">
                       <pic:pic xmlns:pic="http://schemas.openxmlformats.org/drawingml/2006/picture">
                         <pic:nvPicPr>
-                          <pic:cNvPr id="1073741826" name="page1image59464816" descr="page1image59464816"/>
+                          <pic:cNvPr id="1073741825" name="page1image59464816" descr="page1image59464816"/>
                           <pic:cNvPicPr>
                             <a:picLocks noChangeAspect="1"/>
                           </pic:cNvPicPr>
@@ -113,6 +112,11 @@
                 </wp:inline>
               </w:drawing>
             </w:r>
+            <w:r>
+              <w:rPr>
+                <w:shd w:val="nil" w:color="auto" w:fill="auto"/>
+              </w:rPr>
+            </w:r>
           </w:p>
         </w:tc>
         <w:tc>
@@ -175,7 +179,7 @@
           </w:p>
           <w:p>
             <w:pPr>
-              <w:pStyle w:val="Body A"/>
+              <w:pStyle w:val="Body"/>
               <w:bidi w:val="0"/>
               <w:ind w:left="0" w:right="0" w:firstLine="0"/>
               <w:jc w:val="both"/>
@@ -224,25 +228,24 @@
           </w:tcPr>
           <w:p>
             <w:pPr>
-              <w:pStyle w:val="Body A"/>
+              <w:pStyle w:val="Body"/>
               <w:jc w:val="right"/>
             </w:pPr>
             <w:r>
               <w:rPr>
                 <w:shd w:val="nil" w:color="auto" w:fill="auto"/>
-                <w:lang w:val="en-US"/>
               </w:rPr>
               <w:drawing xmlns:a="http://schemas.openxmlformats.org/drawingml/2006/main">
                 <wp:inline distT="0" distB="0" distL="0" distR="0">
                   <wp:extent cx="808894" cy="808894"/>
                   <wp:effectExtent l="0" t="0" r="0" b="0"/>
-                  <wp:docPr id="1073741827" name="officeArt object" descr="page1image59464608"/>
+                  <wp:docPr id="1073741826" name="officeArt object" descr="page1image59464608"/>
                   <wp:cNvGraphicFramePr/>
                   <a:graphic xmlns:a="http://schemas.openxmlformats.org/drawingml/2006/main">
                     <a:graphicData uri="http://schemas.openxmlformats.org/drawingml/2006/picture">
                       <pic:pic xmlns:pic="http://schemas.openxmlformats.org/drawingml/2006/picture">
                         <pic:nvPicPr>
-                          <pic:cNvPr id="1073741827" name="page1image59464608" descr="page1image59464608"/>
+                          <pic:cNvPr id="1073741826" name="page1image59464608" descr="page1image59464608"/>
                           <pic:cNvPicPr>
                             <a:picLocks noChangeAspect="1"/>
                           </pic:cNvPicPr>
@@ -699,19 +702,7 @@
     </w:tbl>
     <w:p>
       <w:pPr>
-        <w:pStyle w:val="Body A"/>
-        <w:widowControl w:val="0"/>
-        <w:ind w:left="108" w:hanging="108"/>
-        <w:rPr>
-          <w:rFonts w:ascii="Tahoma" w:cs="Tahoma" w:hAnsi="Tahoma" w:eastAsia="Tahoma"/>
-          <w:sz w:val="22"/>
-          <w:szCs w:val="22"/>
-        </w:rPr>
-      </w:pPr>
-    </w:p>
-    <w:p>
-      <w:pPr>
-        <w:pStyle w:val="Body A"/>
+        <w:pStyle w:val="Body"/>
         <w:widowControl w:val="0"/>
         <w:rPr>
           <w:rFonts w:ascii="Tahoma" w:cs="Tahoma" w:hAnsi="Tahoma" w:eastAsia="Tahoma"/>
@@ -722,7 +713,7 @@
     </w:p>
     <w:p>
       <w:pPr>
-        <w:pStyle w:val="Body A"/>
+        <w:pStyle w:val="Body"/>
         <w:pBdr>
           <w:top w:val="nil"/>
           <w:left w:val="nil"/>
@@ -803,7 +794,7 @@
       <w:tblPr>
         <w:tblW w:w="10060" w:type="dxa"/>
         <w:jc w:val="left"/>
-        <w:tblInd w:w="216" w:type="dxa"/>
+        <w:tblInd w:w="108" w:type="dxa"/>
         <w:tblBorders>
           <w:top w:val="single" w:color="ffffff" w:sz="8" w:space="0" w:shadow="0" w:frame="0"/>
           <w:left w:val="single" w:color="ffffff" w:sz="8" w:space="0" w:shadow="0" w:frame="0"/>
@@ -868,6 +859,22 @@
               </w:rPr>
               <w:t>Name</w:t>
             </w:r>
+            <w:r>
+              <w:rPr>
+                <w:rFonts w:ascii="Cambria" w:cs="Cambria" w:hAnsi="Cambria" w:eastAsia="Cambria"/>
+                <w:b w:val="1"/>
+                <w:bCs w:val="1"/>
+                <w:outline w:val="0"/>
+                <w:color w:val="0a0a0a"/>
+                <w:u w:color="0a0a0a"/>
+                <w:shd w:val="clear" w:color="auto" w:fill="ffffff"/>
+                <w14:textFill>
+                  <w14:solidFill>
+                    <w14:srgbClr w14:val="0A0A0A"/>
+                  </w14:solidFill>
+                </w14:textFill>
+              </w:rPr>
+            </w:r>
           </w:p>
         </w:tc>
         <w:tc>
@@ -890,7 +897,7 @@
           </w:tcPr>
           <w:p>
             <w:pPr>
-              <w:pStyle w:val="Body A"/>
+              <w:pStyle w:val="Body"/>
               <w:spacing w:before="40" w:after="40"/>
             </w:pPr>
             <w:r>
@@ -898,6 +905,8 @@
                 <w:rFonts w:ascii="Cambria" w:hAnsi="Cambria"/>
                 <w:outline w:val="0"/>
                 <w:color w:val="0a0a0a"/>
+                <w:sz w:val="24"/>
+                <w:szCs w:val="24"/>
                 <w:u w:color="0a0a0a"/>
                 <w:shd w:val="nil" w:color="auto" w:fill="auto"/>
                 <w:rtl w:val="0"/>
@@ -962,6 +971,22 @@
               </w:rPr>
               <w:t xml:space="preserve">Address </w:t>
             </w:r>
+            <w:r>
+              <w:rPr>
+                <w:rFonts w:ascii="Cambria" w:cs="Cambria" w:hAnsi="Cambria" w:eastAsia="Cambria"/>
+                <w:b w:val="1"/>
+                <w:bCs w:val="1"/>
+                <w:outline w:val="0"/>
+                <w:color w:val="0a0a0a"/>
+                <w:u w:color="0a0a0a"/>
+                <w:shd w:val="clear" w:color="auto" w:fill="ffffff"/>
+                <w14:textFill>
+                  <w14:solidFill>
+                    <w14:srgbClr w14:val="0A0A0A"/>
+                  </w14:solidFill>
+                </w14:textFill>
+              </w:rPr>
+            </w:r>
           </w:p>
         </w:tc>
         <w:tc>
@@ -984,7 +1009,7 @@
           </w:tcPr>
           <w:p>
             <w:pPr>
-              <w:pStyle w:val="Body A"/>
+              <w:pStyle w:val="Body"/>
             </w:pPr>
             <w:r>
               <w:rPr>
@@ -1122,6 +1147,11 @@
                 <w:lang w:val="en-US"/>
               </w:rPr>
               <w:t>&lt;&lt;cs_{ respondent1.primaryAddress.PostCode!=null}&gt;&gt;&lt;&lt;respondent1.primaryAddress.PostCode&gt;&gt;&lt;&lt;es_&gt;&gt;</w:t>
+            </w:r>
+            <w:r>
+              <w:rPr>
+                <w:shd w:val="nil" w:color="auto" w:fill="auto"/>
+              </w:rPr>
             </w:r>
           </w:p>
         </w:tc>
@@ -1159,11 +1189,21 @@
             <w:r>
               <w:rPr>
                 <w:rFonts w:ascii="Segoe UI" w:cs="Segoe UI" w:hAnsi="Segoe UI" w:eastAsia="Segoe UI"/>
-                <w:sz w:val="21"/>
-                <w:szCs w:val="21"/>
-                <w:shd w:val="clear" w:color="auto" w:fill="ffffff"/>
-                <w:rtl w:val="0"/>
-                <w:lang w:val="en-US"/>
+                <w:b w:val="0"/>
+                <w:bCs w:val="0"/>
+                <w:outline w:val="0"/>
+                <w:color w:val="000000"/>
+                <w:sz w:val="21"/>
+                <w:szCs w:val="21"/>
+                <w:u w:color="000000"/>
+                <w:shd w:val="clear" w:color="auto" w:fill="ffffff"/>
+                <w:rtl w:val="0"/>
+                <w:lang w:val="en-US"/>
+                <w14:textFill>
+                  <w14:solidFill>
+                    <w14:srgbClr w14:val="000000"/>
+                  </w14:solidFill>
+                </w14:textFill>
               </w:rPr>
               <w:t>&lt;&lt;cr_{ respondent1.individualDateOfBirth!=null}&gt;&gt;</w:t>
             </w:r>
@@ -1253,7 +1293,7 @@
           </w:tcPr>
           <w:p>
             <w:pPr>
-              <w:pStyle w:val="Body A"/>
+              <w:pStyle w:val="Body"/>
             </w:pPr>
             <w:r>
               <w:rPr>
@@ -1274,7 +1314,7 @@
           <w:shd w:val="clear" w:color="auto" w:fill="cdd4e9"/>
         </w:tblPrEx>
         <w:trPr>
-          <w:trHeight w:val="310" w:hRule="atLeast"/>
+          <w:trHeight w:val="300" w:hRule="atLeast"/>
         </w:trPr>
         <w:tc>
           <w:tcPr>
@@ -1374,11 +1414,21 @@
             <w:r>
               <w:rPr>
                 <w:rFonts w:ascii="Segoe UI" w:cs="Segoe UI" w:hAnsi="Segoe UI" w:eastAsia="Segoe UI"/>
-                <w:sz w:val="21"/>
-                <w:szCs w:val="21"/>
-                <w:shd w:val="clear" w:color="auto" w:fill="ffffff"/>
-                <w:rtl w:val="0"/>
-                <w:lang w:val="en-US"/>
+                <w:b w:val="0"/>
+                <w:bCs w:val="0"/>
+                <w:outline w:val="0"/>
+                <w:color w:val="000000"/>
+                <w:sz w:val="21"/>
+                <w:szCs w:val="21"/>
+                <w:u w:color="000000"/>
+                <w:shd w:val="clear" w:color="auto" w:fill="ffffff"/>
+                <w:rtl w:val="0"/>
+                <w:lang w:val="en-US"/>
+                <w14:textFill>
+                  <w14:solidFill>
+                    <w14:srgbClr w14:val="000000"/>
+                  </w14:solidFill>
+                </w14:textFill>
               </w:rPr>
               <w:t>&lt;&lt;cr_{ respondent1.representative.phoneNumber!=null}&gt;&gt;</w:t>
             </w:r>
@@ -1468,7 +1518,7 @@
           </w:tcPr>
           <w:p>
             <w:pPr>
-              <w:pStyle w:val="Body A"/>
+              <w:pStyle w:val="Body"/>
             </w:pPr>
             <w:r>
               <w:rPr>
@@ -1489,7 +1539,7 @@
           <w:shd w:val="clear" w:color="auto" w:fill="cdd4e9"/>
         </w:tblPrEx>
         <w:trPr>
-          <w:trHeight w:val="310" w:hRule="atLeast"/>
+          <w:trHeight w:val="300" w:hRule="atLeast"/>
         </w:trPr>
         <w:tc>
           <w:tcPr>
@@ -1589,11 +1639,21 @@
             <w:r>
               <w:rPr>
                 <w:rFonts w:ascii="Segoe UI" w:cs="Segoe UI" w:hAnsi="Segoe UI" w:eastAsia="Segoe UI"/>
-                <w:sz w:val="21"/>
-                <w:szCs w:val="21"/>
-                <w:shd w:val="clear" w:color="auto" w:fill="ffffff"/>
-                <w:rtl w:val="0"/>
-                <w:lang w:val="en-US"/>
+                <w:b w:val="0"/>
+                <w:bCs w:val="0"/>
+                <w:outline w:val="0"/>
+                <w:color w:val="000000"/>
+                <w:sz w:val="21"/>
+                <w:szCs w:val="21"/>
+                <w:u w:color="000000"/>
+                <w:shd w:val="clear" w:color="auto" w:fill="ffffff"/>
+                <w:rtl w:val="0"/>
+                <w:lang w:val="en-US"/>
+                <w14:textFill>
+                  <w14:solidFill>
+                    <w14:srgbClr w14:val="000000"/>
+                  </w14:solidFill>
+                </w14:textFill>
               </w:rPr>
               <w:t>&lt;&lt;cr_{ respondent1.representative.emailAddress!=null}&gt;&gt;</w:t>
             </w:r>
@@ -1655,9 +1715,17 @@
                 <w:rFonts w:ascii="Calibri" w:hAnsi="Calibri"/>
                 <w:b w:val="1"/>
                 <w:bCs w:val="1"/>
-                <w:shd w:val="nil" w:color="auto" w:fill="auto"/>
-                <w:rtl w:val="0"/>
-                <w:lang w:val="en-US"/>
+                <w:outline w:val="0"/>
+                <w:color w:val="000000"/>
+                <w:u w:color="000000"/>
+                <w:shd w:val="nil" w:color="auto" w:fill="auto"/>
+                <w:rtl w:val="0"/>
+                <w:lang w:val="en-US"/>
+                <w14:textFill>
+                  <w14:solidFill>
+                    <w14:srgbClr w14:val="000000"/>
+                  </w14:solidFill>
+                </w14:textFill>
               </w:rPr>
               <w:t>Email</w:t>
             </w:r>
@@ -1683,7 +1751,7 @@
           </w:tcPr>
           <w:p>
             <w:pPr>
-              <w:pStyle w:val="Body A"/>
+              <w:pStyle w:val="Body"/>
             </w:pPr>
             <w:r>
               <w:rPr>
@@ -1704,7 +1772,7 @@
           <w:shd w:val="clear" w:color="auto" w:fill="cdd4e9"/>
         </w:tblPrEx>
         <w:trPr>
-          <w:trHeight w:val="310" w:hRule="atLeast"/>
+          <w:trHeight w:val="300" w:hRule="atLeast"/>
         </w:trPr>
         <w:tc>
           <w:tcPr>
@@ -1774,28 +1842,7 @@
     </w:tbl>
     <w:p>
       <w:pPr>
-        <w:pStyle w:val="Body A"/>
-        <w:widowControl w:val="0"/>
-        <w:spacing w:before="120" w:after="120"/>
-        <w:ind w:left="108" w:hanging="108"/>
-        <w:rPr>
-          <w:rFonts w:ascii="Cambria" w:cs="Cambria" w:hAnsi="Cambria" w:eastAsia="Cambria"/>
-          <w:outline w:val="0"/>
-          <w:color w:val="0a0a0a"/>
-          <w:sz w:val="36"/>
-          <w:szCs w:val="36"/>
-          <w:u w:color="0a0a0a"/>
-          <w14:textFill>
-            <w14:solidFill>
-              <w14:srgbClr w14:val="0A0A0A"/>
-            </w14:solidFill>
-          </w14:textFill>
-        </w:rPr>
-      </w:pPr>
-    </w:p>
-    <w:p>
-      <w:pPr>
-        <w:pStyle w:val="Body A"/>
+        <w:pStyle w:val="Body"/>
         <w:widowControl w:val="0"/>
         <w:spacing w:before="120" w:after="120"/>
         <w:rPr>
@@ -1815,7 +1862,7 @@
     </w:p>
     <w:p>
       <w:pPr>
-        <w:pStyle w:val="Body A"/>
+        <w:pStyle w:val="Body"/>
         <w:spacing w:before="120" w:after="120"/>
         <w:rPr>
           <w:rFonts w:ascii="Cambria" w:cs="Cambria" w:hAnsi="Cambria" w:eastAsia="Cambria"/>
@@ -1834,7 +1881,7 @@
     </w:p>
     <w:p>
       <w:pPr>
-        <w:pStyle w:val="Body A"/>
+        <w:pStyle w:val="Body"/>
         <w:pBdr>
           <w:top w:val="nil"/>
           <w:left w:val="nil"/>
@@ -1915,7 +1962,7 @@
       <w:tblPr>
         <w:tblW w:w="10025" w:type="dxa"/>
         <w:jc w:val="left"/>
-        <w:tblInd w:w="216" w:type="dxa"/>
+        <w:tblInd w:w="108" w:type="dxa"/>
         <w:tblBorders>
           <w:top w:val="single" w:color="ffffff" w:sz="8" w:space="0" w:shadow="0" w:frame="0"/>
           <w:left w:val="single" w:color="ffffff" w:sz="8" w:space="0" w:shadow="0" w:frame="0"/>
@@ -2016,6 +2063,7 @@
                 <w:u w:color="0a0a0a"/>
                 <w:shd w:val="clear" w:color="auto" w:fill="ffffff"/>
                 <w:rtl w:val="0"/>
+                <w:lang w:val="en-US"/>
                 <w14:textFill>
                   <w14:solidFill>
                     <w14:srgbClr w14:val="0A0A0A"/>
@@ -2084,7 +2132,10 @@
           <w:p>
             <w:pPr>
               <w:pStyle w:val="Normal (Web)"/>
+              <w:bidi w:val="0"/>
               <w:spacing w:before="40" w:after="40"/>
+              <w:ind w:left="0" w:right="0" w:firstLine="0"/>
+              <w:jc w:val="left"/>
               <w:rPr>
                 <w:rFonts w:ascii="Cambria" w:cs="Cambria" w:hAnsi="Cambria" w:eastAsia="Cambria"/>
                 <w:b w:val="1"/>
@@ -2093,6 +2144,7 @@
                 <w:color w:val="0a0a0a"/>
                 <w:u w:color="0a0a0a"/>
                 <w:shd w:val="clear" w:color="auto" w:fill="ffffff"/>
+                <w:rtl w:val="0"/>
                 <w:lang w:val="en-US"/>
                 <w14:textFill>
                   <w14:solidFill>
@@ -2196,6 +2248,22 @@
               </w:rPr>
               <w:t>Why they dispute the claim</w:t>
             </w:r>
+            <w:r>
+              <w:rPr>
+                <w:rFonts w:ascii="Cambria" w:cs="Cambria" w:hAnsi="Cambria" w:eastAsia="Cambria"/>
+                <w:b w:val="1"/>
+                <w:bCs w:val="1"/>
+                <w:outline w:val="0"/>
+                <w:color w:val="0a0a0a"/>
+                <w:u w:color="0a0a0a"/>
+                <w:shd w:val="clear" w:color="auto" w:fill="ffffff"/>
+                <w14:textFill>
+                  <w14:solidFill>
+                    <w14:srgbClr w14:val="0A0A0A"/>
+                  </w14:solidFill>
+                </w14:textFill>
+              </w:rPr>
+            </w:r>
           </w:p>
         </w:tc>
         <w:tc>
@@ -2218,7 +2286,7 @@
           </w:tcPr>
           <w:p>
             <w:pPr>
-              <w:pStyle w:val="Body A"/>
+              <w:pStyle w:val="Body"/>
               <w:spacing w:before="40" w:after="40"/>
               <w:rPr>
                 <w:rFonts w:ascii="Calibri" w:cs="Calibri" w:hAnsi="Calibri" w:eastAsia="Calibri"/>
@@ -2263,7 +2331,7 @@
           </w:p>
           <w:p>
             <w:pPr>
-              <w:pStyle w:val="Body A"/>
+              <w:pStyle w:val="Body"/>
               <w:spacing w:before="40" w:after="40"/>
               <w:rPr>
                 <w:rFonts w:ascii="Calibri" w:cs="Calibri" w:hAnsi="Calibri" w:eastAsia="Calibri"/>
@@ -2276,7 +2344,7 @@
           </w:p>
           <w:p>
             <w:pPr>
-              <w:pStyle w:val="Body A"/>
+              <w:pStyle w:val="Body"/>
               <w:bidi w:val="0"/>
               <w:spacing w:before="40" w:after="40"/>
               <w:ind w:left="0" w:right="0" w:firstLine="0"/>
@@ -2287,6 +2355,7 @@
                 <w:szCs w:val="21"/>
                 <w:shd w:val="nil" w:color="auto" w:fill="auto"/>
                 <w:rtl w:val="0"/>
+                <w:lang w:val="en-US"/>
               </w:rPr>
             </w:pPr>
             <w:r>
@@ -2303,21 +2372,9 @@
           </w:p>
           <w:p>
             <w:pPr>
-              <w:pStyle w:val="Body A"/>
+              <w:pStyle w:val="Body"/>
+              <w:bidi w:val="0"/>
               <w:spacing w:before="40" w:after="40"/>
-              <w:rPr>
-                <w:rFonts w:ascii="Calibri" w:cs="Calibri" w:hAnsi="Calibri" w:eastAsia="Calibri"/>
-                <w:sz w:val="21"/>
-                <w:szCs w:val="21"/>
-                <w:shd w:val="nil" w:color="auto" w:fill="auto"/>
-                <w:lang w:val="en-US"/>
-              </w:rPr>
-            </w:pPr>
-          </w:p>
-          <w:p>
-            <w:pPr>
-              <w:pStyle w:val="Body A"/>
-              <w:bidi w:val="0"/>
               <w:ind w:left="0" w:right="0" w:firstLine="0"/>
               <w:jc w:val="left"/>
               <w:rPr>
@@ -2326,6 +2383,23 @@
                 <w:szCs w:val="21"/>
                 <w:shd w:val="nil" w:color="auto" w:fill="auto"/>
                 <w:rtl w:val="0"/>
+                <w:lang w:val="en-US"/>
+              </w:rPr>
+            </w:pPr>
+          </w:p>
+          <w:p>
+            <w:pPr>
+              <w:pStyle w:val="Body"/>
+              <w:bidi w:val="0"/>
+              <w:spacing w:before="40" w:after="40"/>
+              <w:ind w:left="0" w:right="0" w:firstLine="0"/>
+              <w:jc w:val="left"/>
+              <w:rPr>
+                <w:rFonts w:ascii="Calibri" w:cs="Calibri" w:hAnsi="Calibri" w:eastAsia="Calibri"/>
+                <w:sz w:val="21"/>
+                <w:szCs w:val="21"/>
+                <w:shd w:val="nil" w:color="auto" w:fill="auto"/>
+                <w:rtl w:val="0"/>
               </w:rPr>
             </w:pPr>
             <w:r>
@@ -2350,30 +2424,20 @@
               </w:rPr>
               <w:t>&lt;&lt;commonDetails.amountToPay&gt;&gt;</w:t>
             </w:r>
-          </w:p>
-          <w:p>
-            <w:pPr>
-              <w:pStyle w:val="Default"/>
-              <w:spacing w:before="0" w:line="240" w:lineRule="auto"/>
+            <w:r>
               <w:rPr>
                 <w:rFonts w:ascii="Calibri" w:cs="Calibri" w:hAnsi="Calibri" w:eastAsia="Calibri"/>
-                <w:outline w:val="0"/>
-                <w:color w:val="1d1c1d"/>
-                <w:sz w:val="21"/>
-                <w:szCs w:val="21"/>
-                <w:u w:color="1d1c1d"/>
-                <w:shd w:val="nil" w:color="auto" w:fill="auto"/>
-                <w14:textFill>
-                  <w14:solidFill>
-                    <w14:srgbClr w14:val="1D1C1D"/>
-                  </w14:solidFill>
-                </w14:textFill>
-              </w:rPr>
-            </w:pPr>
-          </w:p>
-          <w:p>
-            <w:pPr>
-              <w:pStyle w:val="Body A"/>
+                <w:sz w:val="21"/>
+                <w:szCs w:val="21"/>
+                <w:shd w:val="nil" w:color="auto" w:fill="auto"/>
+                <w:lang w:val="en-US"/>
+              </w:rPr>
+              <w:br w:type="textWrapping"/>
+            </w:r>
+          </w:p>
+          <w:p>
+            <w:pPr>
+              <w:pStyle w:val="Body"/>
               <w:bidi w:val="0"/>
               <w:spacing w:before="40" w:after="40"/>
               <w:ind w:left="0" w:right="0" w:firstLine="0"/>
@@ -2505,7 +2569,7 @@
           </w:tcPr>
           <w:p>
             <w:pPr>
-              <w:pStyle w:val="Body A"/>
+              <w:pStyle w:val="Body"/>
               <w:spacing w:before="40" w:after="40"/>
               <w:rPr>
                 <w:rFonts w:ascii="Calibri" w:cs="Calibri" w:hAnsi="Calibri" w:eastAsia="Calibri"/>
@@ -2524,7 +2588,7 @@
           </w:p>
           <w:p>
             <w:pPr>
-              <w:pStyle w:val="Body A"/>
+              <w:pStyle w:val="Body"/>
               <w:bidi w:val="0"/>
               <w:spacing w:before="40" w:after="40"/>
               <w:ind w:left="0" w:right="0" w:firstLine="0"/>
@@ -2547,7 +2611,7 @@
           </w:p>
           <w:p>
             <w:pPr>
-              <w:pStyle w:val="Body A"/>
+              <w:pStyle w:val="Body"/>
               <w:bidi w:val="0"/>
               <w:ind w:left="0" w:right="0" w:firstLine="0"/>
               <w:jc w:val="left"/>
@@ -2631,7 +2695,7 @@
           </w:p>
           <w:p>
             <w:pPr>
-              <w:pStyle w:val="Body A"/>
+              <w:pStyle w:val="Body"/>
               <w:bidi w:val="0"/>
               <w:spacing w:before="40" w:after="40"/>
               <w:ind w:left="0" w:right="0" w:firstLine="0"/>
@@ -2679,7 +2743,7 @@
           </w:tcPr>
           <w:p>
             <w:pPr>
-              <w:pStyle w:val="Body A"/>
+              <w:pStyle w:val="Body"/>
               <w:spacing w:before="40" w:after="40"/>
             </w:pPr>
             <w:r>
@@ -2823,12 +2887,14 @@
           </w:tcPr>
           <w:p>
             <w:pPr>
-              <w:pStyle w:val="Body A"/>
+              <w:pStyle w:val="Body"/>
               <w:spacing w:before="40" w:after="40"/>
             </w:pPr>
             <w:r>
               <w:rPr>
                 <w:rFonts w:ascii="Calibri" w:hAnsi="Calibri"/>
+                <w:sz w:val="24"/>
+                <w:szCs w:val="24"/>
                 <w:shd w:val="nil" w:color="auto" w:fill="auto"/>
                 <w:rtl w:val="0"/>
                 <w:lang w:val="en-US"/>
@@ -2943,11 +3009,21 @@
             <w:r>
               <w:rPr>
                 <w:rFonts w:ascii="Segoe UI" w:cs="Segoe UI" w:hAnsi="Segoe UI" w:eastAsia="Segoe UI"/>
-                <w:sz w:val="21"/>
-                <w:szCs w:val="21"/>
-                <w:shd w:val="clear" w:color="auto" w:fill="ffffff"/>
-                <w:rtl w:val="0"/>
-                <w:lang w:val="en-US"/>
+                <w:b w:val="0"/>
+                <w:bCs w:val="0"/>
+                <w:outline w:val="0"/>
+                <w:color w:val="000000"/>
+                <w:sz w:val="21"/>
+                <w:szCs w:val="21"/>
+                <w:u w:color="000000"/>
+                <w:shd w:val="clear" w:color="auto" w:fill="ffffff"/>
+                <w:rtl w:val="0"/>
+                <w:lang w:val="en-US"/>
+                <w14:textFill>
+                  <w14:solidFill>
+                    <w14:srgbClr w14:val="000000"/>
+                  </w14:solidFill>
+                </w14:textFill>
               </w:rPr>
               <w:t>&lt;&lt;cr_{poundsPaid!=null}&gt;&gt;</w:t>
             </w:r>
@@ -3045,7 +3121,7 @@
           </w:tcPr>
           <w:p>
             <w:pPr>
-              <w:pStyle w:val="Body A"/>
+              <w:pStyle w:val="Body"/>
             </w:pPr>
             <w:r>
               <w:rPr>
@@ -3057,6 +3133,11 @@
                 <w:lang w:val="en-US"/>
               </w:rPr>
               <w:t>&lt;&lt;poundsPaid&gt;&gt;</w:t>
+            </w:r>
+            <w:r>
+              <w:rPr>
+                <w:shd w:val="nil" w:color="auto" w:fill="auto"/>
+              </w:rPr>
             </w:r>
           </w:p>
         </w:tc>
@@ -3198,7 +3279,7 @@
           </w:tcPr>
           <w:p>
             <w:pPr>
-              <w:pStyle w:val="Body A"/>
+              <w:pStyle w:val="Body"/>
               <w:rPr>
                 <w:rFonts w:ascii="Segoe UI" w:cs="Segoe UI" w:hAnsi="Segoe UI" w:eastAsia="Segoe UI"/>
                 <w:sz w:val="21"/>
@@ -3220,43 +3301,43 @@
           </w:p>
           <w:p>
             <w:pPr>
-              <w:pStyle w:val="Body A"/>
-              <w:rPr>
-                <w:rFonts w:ascii="Segoe UI" w:cs="Segoe UI" w:hAnsi="Segoe UI" w:eastAsia="Segoe UI"/>
-                <w:sz w:val="21"/>
-                <w:szCs w:val="21"/>
-                <w:shd w:val="clear" w:color="auto" w:fill="ffffff"/>
-                <w:lang w:val="en-US"/>
-              </w:rPr>
-            </w:pPr>
-          </w:p>
-          <w:p>
-            <w:pPr>
-              <w:pStyle w:val="Body A"/>
-              <w:rPr>
-                <w:rFonts w:ascii="Segoe UI" w:cs="Segoe UI" w:hAnsi="Segoe UI" w:eastAsia="Segoe UI"/>
-                <w:sz w:val="21"/>
-                <w:szCs w:val="21"/>
-                <w:shd w:val="clear" w:color="auto" w:fill="ffffff"/>
-                <w:lang w:val="en-US"/>
-              </w:rPr>
-            </w:pPr>
-          </w:p>
-          <w:p>
-            <w:pPr>
-              <w:pStyle w:val="Body A"/>
-              <w:rPr>
-                <w:rFonts w:ascii="Segoe UI" w:cs="Segoe UI" w:hAnsi="Segoe UI" w:eastAsia="Segoe UI"/>
-                <w:sz w:val="21"/>
-                <w:szCs w:val="21"/>
-                <w:shd w:val="clear" w:color="auto" w:fill="ffffff"/>
-                <w:lang w:val="en-US"/>
-              </w:rPr>
-            </w:pPr>
-          </w:p>
-          <w:p>
-            <w:pPr>
-              <w:pStyle w:val="Body A"/>
+              <w:pStyle w:val="Body"/>
+              <w:rPr>
+                <w:rFonts w:ascii="Segoe UI" w:cs="Segoe UI" w:hAnsi="Segoe UI" w:eastAsia="Segoe UI"/>
+                <w:sz w:val="21"/>
+                <w:szCs w:val="21"/>
+                <w:shd w:val="clear" w:color="auto" w:fill="ffffff"/>
+                <w:lang w:val="en-US"/>
+              </w:rPr>
+            </w:pPr>
+          </w:p>
+          <w:p>
+            <w:pPr>
+              <w:pStyle w:val="Body"/>
+              <w:rPr>
+                <w:rFonts w:ascii="Segoe UI" w:cs="Segoe UI" w:hAnsi="Segoe UI" w:eastAsia="Segoe UI"/>
+                <w:sz w:val="21"/>
+                <w:szCs w:val="21"/>
+                <w:shd w:val="clear" w:color="auto" w:fill="ffffff"/>
+                <w:lang w:val="en-US"/>
+              </w:rPr>
+            </w:pPr>
+          </w:p>
+          <w:p>
+            <w:pPr>
+              <w:pStyle w:val="Body"/>
+              <w:rPr>
+                <w:rFonts w:ascii="Segoe UI" w:cs="Segoe UI" w:hAnsi="Segoe UI" w:eastAsia="Segoe UI"/>
+                <w:sz w:val="21"/>
+                <w:szCs w:val="21"/>
+                <w:shd w:val="clear" w:color="auto" w:fill="ffffff"/>
+                <w:lang w:val="en-US"/>
+              </w:rPr>
+            </w:pPr>
+          </w:p>
+          <w:p>
+            <w:pPr>
+              <w:pStyle w:val="Body"/>
               <w:bidi w:val="0"/>
               <w:ind w:left="0" w:right="0" w:firstLine="0"/>
               <w:jc w:val="left"/>
@@ -3279,16 +3360,16 @@
           </w:p>
           <w:p>
             <w:pPr>
-              <w:pStyle w:val="Body A"/>
-              <w:rPr>
-                <w:shd w:val="nil" w:color="auto" w:fill="auto"/>
-                <w:lang w:val="en-US"/>
-              </w:rPr>
-            </w:pPr>
-          </w:p>
-          <w:p>
-            <w:pPr>
-              <w:pStyle w:val="Body A"/>
+              <w:pStyle w:val="Body"/>
+              <w:rPr>
+                <w:shd w:val="nil" w:color="auto" w:fill="auto"/>
+                <w:lang w:val="en-US"/>
+              </w:rPr>
+            </w:pPr>
+          </w:p>
+          <w:p>
+            <w:pPr>
+              <w:pStyle w:val="Body"/>
               <w:bidi w:val="0"/>
               <w:spacing w:before="40" w:after="40"/>
               <w:ind w:left="0" w:right="0" w:firstLine="0"/>
@@ -3300,6 +3381,8 @@
             <w:r>
               <w:rPr>
                 <w:rFonts w:ascii="Cambria" w:hAnsi="Cambria"/>
+                <w:sz w:val="24"/>
+                <w:szCs w:val="24"/>
                 <w:shd w:val="nil" w:color="auto" w:fill="auto"/>
                 <w:rtl w:val="0"/>
                 <w:lang w:val="en-US"/>
@@ -3314,7 +3397,7 @@
           <w:shd w:val="clear" w:color="auto" w:fill="cdd4e9"/>
         </w:tblPrEx>
         <w:trPr>
-          <w:trHeight w:val="310" w:hRule="atLeast"/>
+          <w:trHeight w:val="620" w:hRule="atLeast"/>
         </w:trPr>
         <w:tc>
           <w:tcPr>
@@ -3358,112 +3441,21 @@
               </w:rPr>
               <w:t>&lt;&lt;er_&gt;&gt;</w:t>
             </w:r>
-          </w:p>
-        </w:tc>
-        <w:tc>
-          <w:tcPr>
-            <w:tcW w:type="dxa" w:w="6344"/>
-            <w:tcBorders>
-              <w:top w:val="nil"/>
-              <w:left w:val="nil"/>
-              <w:bottom w:val="nil"/>
-              <w:right w:val="nil"/>
-            </w:tcBorders>
-            <w:shd w:val="clear" w:color="auto" w:fill="auto"/>
-            <w:tcMar>
-              <w:top w:type="dxa" w:w="80"/>
-              <w:left w:type="dxa" w:w="80"/>
-              <w:bottom w:type="dxa" w:w="80"/>
-              <w:right w:type="dxa" w:w="80"/>
-            </w:tcMar>
-            <w:vAlign w:val="top"/>
-          </w:tcPr>
-          <w:p/>
-        </w:tc>
-      </w:tr>
-      <w:tr>
-        <w:tblPrEx>
-          <w:shd w:val="clear" w:color="auto" w:fill="cdd4e9"/>
-        </w:tblPrEx>
-        <w:trPr>
-          <w:trHeight w:val="520" w:hRule="atLeast"/>
-        </w:trPr>
-        <w:tc>
-          <w:tcPr>
-            <w:tcW w:type="dxa" w:w="10025"/>
-            <w:gridSpan w:val="2"/>
-            <w:tcBorders>
-              <w:top w:val="nil"/>
-              <w:left w:val="nil"/>
-              <w:bottom w:val="nil"/>
-              <w:right w:val="nil"/>
-            </w:tcBorders>
-            <w:shd w:val="clear" w:color="auto" w:fill="auto"/>
-            <w:tcMar>
-              <w:top w:type="dxa" w:w="80"/>
-              <w:left w:type="dxa" w:w="80"/>
-              <w:bottom w:type="dxa" w:w="80"/>
-              <w:right w:type="dxa" w:w="80"/>
-            </w:tcMar>
-            <w:vAlign w:val="top"/>
-          </w:tcPr>
-          <w:p/>
-        </w:tc>
-      </w:tr>
-      <w:tr>
-        <w:tblPrEx>
-          <w:shd w:val="clear" w:color="auto" w:fill="cdd4e9"/>
-        </w:tblPrEx>
-        <w:trPr>
-          <w:trHeight w:val="850" w:hRule="atLeast"/>
-        </w:trPr>
-        <w:tc>
-          <w:tcPr>
-            <w:tcW w:type="dxa" w:w="3681"/>
-            <w:tcBorders>
-              <w:top w:val="nil"/>
-              <w:left w:val="nil"/>
-              <w:bottom w:val="nil"/>
-              <w:right w:val="nil"/>
-            </w:tcBorders>
-            <w:shd w:val="clear" w:color="auto" w:fill="auto"/>
-            <w:tcMar>
-              <w:top w:type="dxa" w:w="80"/>
-              <w:left w:type="dxa" w:w="80"/>
-              <w:bottom w:type="dxa" w:w="80"/>
-              <w:right w:type="dxa" w:w="80"/>
-            </w:tcMar>
-            <w:vAlign w:val="top"/>
-          </w:tcPr>
-          <w:p>
-            <w:pPr>
-              <w:pStyle w:val="Body A"/>
-              <w:pBdr>
-                <w:top w:val="nil"/>
-                <w:left w:val="nil"/>
-                <w:bottom w:val="single" w:color="000000" w:sz="4" w:space="0" w:shadow="0" w:frame="0"/>
-                <w:right w:val="nil"/>
-              </w:pBdr>
-              <w:spacing w:before="120" w:after="120"/>
-            </w:pPr>
-            <w:r>
-              <w:rPr>
-                <w:rFonts w:ascii="Cambria" w:hAnsi="Cambria"/>
+            <w:r>
+              <w:rPr>
+                <w:rFonts w:ascii="Cambria" w:cs="Cambria" w:hAnsi="Cambria" w:eastAsia="Cambria"/>
+                <w:b w:val="1"/>
+                <w:bCs w:val="1"/>
                 <w:outline w:val="0"/>
                 <w:color w:val="0a0a0a"/>
-                <w:sz w:val="36"/>
-                <w:szCs w:val="36"/>
                 <w:u w:color="0a0a0a"/>
-                <w:shd w:val="nil" w:color="auto" w:fill="auto"/>
-                <w:rtl w:val="0"/>
-                <w:lang w:val="en-US"/>
+                <w:shd w:val="clear" w:color="auto" w:fill="ffffff"/>
                 <w14:textFill>
                   <w14:solidFill>
                     <w14:srgbClr w14:val="0A0A0A"/>
                   </w14:solidFill>
                 </w14:textFill>
               </w:rPr>
-              <w:t>Statement of truth</w:t>
             </w:r>
           </w:p>
         </w:tc>
@@ -3485,81 +3477,13 @@
             </w:tcMar>
             <w:vAlign w:val="top"/>
           </w:tcPr>
-          <w:p>
-            <w:pPr>
-              <w:pStyle w:val="Body A"/>
-              <w:spacing w:before="40" w:after="40"/>
-              <w:rPr>
-                <w:rFonts w:ascii="Cambria" w:cs="Cambria" w:hAnsi="Cambria" w:eastAsia="Cambria"/>
-                <w:outline w:val="0"/>
-                <w:color w:val="0a0a0a"/>
-                <w:u w:color="0a0a0a"/>
-                <w:shd w:val="nil" w:color="auto" w:fill="auto"/>
-                <w:lang w:val="en-US"/>
-                <w14:textFill>
-                  <w14:solidFill>
-                    <w14:srgbClr w14:val="0A0A0A"/>
-                  </w14:solidFill>
-                </w14:textFill>
-              </w:rPr>
-            </w:pPr>
-          </w:p>
-          <w:p>
-            <w:pPr>
-              <w:pStyle w:val="Body A"/>
-              <w:bidi w:val="0"/>
-              <w:spacing w:before="40" w:after="40"/>
-              <w:ind w:left="0" w:right="0" w:firstLine="0"/>
-              <w:jc w:val="left"/>
-              <w:rPr>
-                <w:rtl w:val="0"/>
-              </w:rPr>
-            </w:pPr>
-            <w:r>
-              <w:rPr>
-                <w:rFonts w:ascii="Cambria" w:hAnsi="Cambria"/>
-                <w:outline w:val="0"/>
-                <w:color w:val="0a0a0a"/>
-                <w:u w:color="0a0a0a"/>
-                <w:shd w:val="nil" w:color="auto" w:fill="auto"/>
-                <w:rtl w:val="0"/>
-                <w:lang w:val="en-US"/>
-                <w14:textFill>
-                  <w14:solidFill>
-                    <w14:srgbClr w14:val="0A0A0A"/>
-                  </w14:solidFill>
-                </w14:textFill>
-              </w:rPr>
-              <w:t xml:space="preserve"> </w:t>
-            </w:r>
-          </w:p>
+          <w:p/>
         </w:tc>
       </w:tr>
     </w:tbl>
     <w:p>
       <w:pPr>
-        <w:pStyle w:val="Body A"/>
-        <w:widowControl w:val="0"/>
-        <w:spacing w:before="120" w:after="120"/>
-        <w:ind w:left="108" w:hanging="108"/>
-        <w:rPr>
-          <w:rFonts w:ascii="Cambria" w:cs="Cambria" w:hAnsi="Cambria" w:eastAsia="Cambria"/>
-          <w:outline w:val="0"/>
-          <w:color w:val="0a0a0a"/>
-          <w:sz w:val="36"/>
-          <w:szCs w:val="36"/>
-          <w:u w:color="0a0a0a"/>
-          <w14:textFill>
-            <w14:solidFill>
-              <w14:srgbClr w14:val="0A0A0A"/>
-            </w14:solidFill>
-          </w14:textFill>
-        </w:rPr>
-      </w:pPr>
-    </w:p>
-    <w:p>
-      <w:pPr>
-        <w:pStyle w:val="Body A"/>
+        <w:pStyle w:val="Body"/>
         <w:widowControl w:val="0"/>
         <w:spacing w:before="120" w:after="120"/>
         <w:rPr>
@@ -3579,14 +3503,172 @@
     </w:p>
     <w:p>
       <w:pPr>
-        <w:pStyle w:val="Body A"/>
+        <w:pStyle w:val="Body"/>
         <w:spacing w:before="120" w:after="120"/>
         <w:rPr>
           <w:rFonts w:ascii="Cambria" w:cs="Cambria" w:hAnsi="Cambria" w:eastAsia="Cambria"/>
           <w:outline w:val="0"/>
           <w:color w:val="0a0a0a"/>
+          <w:sz w:val="36"/>
+          <w:szCs w:val="36"/>
           <w:u w:color="0a0a0a"/>
-          <w:shd w:val="clear" w:color="auto" w:fill="ffffff"/>
+          <w14:textFill>
+            <w14:solidFill>
+              <w14:srgbClr w14:val="0A0A0A"/>
+            </w14:solidFill>
+          </w14:textFill>
+        </w:rPr>
+      </w:pPr>
+    </w:p>
+    <w:p>
+      <w:pPr>
+        <w:pStyle w:val="Body"/>
+        <w:rPr>
+          <w:rFonts w:ascii="Segoe UI" w:cs="Segoe UI" w:hAnsi="Segoe UI" w:eastAsia="Segoe UI"/>
+          <w:sz w:val="21"/>
+          <w:szCs w:val="21"/>
+        </w:rPr>
+      </w:pPr>
+      <w:bookmarkStart w:name="_Hlk158713575" w:id="0"/>
+      <w:r>
+        <w:rPr>
+          <w:rFonts w:ascii="Segoe UI" w:cs="Segoe UI" w:hAnsi="Segoe UI" w:eastAsia="Segoe UI"/>
+          <w:sz w:val="21"/>
+          <w:szCs w:val="21"/>
+          <w:rtl w:val="0"/>
+        </w:rPr>
+        <w:t>&lt;</w:t>
+      </w:r>
+      <w:bookmarkEnd w:id="0"/>
+      <w:bookmarkStart w:name="_Hlk158710999" w:id="1"/>
+      <w:r>
+        <w:rPr>
+          <w:rFonts w:ascii="Segoe UI" w:cs="Segoe UI" w:hAnsi="Segoe UI" w:eastAsia="Segoe UI"/>
+          <w:sz w:val="21"/>
+          <w:szCs w:val="21"/>
+          <w:rtl w:val="0"/>
+          <w:lang w:val="en-US"/>
+        </w:rPr>
+        <w:t>&lt;cs_{allocatedTrack=='SMALL_CLAIM'}&gt;&gt;</w:t>
+      </w:r>
+    </w:p>
+    <w:p>
+      <w:pPr>
+        <w:pStyle w:val="Body"/>
+        <w:rPr>
+          <w:rFonts w:ascii="Segoe UI" w:cs="Segoe UI" w:hAnsi="Segoe UI" w:eastAsia="Segoe UI"/>
+          <w:sz w:val="21"/>
+          <w:szCs w:val="21"/>
+        </w:rPr>
+      </w:pPr>
+      <w:r>
+        <w:rPr>
+          <w:rFonts w:ascii="Segoe UI" w:cs="Segoe UI" w:hAnsi="Segoe UI" w:eastAsia="Segoe UI"/>
+          <w:sz w:val="21"/>
+          <w:szCs w:val="21"/>
+          <w:rtl w:val="0"/>
+          <w:lang w:val="en-US"/>
+        </w:rPr>
+        <w:t xml:space="preserve">&lt;&lt;cs_{responseType == </w:t>
+      </w:r>
+      <w:r>
+        <w:rPr>
+          <w:rFonts w:ascii="Segoe UI" w:cs="Segoe UI" w:hAnsi="Segoe UI" w:eastAsia="Segoe UI"/>
+          <w:sz w:val="21"/>
+          <w:szCs w:val="21"/>
+          <w:rtl w:val="0"/>
+          <w:lang w:val="en-US"/>
+        </w:rPr>
+        <w:t>‘</w:t>
+      </w:r>
+      <w:r>
+        <w:rPr>
+          <w:rFonts w:ascii="Segoe UI" w:cs="Segoe UI" w:hAnsi="Segoe UI" w:eastAsia="Segoe UI"/>
+          <w:sz w:val="21"/>
+          <w:szCs w:val="21"/>
+          <w:rtl w:val="0"/>
+          <w:lang w:val="en-US"/>
+        </w:rPr>
+        <w:t>FULL_DEFENCE</w:t>
+      </w:r>
+      <w:r>
+        <w:rPr>
+          <w:rFonts w:ascii="Segoe UI" w:cs="Segoe UI" w:hAnsi="Segoe UI" w:eastAsia="Segoe UI"/>
+          <w:sz w:val="21"/>
+          <w:szCs w:val="21"/>
+          <w:rtl w:val="0"/>
+          <w:lang w:val="en-US"/>
+        </w:rPr>
+        <w:t>’</w:t>
+      </w:r>
+      <w:r>
+        <w:rPr>
+          <w:rFonts w:ascii="Segoe UI" w:cs="Segoe UI" w:hAnsi="Segoe UI" w:eastAsia="Segoe UI"/>
+          <w:sz w:val="21"/>
+          <w:szCs w:val="21"/>
+          <w:rtl w:val="0"/>
+          <w:lang w:val="en-US"/>
+        </w:rPr>
+        <w:t xml:space="preserve">|| responseType == </w:t>
+      </w:r>
+      <w:r>
+        <w:rPr>
+          <w:rFonts w:ascii="Segoe UI" w:cs="Segoe UI" w:hAnsi="Segoe UI" w:eastAsia="Segoe UI"/>
+          <w:sz w:val="21"/>
+          <w:szCs w:val="21"/>
+          <w:rtl w:val="0"/>
+          <w:lang w:val="en-US"/>
+        </w:rPr>
+        <w:t>‘</w:t>
+      </w:r>
+      <w:r>
+        <w:rPr>
+          <w:rFonts w:ascii="Segoe UI" w:cs="Segoe UI" w:hAnsi="Segoe UI" w:eastAsia="Segoe UI"/>
+          <w:sz w:val="21"/>
+          <w:szCs w:val="21"/>
+          <w:rtl w:val="0"/>
+          <w:lang w:val="de-DE"/>
+        </w:rPr>
+        <w:t>PART_ADMISSION</w:t>
+      </w:r>
+      <w:r>
+        <w:rPr>
+          <w:rFonts w:ascii="Segoe UI" w:cs="Segoe UI" w:hAnsi="Segoe UI" w:eastAsia="Segoe UI"/>
+          <w:sz w:val="21"/>
+          <w:szCs w:val="21"/>
+          <w:rtl w:val="0"/>
+          <w:lang w:val="en-US"/>
+        </w:rPr>
+        <w:t>’</w:t>
+      </w:r>
+      <w:r>
+        <w:rPr>
+          <w:rFonts w:ascii="Segoe UI" w:cs="Segoe UI" w:hAnsi="Segoe UI" w:eastAsia="Segoe UI"/>
+          <w:sz w:val="21"/>
+          <w:szCs w:val="21"/>
+          <w:rtl w:val="0"/>
+          <w:lang w:val="en-US"/>
+        </w:rPr>
+        <w:t>}&gt;&gt;</w:t>
+      </w:r>
+    </w:p>
+    <w:p>
+      <w:pPr>
+        <w:pStyle w:val="Body"/>
+        <w:pBdr>
+          <w:top w:val="nil"/>
+          <w:left w:val="nil"/>
+          <w:bottom w:val="single" w:color="000000" w:sz="4" w:space="0" w:shadow="0" w:frame="0"/>
+          <w:right w:val="nil"/>
+        </w:pBdr>
+        <w:spacing w:before="120" w:after="120"/>
+        <w:rPr>
+          <w:rFonts w:ascii="Cambria" w:cs="Cambria" w:hAnsi="Cambria" w:eastAsia="Cambria"/>
+          <w:outline w:val="0"/>
+          <w:color w:val="0a0a0a"/>
+          <w:sz w:val="36"/>
+          <w:szCs w:val="36"/>
+          <w:u w:color="0a0a0a"/>
           <w14:textFill>
             <w14:solidFill>
               <w14:srgbClr w14:val="0A0A0A"/>
@@ -3599,8 +3681,1742 @@
           <w:rFonts w:ascii="Cambria" w:hAnsi="Cambria"/>
           <w:outline w:val="0"/>
           <w:color w:val="0a0a0a"/>
+          <w:sz w:val="36"/>
+          <w:szCs w:val="36"/>
           <w:u w:color="0a0a0a"/>
-          <w:shd w:val="clear" w:color="auto" w:fill="ffffff"/>
+          <w:rtl w:val="0"/>
+          <w:lang w:val="fr-FR"/>
+          <w14:textFill>
+            <w14:solidFill>
+              <w14:srgbClr w14:val="0A0A0A"/>
+            </w14:solidFill>
+          </w14:textFill>
+        </w:rPr>
+        <w:t>Mediation</w:t>
+      </w:r>
+    </w:p>
+    <w:tbl>
+      <w:tblPr>
+        <w:tblW w:w="9962" w:type="dxa"/>
+        <w:jc w:val="left"/>
+        <w:tblInd w:w="108" w:type="dxa"/>
+        <w:tblBorders>
+          <w:top w:val="single" w:color="ffffff" w:sz="8" w:space="0" w:shadow="0" w:frame="0"/>
+          <w:left w:val="single" w:color="ffffff" w:sz="8" w:space="0" w:shadow="0" w:frame="0"/>
+          <w:bottom w:val="single" w:color="ffffff" w:sz="8" w:space="0" w:shadow="0" w:frame="0"/>
+          <w:right w:val="single" w:color="ffffff" w:sz="8" w:space="0" w:shadow="0" w:frame="0"/>
+          <w:insideH w:val="single" w:color="ffffff" w:sz="8" w:space="0" w:shadow="0" w:frame="0"/>
+          <w:insideV w:val="single" w:color="ffffff" w:sz="8" w:space="0" w:shadow="0" w:frame="0"/>
+        </w:tblBorders>
+        <w:shd w:val="clear" w:color="auto" w:fill="cdd4e9"/>
+        <w:tblLayout w:type="fixed"/>
+      </w:tblPr>
+      <w:tblGrid>
+        <w:gridCol w:w="3681"/>
+        <w:gridCol w:w="6121"/>
+        <w:gridCol w:w="160"/>
+      </w:tblGrid>
+      <w:tr>
+        <w:tblPrEx>
+          <w:shd w:val="clear" w:color="auto" w:fill="cdd4e9"/>
+        </w:tblPrEx>
+        <w:trPr>
+          <w:trHeight w:val="293" w:hRule="atLeast"/>
+        </w:trPr>
+        <w:tc>
+          <w:tcPr>
+            <w:tcW w:type="dxa" w:w="9802"/>
+            <w:gridSpan w:val="2"/>
+            <w:tcBorders>
+              <w:top w:val="nil"/>
+              <w:left w:val="nil"/>
+              <w:bottom w:val="nil"/>
+              <w:right w:val="nil"/>
+            </w:tcBorders>
+            <w:shd w:val="clear" w:color="auto" w:fill="auto"/>
+            <w:tcMar>
+              <w:top w:type="dxa" w:w="80"/>
+              <w:left w:type="dxa" w:w="80"/>
+              <w:bottom w:type="dxa" w:w="80"/>
+              <w:right w:type="dxa" w:w="80"/>
+            </w:tcMar>
+            <w:vAlign w:val="top"/>
+          </w:tcPr>
+          <w:p>
+            <w:pPr>
+              <w:pStyle w:val="Body"/>
+            </w:pPr>
+            <w:r>
+              <w:rPr>
+                <w:rFonts w:ascii="Segoe UI" w:cs="Segoe UI" w:hAnsi="Segoe UI" w:eastAsia="Segoe UI"/>
+                <w:sz w:val="21"/>
+                <w:szCs w:val="21"/>
+                <w:shd w:val="clear" w:color="auto" w:fill="ffffff"/>
+                <w:rtl w:val="0"/>
+                <w:lang w:val="en-US"/>
+              </w:rPr>
+              <w:t>&lt;&lt;cr_{checkCarmToggle==false}&gt;&gt;</w:t>
+            </w:r>
+          </w:p>
+        </w:tc>
+        <w:tc>
+          <w:tcPr>
+            <w:tcW w:type="dxa" w:w="160"/>
+            <w:tcBorders>
+              <w:top w:val="nil"/>
+              <w:left w:val="nil"/>
+              <w:bottom w:val="nil"/>
+              <w:right w:val="nil"/>
+            </w:tcBorders>
+            <w:shd w:val="clear" w:color="auto" w:fill="auto"/>
+            <w:tcMar>
+              <w:top w:type="dxa" w:w="80"/>
+              <w:left w:type="dxa" w:w="80"/>
+              <w:bottom w:type="dxa" w:w="80"/>
+              <w:right w:type="dxa" w:w="80"/>
+            </w:tcMar>
+            <w:vAlign w:val="top"/>
+          </w:tcPr>
+          <w:p/>
+        </w:tc>
+      </w:tr>
+      <w:tr>
+        <w:tblPrEx>
+          <w:shd w:val="clear" w:color="auto" w:fill="cdd4e9"/>
+        </w:tblPrEx>
+        <w:trPr>
+          <w:trHeight w:val="1320" w:hRule="atLeast"/>
+        </w:trPr>
+        <w:tc>
+          <w:tcPr>
+            <w:tcW w:type="dxa" w:w="3681"/>
+            <w:tcBorders>
+              <w:top w:val="nil"/>
+              <w:left w:val="nil"/>
+              <w:bottom w:val="nil"/>
+              <w:right w:val="nil"/>
+            </w:tcBorders>
+            <w:shd w:val="clear" w:color="auto" w:fill="auto"/>
+            <w:tcMar>
+              <w:top w:type="dxa" w:w="80"/>
+              <w:left w:type="dxa" w:w="80"/>
+              <w:bottom w:type="dxa" w:w="80"/>
+              <w:right w:type="dxa" w:w="80"/>
+            </w:tcMar>
+            <w:vAlign w:val="top"/>
+          </w:tcPr>
+          <w:p>
+            <w:pPr>
+              <w:pStyle w:val="Body"/>
+            </w:pPr>
+            <w:r>
+              <w:rPr>
+                <w:rFonts w:ascii="Segoe UI" w:cs="Segoe UI" w:hAnsi="Segoe UI" w:eastAsia="Segoe UI"/>
+                <w:b w:val="1"/>
+                <w:bCs w:val="1"/>
+                <w:sz w:val="21"/>
+                <w:szCs w:val="21"/>
+                <w:shd w:val="nil" w:color="auto" w:fill="auto"/>
+                <w:rtl w:val="0"/>
+                <w:lang w:val="en-US"/>
+              </w:rPr>
+              <w:t>Willing to try mediation</w:t>
+            </w:r>
+          </w:p>
+        </w:tc>
+        <w:tc>
+          <w:tcPr>
+            <w:tcW w:type="dxa" w:w="6121"/>
+            <w:tcBorders>
+              <w:top w:val="nil"/>
+              <w:left w:val="nil"/>
+              <w:bottom w:val="nil"/>
+              <w:right w:val="nil"/>
+            </w:tcBorders>
+            <w:shd w:val="clear" w:color="auto" w:fill="auto"/>
+            <w:tcMar>
+              <w:top w:type="dxa" w:w="80"/>
+              <w:left w:type="dxa" w:w="80"/>
+              <w:bottom w:type="dxa" w:w="80"/>
+              <w:right w:type="dxa" w:w="80"/>
+            </w:tcMar>
+            <w:vAlign w:val="top"/>
+          </w:tcPr>
+          <w:p>
+            <w:pPr>
+              <w:pStyle w:val="Body"/>
+              <w:rPr>
+                <w:rFonts w:ascii="Segoe UI" w:cs="Segoe UI" w:hAnsi="Segoe UI" w:eastAsia="Segoe UI"/>
+                <w:sz w:val="21"/>
+                <w:szCs w:val="21"/>
+                <w:shd w:val="clear" w:color="auto" w:fill="ffffff"/>
+              </w:rPr>
+            </w:pPr>
+            <w:r>
+              <w:rPr>
+                <w:rFonts w:ascii="Segoe UI" w:cs="Segoe UI" w:hAnsi="Segoe UI" w:eastAsia="Segoe UI"/>
+                <w:sz w:val="21"/>
+                <w:szCs w:val="21"/>
+                <w:shd w:val="clear" w:color="auto" w:fill="ffffff"/>
+                <w:rtl w:val="0"/>
+                <w:lang w:val="en-US"/>
+              </w:rPr>
+              <w:t>&lt;&lt;cs_{mediation==</w:t>
+            </w:r>
+            <w:r>
+              <w:rPr>
+                <w:rFonts w:ascii="Segoe UI" w:cs="Segoe UI" w:hAnsi="Segoe UI" w:eastAsia="Segoe UI"/>
+                <w:sz w:val="21"/>
+                <w:szCs w:val="21"/>
+                <w:shd w:val="clear" w:color="auto" w:fill="ffffff"/>
+                <w:rtl w:val="0"/>
+                <w:lang w:val="en-US"/>
+              </w:rPr>
+              <w:t>’</w:t>
+            </w:r>
+            <w:r>
+              <w:rPr>
+                <w:rFonts w:ascii="Segoe UI" w:cs="Segoe UI" w:hAnsi="Segoe UI" w:eastAsia="Segoe UI"/>
+                <w:sz w:val="21"/>
+                <w:szCs w:val="21"/>
+                <w:shd w:val="nil" w:color="auto" w:fill="auto"/>
+                <w:rtl w:val="0"/>
+                <w:lang w:val="en-US"/>
+              </w:rPr>
+              <w:t>Yes</w:t>
+            </w:r>
+            <w:r>
+              <w:rPr>
+                <w:rFonts w:ascii="Segoe UI" w:cs="Segoe UI" w:hAnsi="Segoe UI" w:eastAsia="Segoe UI"/>
+                <w:sz w:val="21"/>
+                <w:szCs w:val="21"/>
+                <w:shd w:val="nil" w:color="auto" w:fill="auto"/>
+                <w:rtl w:val="0"/>
+                <w:lang w:val="en-US"/>
+              </w:rPr>
+              <w:t>’</w:t>
+            </w:r>
+            <w:r>
+              <w:rPr>
+                <w:rFonts w:ascii="Segoe UI" w:cs="Segoe UI" w:hAnsi="Segoe UI" w:eastAsia="Segoe UI"/>
+                <w:sz w:val="21"/>
+                <w:szCs w:val="21"/>
+                <w:shd w:val="clear" w:color="auto" w:fill="ffffff"/>
+                <w:rtl w:val="0"/>
+                <w:lang w:val="en-US"/>
+              </w:rPr>
+              <w:t>}&gt;&gt;</w:t>
+            </w:r>
+          </w:p>
+          <w:p>
+            <w:pPr>
+              <w:pStyle w:val="Body"/>
+              <w:bidi w:val="0"/>
+              <w:ind w:left="0" w:right="0" w:firstLine="0"/>
+              <w:jc w:val="left"/>
+              <w:rPr>
+                <w:rFonts w:ascii="Segoe UI" w:cs="Segoe UI" w:hAnsi="Segoe UI" w:eastAsia="Segoe UI"/>
+                <w:sz w:val="21"/>
+                <w:szCs w:val="21"/>
+                <w:shd w:val="clear" w:color="auto" w:fill="ffffff"/>
+                <w:rtl w:val="0"/>
+              </w:rPr>
+            </w:pPr>
+            <w:r>
+              <w:rPr>
+                <w:rFonts w:ascii="Segoe UI" w:cs="Segoe UI" w:hAnsi="Segoe UI" w:eastAsia="Segoe UI"/>
+                <w:sz w:val="21"/>
+                <w:szCs w:val="21"/>
+                <w:shd w:val="clear" w:color="auto" w:fill="ffffff"/>
+                <w:rtl w:val="0"/>
+                <w:lang w:val="en-US"/>
+              </w:rPr>
+              <w:t>Yes</w:t>
+            </w:r>
+          </w:p>
+          <w:p>
+            <w:pPr>
+              <w:pStyle w:val="Body"/>
+              <w:bidi w:val="0"/>
+              <w:ind w:left="0" w:right="0" w:firstLine="0"/>
+              <w:jc w:val="left"/>
+              <w:rPr>
+                <w:rFonts w:ascii="Segoe UI" w:cs="Segoe UI" w:hAnsi="Segoe UI" w:eastAsia="Segoe UI"/>
+                <w:sz w:val="21"/>
+                <w:szCs w:val="21"/>
+                <w:shd w:val="clear" w:color="auto" w:fill="ffffff"/>
+                <w:rtl w:val="0"/>
+              </w:rPr>
+            </w:pPr>
+            <w:r>
+              <w:rPr>
+                <w:rFonts w:ascii="Segoe UI" w:cs="Segoe UI" w:hAnsi="Segoe UI" w:eastAsia="Segoe UI"/>
+                <w:sz w:val="21"/>
+                <w:szCs w:val="21"/>
+                <w:shd w:val="clear" w:color="auto" w:fill="ffffff"/>
+                <w:rtl w:val="0"/>
+                <w:lang w:val="en-US"/>
+              </w:rPr>
+              <w:t>&lt;&lt;else&gt;&gt;</w:t>
+            </w:r>
+          </w:p>
+          <w:p>
+            <w:pPr>
+              <w:pStyle w:val="Body"/>
+              <w:bidi w:val="0"/>
+              <w:ind w:left="0" w:right="0" w:firstLine="0"/>
+              <w:jc w:val="left"/>
+              <w:rPr>
+                <w:rFonts w:ascii="Segoe UI" w:cs="Segoe UI" w:hAnsi="Segoe UI" w:eastAsia="Segoe UI"/>
+                <w:sz w:val="21"/>
+                <w:szCs w:val="21"/>
+                <w:shd w:val="clear" w:color="auto" w:fill="ffffff"/>
+                <w:rtl w:val="0"/>
+              </w:rPr>
+            </w:pPr>
+            <w:r>
+              <w:rPr>
+                <w:rFonts w:ascii="Segoe UI" w:cs="Segoe UI" w:hAnsi="Segoe UI" w:eastAsia="Segoe UI"/>
+                <w:sz w:val="21"/>
+                <w:szCs w:val="21"/>
+                <w:shd w:val="clear" w:color="auto" w:fill="ffffff"/>
+                <w:rtl w:val="0"/>
+                <w:lang w:val="en-US"/>
+              </w:rPr>
+              <w:t>No</w:t>
+            </w:r>
+          </w:p>
+          <w:p>
+            <w:pPr>
+              <w:pStyle w:val="Body"/>
+              <w:bidi w:val="0"/>
+              <w:ind w:left="0" w:right="0" w:firstLine="0"/>
+              <w:jc w:val="left"/>
+              <w:rPr>
+                <w:rtl w:val="0"/>
+              </w:rPr>
+            </w:pPr>
+            <w:r>
+              <w:rPr>
+                <w:rFonts w:ascii="Segoe UI" w:cs="Segoe UI" w:hAnsi="Segoe UI" w:eastAsia="Segoe UI"/>
+                <w:sz w:val="21"/>
+                <w:szCs w:val="21"/>
+                <w:shd w:val="clear" w:color="auto" w:fill="ffffff"/>
+                <w:rtl w:val="0"/>
+                <w:lang w:val="en-US"/>
+              </w:rPr>
+              <w:t>&lt;&lt;es_&gt;&gt;</w:t>
+            </w:r>
+          </w:p>
+        </w:tc>
+        <w:tc>
+          <w:tcPr>
+            <w:tcW w:type="dxa" w:w="160"/>
+            <w:tcBorders>
+              <w:top w:val="nil"/>
+              <w:left w:val="nil"/>
+              <w:bottom w:val="nil"/>
+              <w:right w:val="nil"/>
+            </w:tcBorders>
+            <w:shd w:val="clear" w:color="auto" w:fill="auto"/>
+            <w:tcMar>
+              <w:top w:type="dxa" w:w="80"/>
+              <w:left w:type="dxa" w:w="80"/>
+              <w:bottom w:type="dxa" w:w="80"/>
+              <w:right w:type="dxa" w:w="80"/>
+            </w:tcMar>
+            <w:vAlign w:val="top"/>
+          </w:tcPr>
+          <w:p/>
+        </w:tc>
+      </w:tr>
+      <w:tr>
+        <w:tblPrEx>
+          <w:shd w:val="clear" w:color="auto" w:fill="cdd4e9"/>
+        </w:tblPrEx>
+        <w:trPr>
+          <w:trHeight w:val="293" w:hRule="atLeast"/>
+        </w:trPr>
+        <w:tc>
+          <w:tcPr>
+            <w:tcW w:type="dxa" w:w="9802"/>
+            <w:gridSpan w:val="2"/>
+            <w:tcBorders>
+              <w:top w:val="nil"/>
+              <w:left w:val="nil"/>
+              <w:bottom w:val="nil"/>
+              <w:right w:val="nil"/>
+            </w:tcBorders>
+            <w:shd w:val="clear" w:color="auto" w:fill="auto"/>
+            <w:tcMar>
+              <w:top w:type="dxa" w:w="80"/>
+              <w:left w:type="dxa" w:w="80"/>
+              <w:bottom w:type="dxa" w:w="80"/>
+              <w:right w:type="dxa" w:w="80"/>
+            </w:tcMar>
+            <w:vAlign w:val="top"/>
+          </w:tcPr>
+          <w:p>
+            <w:pPr>
+              <w:pStyle w:val="Body"/>
+            </w:pPr>
+            <w:r>
+              <w:rPr>
+                <w:rFonts w:ascii="Segoe UI" w:cs="Segoe UI" w:hAnsi="Segoe UI" w:eastAsia="Segoe UI"/>
+                <w:sz w:val="21"/>
+                <w:szCs w:val="21"/>
+                <w:shd w:val="clear" w:color="auto" w:fill="ffffff"/>
+                <w:rtl w:val="0"/>
+                <w:lang w:val="en-US"/>
+              </w:rPr>
+              <w:t>&lt;&lt;er_&gt;&gt;</w:t>
+            </w:r>
+          </w:p>
+        </w:tc>
+        <w:tc>
+          <w:tcPr>
+            <w:tcW w:type="dxa" w:w="160"/>
+            <w:tcBorders>
+              <w:top w:val="nil"/>
+              <w:left w:val="nil"/>
+              <w:bottom w:val="nil"/>
+              <w:right w:val="nil"/>
+            </w:tcBorders>
+            <w:shd w:val="clear" w:color="auto" w:fill="auto"/>
+            <w:tcMar>
+              <w:top w:type="dxa" w:w="80"/>
+              <w:left w:type="dxa" w:w="80"/>
+              <w:bottom w:type="dxa" w:w="80"/>
+              <w:right w:type="dxa" w:w="80"/>
+            </w:tcMar>
+            <w:vAlign w:val="top"/>
+          </w:tcPr>
+          <w:p/>
+        </w:tc>
+      </w:tr>
+      <w:tr>
+        <w:tblPrEx>
+          <w:shd w:val="clear" w:color="auto" w:fill="cdd4e9"/>
+        </w:tblPrEx>
+        <w:trPr>
+          <w:trHeight w:val="280" w:hRule="atLeast"/>
+        </w:trPr>
+        <w:tc>
+          <w:tcPr>
+            <w:tcW w:type="dxa" w:w="9962"/>
+            <w:gridSpan w:val="3"/>
+            <w:tcBorders>
+              <w:top w:val="nil"/>
+              <w:left w:val="nil"/>
+              <w:bottom w:val="nil"/>
+              <w:right w:val="nil"/>
+            </w:tcBorders>
+            <w:shd w:val="clear" w:color="auto" w:fill="auto"/>
+            <w:tcMar>
+              <w:top w:type="dxa" w:w="80"/>
+              <w:left w:type="dxa" w:w="80"/>
+              <w:bottom w:type="dxa" w:w="80"/>
+              <w:right w:type="dxa" w:w="80"/>
+            </w:tcMar>
+            <w:vAlign w:val="top"/>
+          </w:tcPr>
+          <w:p>
+            <w:pPr>
+              <w:pStyle w:val="Body"/>
+            </w:pPr>
+            <w:r>
+              <w:rPr>
+                <w:rFonts w:ascii="Segoe UI" w:cs="Segoe UI" w:hAnsi="Segoe UI" w:eastAsia="Segoe UI"/>
+                <w:sz w:val="21"/>
+                <w:szCs w:val="21"/>
+                <w:shd w:val="clear" w:color="auto" w:fill="ffffff"/>
+                <w:rtl w:val="0"/>
+                <w:lang w:val="en-US"/>
+              </w:rPr>
+              <w:t>&lt;&lt;cr_{checkCarmToggle==true}&gt;&gt;</w:t>
+            </w:r>
+          </w:p>
+        </w:tc>
+      </w:tr>
+      <w:tr>
+        <w:tblPrEx>
+          <w:shd w:val="clear" w:color="auto" w:fill="cdd4e9"/>
+        </w:tblPrEx>
+        <w:trPr>
+          <w:trHeight w:val="540" w:hRule="atLeast"/>
+        </w:trPr>
+        <w:tc>
+          <w:tcPr>
+            <w:tcW w:type="dxa" w:w="3681"/>
+            <w:tcBorders>
+              <w:top w:val="nil"/>
+              <w:left w:val="nil"/>
+              <w:bottom w:val="nil"/>
+              <w:right w:val="nil"/>
+            </w:tcBorders>
+            <w:shd w:val="clear" w:color="auto" w:fill="auto"/>
+            <w:tcMar>
+              <w:top w:type="dxa" w:w="80"/>
+              <w:left w:type="dxa" w:w="80"/>
+              <w:bottom w:type="dxa" w:w="80"/>
+              <w:right w:type="dxa" w:w="80"/>
+            </w:tcMar>
+            <w:vAlign w:val="top"/>
+          </w:tcPr>
+          <w:p>
+            <w:pPr>
+              <w:pStyle w:val="Body"/>
+            </w:pPr>
+            <w:r>
+              <w:rPr>
+                <w:rFonts w:ascii="Segoe UI" w:cs="Segoe UI" w:hAnsi="Segoe UI" w:eastAsia="Segoe UI"/>
+                <w:b w:val="1"/>
+                <w:bCs w:val="1"/>
+                <w:sz w:val="21"/>
+                <w:szCs w:val="21"/>
+                <w:shd w:val="nil" w:color="auto" w:fill="auto"/>
+                <w:rtl w:val="0"/>
+                <w:lang w:val="en-US"/>
+              </w:rPr>
+              <w:t>First Name</w:t>
+            </w:r>
+          </w:p>
+        </w:tc>
+        <w:tc>
+          <w:tcPr>
+            <w:tcW w:type="dxa" w:w="6281"/>
+            <w:gridSpan w:val="2"/>
+            <w:tcBorders>
+              <w:top w:val="nil"/>
+              <w:left w:val="nil"/>
+              <w:bottom w:val="nil"/>
+              <w:right w:val="nil"/>
+            </w:tcBorders>
+            <w:shd w:val="clear" w:color="auto" w:fill="auto"/>
+            <w:tcMar>
+              <w:top w:type="dxa" w:w="80"/>
+              <w:left w:type="dxa" w:w="80"/>
+              <w:bottom w:type="dxa" w:w="80"/>
+              <w:right w:type="dxa" w:w="80"/>
+            </w:tcMar>
+            <w:vAlign w:val="top"/>
+          </w:tcPr>
+          <w:p>
+            <w:pPr>
+              <w:pStyle w:val="Body"/>
+            </w:pPr>
+            <w:r>
+              <w:rPr>
+                <w:rFonts w:ascii="Segoe UI" w:cs="Segoe UI" w:hAnsi="Segoe UI" w:eastAsia="Segoe UI"/>
+                <w:sz w:val="21"/>
+                <w:szCs w:val="21"/>
+                <w:shd w:val="nil" w:color="auto" w:fill="auto"/>
+                <w:rtl w:val="0"/>
+                <w:lang w:val="en-US"/>
+              </w:rPr>
+              <w:t>&lt;&lt;mediationFirstName&gt;&gt;</w:t>
+            </w:r>
+            <w:r>
+              <w:rPr>
+                <w:rFonts w:ascii="Segoe UI" w:cs="Segoe UI" w:hAnsi="Segoe UI" w:eastAsia="Segoe UI"/>
+                <w:sz w:val="21"/>
+                <w:szCs w:val="21"/>
+                <w:shd w:val="nil" w:color="auto" w:fill="auto"/>
+              </w:rPr>
+            </w:r>
+          </w:p>
+        </w:tc>
+      </w:tr>
+      <w:tr>
+        <w:tblPrEx>
+          <w:shd w:val="clear" w:color="auto" w:fill="cdd4e9"/>
+        </w:tblPrEx>
+        <w:trPr>
+          <w:trHeight w:val="540" w:hRule="atLeast"/>
+        </w:trPr>
+        <w:tc>
+          <w:tcPr>
+            <w:tcW w:type="dxa" w:w="3681"/>
+            <w:tcBorders>
+              <w:top w:val="nil"/>
+              <w:left w:val="nil"/>
+              <w:bottom w:val="nil"/>
+              <w:right w:val="nil"/>
+            </w:tcBorders>
+            <w:shd w:val="clear" w:color="auto" w:fill="auto"/>
+            <w:tcMar>
+              <w:top w:type="dxa" w:w="80"/>
+              <w:left w:type="dxa" w:w="80"/>
+              <w:bottom w:type="dxa" w:w="80"/>
+              <w:right w:type="dxa" w:w="80"/>
+            </w:tcMar>
+            <w:vAlign w:val="top"/>
+          </w:tcPr>
+          <w:p>
+            <w:pPr>
+              <w:pStyle w:val="Body"/>
+            </w:pPr>
+            <w:r>
+              <w:rPr>
+                <w:rFonts w:ascii="Segoe UI" w:cs="Segoe UI" w:hAnsi="Segoe UI" w:eastAsia="Segoe UI"/>
+                <w:b w:val="1"/>
+                <w:bCs w:val="1"/>
+                <w:sz w:val="21"/>
+                <w:szCs w:val="21"/>
+                <w:shd w:val="nil" w:color="auto" w:fill="auto"/>
+                <w:rtl w:val="0"/>
+                <w:lang w:val="en-US"/>
+              </w:rPr>
+              <w:t>Last Name</w:t>
+            </w:r>
+          </w:p>
+        </w:tc>
+        <w:tc>
+          <w:tcPr>
+            <w:tcW w:type="dxa" w:w="6281"/>
+            <w:gridSpan w:val="2"/>
+            <w:tcBorders>
+              <w:top w:val="nil"/>
+              <w:left w:val="nil"/>
+              <w:bottom w:val="nil"/>
+              <w:right w:val="nil"/>
+            </w:tcBorders>
+            <w:shd w:val="clear" w:color="auto" w:fill="auto"/>
+            <w:tcMar>
+              <w:top w:type="dxa" w:w="80"/>
+              <w:left w:type="dxa" w:w="80"/>
+              <w:bottom w:type="dxa" w:w="80"/>
+              <w:right w:type="dxa" w:w="80"/>
+            </w:tcMar>
+            <w:vAlign w:val="top"/>
+          </w:tcPr>
+          <w:p>
+            <w:pPr>
+              <w:pStyle w:val="Body"/>
+            </w:pPr>
+            <w:r>
+              <w:rPr>
+                <w:rFonts w:ascii="Segoe UI" w:cs="Segoe UI" w:hAnsi="Segoe UI" w:eastAsia="Segoe UI"/>
+                <w:sz w:val="21"/>
+                <w:szCs w:val="21"/>
+                <w:shd w:val="nil" w:color="auto" w:fill="auto"/>
+                <w:rtl w:val="0"/>
+                <w:lang w:val="en-US"/>
+              </w:rPr>
+              <w:t>&lt;&lt;mediationLastName&gt;&gt;</w:t>
+            </w:r>
+            <w:r>
+              <w:rPr>
+                <w:rFonts w:ascii="Segoe UI" w:cs="Segoe UI" w:hAnsi="Segoe UI" w:eastAsia="Segoe UI"/>
+                <w:sz w:val="21"/>
+                <w:szCs w:val="21"/>
+                <w:shd w:val="nil" w:color="auto" w:fill="auto"/>
+              </w:rPr>
+            </w:r>
+          </w:p>
+        </w:tc>
+      </w:tr>
+      <w:tr>
+        <w:tblPrEx>
+          <w:shd w:val="clear" w:color="auto" w:fill="cdd4e9"/>
+        </w:tblPrEx>
+        <w:trPr>
+          <w:trHeight w:val="540" w:hRule="atLeast"/>
+        </w:trPr>
+        <w:tc>
+          <w:tcPr>
+            <w:tcW w:type="dxa" w:w="3681"/>
+            <w:tcBorders>
+              <w:top w:val="nil"/>
+              <w:left w:val="nil"/>
+              <w:bottom w:val="nil"/>
+              <w:right w:val="nil"/>
+            </w:tcBorders>
+            <w:shd w:val="clear" w:color="auto" w:fill="auto"/>
+            <w:tcMar>
+              <w:top w:type="dxa" w:w="80"/>
+              <w:left w:type="dxa" w:w="80"/>
+              <w:bottom w:type="dxa" w:w="80"/>
+              <w:right w:type="dxa" w:w="80"/>
+            </w:tcMar>
+            <w:vAlign w:val="top"/>
+          </w:tcPr>
+          <w:p>
+            <w:pPr>
+              <w:pStyle w:val="Body"/>
+            </w:pPr>
+            <w:r>
+              <w:rPr>
+                <w:rFonts w:ascii="Segoe UI" w:cs="Segoe UI" w:hAnsi="Segoe UI" w:eastAsia="Segoe UI"/>
+                <w:b w:val="1"/>
+                <w:bCs w:val="1"/>
+                <w:sz w:val="21"/>
+                <w:szCs w:val="21"/>
+                <w:shd w:val="nil" w:color="auto" w:fill="auto"/>
+                <w:rtl w:val="0"/>
+                <w:lang w:val="en-US"/>
+              </w:rPr>
+              <w:t xml:space="preserve">Contact Number </w:t>
+            </w:r>
+            <w:r>
+              <w:rPr>
+                <w:rFonts w:ascii="Segoe UI" w:cs="Segoe UI" w:hAnsi="Segoe UI" w:eastAsia="Segoe UI"/>
+                <w:b w:val="1"/>
+                <w:bCs w:val="1"/>
+                <w:sz w:val="21"/>
+                <w:szCs w:val="21"/>
+                <w:shd w:val="nil" w:color="auto" w:fill="auto"/>
+              </w:rPr>
+            </w:r>
+          </w:p>
+        </w:tc>
+        <w:tc>
+          <w:tcPr>
+            <w:tcW w:type="dxa" w:w="6281"/>
+            <w:gridSpan w:val="2"/>
+            <w:tcBorders>
+              <w:top w:val="nil"/>
+              <w:left w:val="nil"/>
+              <w:bottom w:val="nil"/>
+              <w:right w:val="nil"/>
+            </w:tcBorders>
+            <w:shd w:val="clear" w:color="auto" w:fill="auto"/>
+            <w:tcMar>
+              <w:top w:type="dxa" w:w="80"/>
+              <w:left w:type="dxa" w:w="80"/>
+              <w:bottom w:type="dxa" w:w="80"/>
+              <w:right w:type="dxa" w:w="80"/>
+            </w:tcMar>
+            <w:vAlign w:val="top"/>
+          </w:tcPr>
+          <w:p>
+            <w:pPr>
+              <w:pStyle w:val="Body"/>
+            </w:pPr>
+            <w:r>
+              <w:rPr>
+                <w:rFonts w:ascii="Segoe UI" w:cs="Segoe UI" w:hAnsi="Segoe UI" w:eastAsia="Segoe UI"/>
+                <w:sz w:val="21"/>
+                <w:szCs w:val="21"/>
+                <w:shd w:val="nil" w:color="auto" w:fill="auto"/>
+                <w:rtl w:val="0"/>
+                <w:lang w:val="en-US"/>
+              </w:rPr>
+              <w:t>&lt;&lt;mediationContactNumber&gt;&gt;</w:t>
+            </w:r>
+          </w:p>
+        </w:tc>
+      </w:tr>
+      <w:tr>
+        <w:tblPrEx>
+          <w:shd w:val="clear" w:color="auto" w:fill="cdd4e9"/>
+        </w:tblPrEx>
+        <w:trPr>
+          <w:trHeight w:val="540" w:hRule="atLeast"/>
+        </w:trPr>
+        <w:tc>
+          <w:tcPr>
+            <w:tcW w:type="dxa" w:w="3681"/>
+            <w:tcBorders>
+              <w:top w:val="nil"/>
+              <w:left w:val="nil"/>
+              <w:bottom w:val="nil"/>
+              <w:right w:val="nil"/>
+            </w:tcBorders>
+            <w:shd w:val="clear" w:color="auto" w:fill="auto"/>
+            <w:tcMar>
+              <w:top w:type="dxa" w:w="80"/>
+              <w:left w:type="dxa" w:w="80"/>
+              <w:bottom w:type="dxa" w:w="80"/>
+              <w:right w:type="dxa" w:w="80"/>
+            </w:tcMar>
+            <w:vAlign w:val="top"/>
+          </w:tcPr>
+          <w:p>
+            <w:pPr>
+              <w:pStyle w:val="Body"/>
+            </w:pPr>
+            <w:r>
+              <w:rPr>
+                <w:rFonts w:ascii="Segoe UI" w:cs="Segoe UI" w:hAnsi="Segoe UI" w:eastAsia="Segoe UI"/>
+                <w:b w:val="1"/>
+                <w:bCs w:val="1"/>
+                <w:sz w:val="21"/>
+                <w:szCs w:val="21"/>
+                <w:shd w:val="nil" w:color="auto" w:fill="auto"/>
+                <w:rtl w:val="0"/>
+                <w:lang w:val="en-US"/>
+              </w:rPr>
+              <w:t xml:space="preserve">Contact Email      </w:t>
+            </w:r>
+          </w:p>
+        </w:tc>
+        <w:tc>
+          <w:tcPr>
+            <w:tcW w:type="dxa" w:w="6281"/>
+            <w:gridSpan w:val="2"/>
+            <w:tcBorders>
+              <w:top w:val="nil"/>
+              <w:left w:val="nil"/>
+              <w:bottom w:val="nil"/>
+              <w:right w:val="nil"/>
+            </w:tcBorders>
+            <w:shd w:val="clear" w:color="auto" w:fill="auto"/>
+            <w:tcMar>
+              <w:top w:type="dxa" w:w="80"/>
+              <w:left w:type="dxa" w:w="80"/>
+              <w:bottom w:type="dxa" w:w="80"/>
+              <w:right w:type="dxa" w:w="80"/>
+            </w:tcMar>
+            <w:vAlign w:val="top"/>
+          </w:tcPr>
+          <w:p>
+            <w:pPr>
+              <w:pStyle w:val="Body"/>
+            </w:pPr>
+            <w:r>
+              <w:rPr>
+                <w:rFonts w:ascii="Segoe UI" w:cs="Segoe UI" w:hAnsi="Segoe UI" w:eastAsia="Segoe UI"/>
+                <w:sz w:val="21"/>
+                <w:szCs w:val="21"/>
+                <w:shd w:val="nil" w:color="auto" w:fill="auto"/>
+                <w:rtl w:val="0"/>
+                <w:lang w:val="en-US"/>
+              </w:rPr>
+              <w:t>&lt;&lt;mediationEmail&gt;&gt;</w:t>
+            </w:r>
+            <w:r>
+              <w:rPr>
+                <w:rFonts w:ascii="Segoe UI" w:cs="Segoe UI" w:hAnsi="Segoe UI" w:eastAsia="Segoe UI"/>
+                <w:sz w:val="21"/>
+                <w:szCs w:val="21"/>
+                <w:shd w:val="nil" w:color="auto" w:fill="auto"/>
+              </w:rPr>
+            </w:r>
+          </w:p>
+        </w:tc>
+      </w:tr>
+      <w:tr>
+        <w:tblPrEx>
+          <w:shd w:val="clear" w:color="auto" w:fill="cdd4e9"/>
+        </w:tblPrEx>
+        <w:trPr>
+          <w:trHeight w:val="280" w:hRule="atLeast"/>
+        </w:trPr>
+        <w:tc>
+          <w:tcPr>
+            <w:tcW w:type="dxa" w:w="9962"/>
+            <w:gridSpan w:val="3"/>
+            <w:tcBorders>
+              <w:top w:val="nil"/>
+              <w:left w:val="nil"/>
+              <w:bottom w:val="nil"/>
+              <w:right w:val="nil"/>
+            </w:tcBorders>
+            <w:shd w:val="clear" w:color="auto" w:fill="auto"/>
+            <w:tcMar>
+              <w:top w:type="dxa" w:w="80"/>
+              <w:left w:type="dxa" w:w="80"/>
+              <w:bottom w:type="dxa" w:w="80"/>
+              <w:right w:type="dxa" w:w="80"/>
+            </w:tcMar>
+            <w:vAlign w:val="top"/>
+          </w:tcPr>
+          <w:p>
+            <w:pPr>
+              <w:pStyle w:val="Body"/>
+            </w:pPr>
+            <w:r>
+              <w:rPr>
+                <w:rFonts w:ascii="Segoe UI" w:cs="Segoe UI" w:hAnsi="Segoe UI" w:eastAsia="Segoe UI"/>
+                <w:sz w:val="21"/>
+                <w:szCs w:val="21"/>
+                <w:shd w:val="nil" w:color="auto" w:fill="auto"/>
+                <w:rtl w:val="0"/>
+                <w:lang w:val="en-US"/>
+              </w:rPr>
+              <w:t>&lt;&lt;cr_{mediationUnavailableDatesExists==false}&gt;&gt;</w:t>
+            </w:r>
+          </w:p>
+        </w:tc>
+      </w:tr>
+      <w:tr>
+        <w:tblPrEx>
+          <w:shd w:val="clear" w:color="auto" w:fill="cdd4e9"/>
+        </w:tblPrEx>
+        <w:trPr>
+          <w:trHeight w:val="1060" w:hRule="atLeast"/>
+        </w:trPr>
+        <w:tc>
+          <w:tcPr>
+            <w:tcW w:type="dxa" w:w="3681"/>
+            <w:tcBorders>
+              <w:top w:val="nil"/>
+              <w:left w:val="nil"/>
+              <w:bottom w:val="nil"/>
+              <w:right w:val="nil"/>
+            </w:tcBorders>
+            <w:shd w:val="clear" w:color="auto" w:fill="auto"/>
+            <w:tcMar>
+              <w:top w:type="dxa" w:w="80"/>
+              <w:left w:type="dxa" w:w="80"/>
+              <w:bottom w:type="dxa" w:w="80"/>
+              <w:right w:type="dxa" w:w="80"/>
+            </w:tcMar>
+            <w:vAlign w:val="top"/>
+          </w:tcPr>
+          <w:p>
+            <w:pPr>
+              <w:pStyle w:val="Body"/>
+            </w:pPr>
+            <w:r>
+              <w:rPr>
+                <w:rFonts w:ascii="Segoe UI" w:cs="Segoe UI" w:hAnsi="Segoe UI" w:eastAsia="Segoe UI"/>
+                <w:b w:val="1"/>
+                <w:bCs w:val="1"/>
+                <w:sz w:val="21"/>
+                <w:szCs w:val="21"/>
+                <w:shd w:val="nil" w:color="auto" w:fill="auto"/>
+                <w:rtl w:val="0"/>
+                <w:lang w:val="en-US"/>
+              </w:rPr>
+              <w:t>Are there any dates in the next 3 months when you cannot attend mediation?</w:t>
+            </w:r>
+            <w:r>
+              <w:rPr>
+                <w:rFonts w:ascii="Segoe UI" w:cs="Segoe UI" w:hAnsi="Segoe UI" w:eastAsia="Segoe UI"/>
+                <w:b w:val="1"/>
+                <w:bCs w:val="1"/>
+                <w:sz w:val="21"/>
+                <w:szCs w:val="21"/>
+                <w:shd w:val="nil" w:color="auto" w:fill="auto"/>
+              </w:rPr>
+            </w:r>
+          </w:p>
+        </w:tc>
+        <w:tc>
+          <w:tcPr>
+            <w:tcW w:type="dxa" w:w="6281"/>
+            <w:gridSpan w:val="2"/>
+            <w:tcBorders>
+              <w:top w:val="nil"/>
+              <w:left w:val="nil"/>
+              <w:bottom w:val="nil"/>
+              <w:right w:val="nil"/>
+            </w:tcBorders>
+            <w:shd w:val="clear" w:color="auto" w:fill="auto"/>
+            <w:tcMar>
+              <w:top w:type="dxa" w:w="80"/>
+              <w:left w:type="dxa" w:w="80"/>
+              <w:bottom w:type="dxa" w:w="80"/>
+              <w:right w:type="dxa" w:w="80"/>
+            </w:tcMar>
+            <w:vAlign w:val="top"/>
+          </w:tcPr>
+          <w:p>
+            <w:pPr>
+              <w:pStyle w:val="Body"/>
+            </w:pPr>
+            <w:r>
+              <w:rPr>
+                <w:rFonts w:ascii="Segoe UI" w:cs="Segoe UI" w:hAnsi="Segoe UI" w:eastAsia="Segoe UI"/>
+                <w:sz w:val="21"/>
+                <w:szCs w:val="21"/>
+                <w:shd w:val="nil" w:color="auto" w:fill="auto"/>
+                <w:rtl w:val="0"/>
+                <w:lang w:val="en-US"/>
+              </w:rPr>
+              <w:t>No</w:t>
+            </w:r>
+          </w:p>
+        </w:tc>
+      </w:tr>
+      <w:tr>
+        <w:tblPrEx>
+          <w:shd w:val="clear" w:color="auto" w:fill="cdd4e9"/>
+        </w:tblPrEx>
+        <w:trPr>
+          <w:trHeight w:val="280" w:hRule="atLeast"/>
+        </w:trPr>
+        <w:tc>
+          <w:tcPr>
+            <w:tcW w:type="dxa" w:w="9962"/>
+            <w:gridSpan w:val="3"/>
+            <w:tcBorders>
+              <w:top w:val="nil"/>
+              <w:left w:val="nil"/>
+              <w:bottom w:val="nil"/>
+              <w:right w:val="nil"/>
+            </w:tcBorders>
+            <w:shd w:val="clear" w:color="auto" w:fill="auto"/>
+            <w:tcMar>
+              <w:top w:type="dxa" w:w="80"/>
+              <w:left w:type="dxa" w:w="80"/>
+              <w:bottom w:type="dxa" w:w="80"/>
+              <w:right w:type="dxa" w:w="80"/>
+            </w:tcMar>
+            <w:vAlign w:val="top"/>
+          </w:tcPr>
+          <w:p>
+            <w:pPr>
+              <w:pStyle w:val="Body"/>
+            </w:pPr>
+            <w:r>
+              <w:rPr>
+                <w:rFonts w:ascii="Segoe UI" w:cs="Segoe UI" w:hAnsi="Segoe UI" w:eastAsia="Segoe UI"/>
+                <w:sz w:val="21"/>
+                <w:szCs w:val="21"/>
+                <w:shd w:val="nil" w:color="auto" w:fill="auto"/>
+                <w:rtl w:val="0"/>
+                <w:lang w:val="en-US"/>
+              </w:rPr>
+              <w:t>&lt;&lt;er_&gt;&gt;</w:t>
+            </w:r>
+          </w:p>
+        </w:tc>
+      </w:tr>
+      <w:tr>
+        <w:tblPrEx>
+          <w:shd w:val="clear" w:color="auto" w:fill="cdd4e9"/>
+        </w:tblPrEx>
+        <w:trPr>
+          <w:trHeight w:val="280" w:hRule="atLeast"/>
+        </w:trPr>
+        <w:tc>
+          <w:tcPr>
+            <w:tcW w:type="dxa" w:w="9962"/>
+            <w:gridSpan w:val="3"/>
+            <w:tcBorders>
+              <w:top w:val="nil"/>
+              <w:left w:val="nil"/>
+              <w:bottom w:val="nil"/>
+              <w:right w:val="nil"/>
+            </w:tcBorders>
+            <w:shd w:val="clear" w:color="auto" w:fill="auto"/>
+            <w:tcMar>
+              <w:top w:type="dxa" w:w="80"/>
+              <w:left w:type="dxa" w:w="80"/>
+              <w:bottom w:type="dxa" w:w="80"/>
+              <w:right w:type="dxa" w:w="80"/>
+            </w:tcMar>
+            <w:vAlign w:val="top"/>
+          </w:tcPr>
+          <w:p>
+            <w:pPr>
+              <w:pStyle w:val="Body"/>
+            </w:pPr>
+            <w:r>
+              <w:rPr>
+                <w:rFonts w:ascii="Segoe UI" w:cs="Segoe UI" w:hAnsi="Segoe UI" w:eastAsia="Segoe UI"/>
+                <w:sz w:val="21"/>
+                <w:szCs w:val="21"/>
+                <w:shd w:val="nil" w:color="auto" w:fill="auto"/>
+                <w:rtl w:val="0"/>
+                <w:lang w:val="en-US"/>
+              </w:rPr>
+              <w:t>&lt;&lt;cr_{mediationUnavailableDatesExists==true}&gt;&gt;</w:t>
+            </w:r>
+          </w:p>
+        </w:tc>
+      </w:tr>
+      <w:tr>
+        <w:tblPrEx>
+          <w:shd w:val="clear" w:color="auto" w:fill="cdd4e9"/>
+        </w:tblPrEx>
+        <w:trPr>
+          <w:trHeight w:val="280" w:hRule="atLeast"/>
+        </w:trPr>
+        <w:tc>
+          <w:tcPr>
+            <w:tcW w:type="dxa" w:w="9962"/>
+            <w:gridSpan w:val="3"/>
+            <w:tcBorders>
+              <w:top w:val="nil"/>
+              <w:left w:val="nil"/>
+              <w:bottom w:val="nil"/>
+              <w:right w:val="nil"/>
+            </w:tcBorders>
+            <w:shd w:val="clear" w:color="auto" w:fill="auto"/>
+            <w:tcMar>
+              <w:top w:type="dxa" w:w="80"/>
+              <w:left w:type="dxa" w:w="80"/>
+              <w:bottom w:type="dxa" w:w="80"/>
+              <w:right w:type="dxa" w:w="80"/>
+            </w:tcMar>
+            <w:vAlign w:val="top"/>
+          </w:tcPr>
+          <w:p>
+            <w:pPr>
+              <w:pStyle w:val="Body"/>
+            </w:pPr>
+            <w:r>
+              <w:rPr>
+                <w:rFonts w:ascii="Segoe UI" w:cs="Segoe UI" w:hAnsi="Segoe UI" w:eastAsia="Segoe UI"/>
+                <w:i w:val="1"/>
+                <w:iCs w:val="1"/>
+                <w:sz w:val="21"/>
+                <w:szCs w:val="21"/>
+                <w:shd w:val="nil" w:color="auto" w:fill="auto"/>
+                <w:rtl w:val="0"/>
+                <w:lang w:val="en-US"/>
+              </w:rPr>
+              <w:t>&lt;&lt;rr_</w:t>
+            </w:r>
+            <w:r>
+              <w:rPr>
+                <w:rFonts w:ascii="Segoe UI" w:cs="Segoe UI" w:hAnsi="Segoe UI" w:eastAsia="Segoe UI"/>
+                <w:sz w:val="21"/>
+                <w:szCs w:val="21"/>
+                <w:shd w:val="nil" w:color="auto" w:fill="auto"/>
+                <w:rtl w:val="0"/>
+                <w:lang w:val="en-US"/>
+              </w:rPr>
+              <w:t>mediationUnavailableDatesList&gt;&gt;</w:t>
+            </w:r>
+          </w:p>
+        </w:tc>
+      </w:tr>
+      <w:tr>
+        <w:tblPrEx>
+          <w:shd w:val="clear" w:color="auto" w:fill="cdd4e9"/>
+        </w:tblPrEx>
+        <w:trPr>
+          <w:trHeight w:val="280" w:hRule="atLeast"/>
+        </w:trPr>
+        <w:tc>
+          <w:tcPr>
+            <w:tcW w:type="dxa" w:w="9962"/>
+            <w:gridSpan w:val="3"/>
+            <w:tcBorders>
+              <w:top w:val="nil"/>
+              <w:left w:val="nil"/>
+              <w:bottom w:val="nil"/>
+              <w:right w:val="nil"/>
+            </w:tcBorders>
+            <w:shd w:val="clear" w:color="auto" w:fill="auto"/>
+            <w:tcMar>
+              <w:top w:type="dxa" w:w="80"/>
+              <w:left w:type="dxa" w:w="80"/>
+              <w:bottom w:type="dxa" w:w="80"/>
+              <w:right w:type="dxa" w:w="80"/>
+            </w:tcMar>
+            <w:vAlign w:val="top"/>
+          </w:tcPr>
+          <w:p>
+            <w:pPr>
+              <w:pStyle w:val="Body"/>
+            </w:pPr>
+            <w:r>
+              <w:rPr>
+                <w:rFonts w:ascii="Segoe UI" w:cs="Segoe UI" w:hAnsi="Segoe UI" w:eastAsia="Segoe UI"/>
+                <w:sz w:val="21"/>
+                <w:szCs w:val="21"/>
+                <w:shd w:val="nil" w:color="auto" w:fill="auto"/>
+                <w:rtl w:val="0"/>
+                <w:lang w:val="en-US"/>
+              </w:rPr>
+              <w:t>&lt;&lt;cr_{value.toDate==null}&gt;&gt;</w:t>
+            </w:r>
+          </w:p>
+        </w:tc>
+      </w:tr>
+      <w:tr>
+        <w:tblPrEx>
+          <w:shd w:val="clear" w:color="auto" w:fill="cdd4e9"/>
+        </w:tblPrEx>
+        <w:trPr>
+          <w:trHeight w:val="540" w:hRule="atLeast"/>
+        </w:trPr>
+        <w:tc>
+          <w:tcPr>
+            <w:tcW w:type="dxa" w:w="3681"/>
+            <w:tcBorders>
+              <w:top w:val="nil"/>
+              <w:left w:val="nil"/>
+              <w:bottom w:val="nil"/>
+              <w:right w:val="nil"/>
+            </w:tcBorders>
+            <w:shd w:val="clear" w:color="auto" w:fill="auto"/>
+            <w:tcMar>
+              <w:top w:type="dxa" w:w="80"/>
+              <w:left w:type="dxa" w:w="80"/>
+              <w:bottom w:type="dxa" w:w="80"/>
+              <w:right w:type="dxa" w:w="80"/>
+            </w:tcMar>
+            <w:vAlign w:val="top"/>
+          </w:tcPr>
+          <w:p>
+            <w:pPr>
+              <w:pStyle w:val="Body"/>
+            </w:pPr>
+            <w:r>
+              <w:rPr>
+                <w:rFonts w:ascii="Segoe UI" w:cs="Segoe UI" w:hAnsi="Segoe UI" w:eastAsia="Segoe UI"/>
+                <w:b w:val="1"/>
+                <w:bCs w:val="1"/>
+                <w:sz w:val="21"/>
+                <w:szCs w:val="21"/>
+                <w:shd w:val="nil" w:color="auto" w:fill="auto"/>
+                <w:rtl w:val="0"/>
+                <w:lang w:val="en-US"/>
+              </w:rPr>
+              <w:t>Dates Unavailable</w:t>
+            </w:r>
+          </w:p>
+        </w:tc>
+        <w:tc>
+          <w:tcPr>
+            <w:tcW w:type="dxa" w:w="6281"/>
+            <w:gridSpan w:val="2"/>
+            <w:tcBorders>
+              <w:top w:val="nil"/>
+              <w:left w:val="nil"/>
+              <w:bottom w:val="nil"/>
+              <w:right w:val="nil"/>
+            </w:tcBorders>
+            <w:shd w:val="clear" w:color="auto" w:fill="auto"/>
+            <w:tcMar>
+              <w:top w:type="dxa" w:w="80"/>
+              <w:left w:type="dxa" w:w="80"/>
+              <w:bottom w:type="dxa" w:w="80"/>
+              <w:right w:type="dxa" w:w="80"/>
+            </w:tcMar>
+            <w:vAlign w:val="top"/>
+          </w:tcPr>
+          <w:p>
+            <w:pPr>
+              <w:pStyle w:val="Body"/>
+            </w:pPr>
+            <w:r>
+              <w:rPr>
+                <w:rFonts w:ascii="Segoe UI" w:cs="Segoe UI" w:hAnsi="Segoe UI" w:eastAsia="Segoe UI"/>
+                <w:sz w:val="21"/>
+                <w:szCs w:val="21"/>
+                <w:shd w:val="nil" w:color="auto" w:fill="auto"/>
+                <w:rtl w:val="0"/>
+                <w:lang w:val="en-US"/>
+              </w:rPr>
+              <w:t>&lt;&lt;value.date&gt;&gt;</w:t>
+            </w:r>
+            <w:r>
+              <w:rPr>
+                <w:rFonts w:ascii="Segoe UI" w:cs="Segoe UI" w:hAnsi="Segoe UI" w:eastAsia="Segoe UI"/>
+                <w:sz w:val="21"/>
+                <w:szCs w:val="21"/>
+                <w:shd w:val="nil" w:color="auto" w:fill="auto"/>
+              </w:rPr>
+            </w:r>
+          </w:p>
+        </w:tc>
+      </w:tr>
+      <w:tr>
+        <w:tblPrEx>
+          <w:shd w:val="clear" w:color="auto" w:fill="cdd4e9"/>
+        </w:tblPrEx>
+        <w:trPr>
+          <w:trHeight w:val="280" w:hRule="atLeast"/>
+        </w:trPr>
+        <w:tc>
+          <w:tcPr>
+            <w:tcW w:type="dxa" w:w="9962"/>
+            <w:gridSpan w:val="3"/>
+            <w:tcBorders>
+              <w:top w:val="nil"/>
+              <w:left w:val="nil"/>
+              <w:bottom w:val="nil"/>
+              <w:right w:val="nil"/>
+            </w:tcBorders>
+            <w:shd w:val="clear" w:color="auto" w:fill="auto"/>
+            <w:tcMar>
+              <w:top w:type="dxa" w:w="80"/>
+              <w:left w:type="dxa" w:w="80"/>
+              <w:bottom w:type="dxa" w:w="80"/>
+              <w:right w:type="dxa" w:w="80"/>
+            </w:tcMar>
+            <w:vAlign w:val="top"/>
+          </w:tcPr>
+          <w:p>
+            <w:pPr>
+              <w:pStyle w:val="Body"/>
+            </w:pPr>
+            <w:r>
+              <w:rPr>
+                <w:rFonts w:ascii="Segoe UI" w:cs="Segoe UI" w:hAnsi="Segoe UI" w:eastAsia="Segoe UI"/>
+                <w:sz w:val="21"/>
+                <w:szCs w:val="21"/>
+                <w:shd w:val="nil" w:color="auto" w:fill="auto"/>
+                <w:rtl w:val="0"/>
+                <w:lang w:val="en-US"/>
+              </w:rPr>
+              <w:t>&lt;&lt;er_&gt;&gt;</w:t>
+            </w:r>
+          </w:p>
+        </w:tc>
+      </w:tr>
+      <w:tr>
+        <w:tblPrEx>
+          <w:shd w:val="clear" w:color="auto" w:fill="cdd4e9"/>
+        </w:tblPrEx>
+        <w:trPr>
+          <w:trHeight w:val="280" w:hRule="atLeast"/>
+        </w:trPr>
+        <w:tc>
+          <w:tcPr>
+            <w:tcW w:type="dxa" w:w="9962"/>
+            <w:gridSpan w:val="3"/>
+            <w:tcBorders>
+              <w:top w:val="nil"/>
+              <w:left w:val="nil"/>
+              <w:bottom w:val="nil"/>
+              <w:right w:val="nil"/>
+            </w:tcBorders>
+            <w:shd w:val="clear" w:color="auto" w:fill="auto"/>
+            <w:tcMar>
+              <w:top w:type="dxa" w:w="80"/>
+              <w:left w:type="dxa" w:w="80"/>
+              <w:bottom w:type="dxa" w:w="80"/>
+              <w:right w:type="dxa" w:w="80"/>
+            </w:tcMar>
+            <w:vAlign w:val="top"/>
+          </w:tcPr>
+          <w:p>
+            <w:pPr>
+              <w:pStyle w:val="Body"/>
+            </w:pPr>
+            <w:r>
+              <w:rPr>
+                <w:rFonts w:ascii="Segoe UI" w:cs="Segoe UI" w:hAnsi="Segoe UI" w:eastAsia="Segoe UI"/>
+                <w:sz w:val="21"/>
+                <w:szCs w:val="21"/>
+                <w:shd w:val="nil" w:color="auto" w:fill="auto"/>
+                <w:rtl w:val="0"/>
+                <w:lang w:val="en-US"/>
+              </w:rPr>
+              <w:t>&lt;&lt;cr_{value.toDate!=null}&gt;&gt;</w:t>
+            </w:r>
+          </w:p>
+        </w:tc>
+      </w:tr>
+      <w:tr>
+        <w:tblPrEx>
+          <w:shd w:val="clear" w:color="auto" w:fill="cdd4e9"/>
+        </w:tblPrEx>
+        <w:trPr>
+          <w:trHeight w:val="1060" w:hRule="atLeast"/>
+        </w:trPr>
+        <w:tc>
+          <w:tcPr>
+            <w:tcW w:type="dxa" w:w="3681"/>
+            <w:tcBorders>
+              <w:top w:val="nil"/>
+              <w:left w:val="nil"/>
+              <w:bottom w:val="nil"/>
+              <w:right w:val="nil"/>
+            </w:tcBorders>
+            <w:shd w:val="clear" w:color="auto" w:fill="auto"/>
+            <w:tcMar>
+              <w:top w:type="dxa" w:w="80"/>
+              <w:left w:type="dxa" w:w="80"/>
+              <w:bottom w:type="dxa" w:w="80"/>
+              <w:right w:type="dxa" w:w="80"/>
+            </w:tcMar>
+            <w:vAlign w:val="top"/>
+          </w:tcPr>
+          <w:p>
+            <w:pPr>
+              <w:pStyle w:val="Body"/>
+              <w:rPr>
+                <w:rFonts w:ascii="Segoe UI" w:cs="Segoe UI" w:hAnsi="Segoe UI" w:eastAsia="Segoe UI"/>
+                <w:b w:val="1"/>
+                <w:bCs w:val="1"/>
+                <w:sz w:val="21"/>
+                <w:szCs w:val="21"/>
+                <w:shd w:val="nil" w:color="auto" w:fill="auto"/>
+              </w:rPr>
+            </w:pPr>
+            <w:r>
+              <w:rPr>
+                <w:rFonts w:ascii="Segoe UI" w:cs="Segoe UI" w:hAnsi="Segoe UI" w:eastAsia="Segoe UI"/>
+                <w:b w:val="1"/>
+                <w:bCs w:val="1"/>
+                <w:sz w:val="21"/>
+                <w:szCs w:val="21"/>
+                <w:shd w:val="nil" w:color="auto" w:fill="auto"/>
+                <w:rtl w:val="0"/>
+                <w:lang w:val="en-US"/>
+              </w:rPr>
+              <w:t xml:space="preserve">Dates Unavailable </w:t>
+            </w:r>
+          </w:p>
+          <w:p>
+            <w:pPr>
+              <w:pStyle w:val="Body"/>
+              <w:bidi w:val="0"/>
+              <w:ind w:left="0" w:right="0" w:firstLine="0"/>
+              <w:jc w:val="left"/>
+              <w:rPr>
+                <w:rFonts w:ascii="Segoe UI" w:cs="Segoe UI" w:hAnsi="Segoe UI" w:eastAsia="Segoe UI"/>
+                <w:b w:val="1"/>
+                <w:bCs w:val="1"/>
+                <w:sz w:val="21"/>
+                <w:szCs w:val="21"/>
+                <w:shd w:val="nil" w:color="auto" w:fill="auto"/>
+                <w:rtl w:val="0"/>
+              </w:rPr>
+            </w:pPr>
+            <w:r>
+              <w:rPr>
+                <w:rFonts w:ascii="Segoe UI" w:cs="Segoe UI" w:hAnsi="Segoe UI" w:eastAsia="Segoe UI"/>
+                <w:b w:val="1"/>
+                <w:bCs w:val="1"/>
+                <w:sz w:val="21"/>
+                <w:szCs w:val="21"/>
+                <w:shd w:val="nil" w:color="auto" w:fill="auto"/>
+                <w:rtl w:val="0"/>
+                <w:lang w:val="en-US"/>
+              </w:rPr>
+              <w:t xml:space="preserve">From </w:t>
+            </w:r>
+          </w:p>
+          <w:p>
+            <w:pPr>
+              <w:pStyle w:val="Body"/>
+              <w:bidi w:val="0"/>
+              <w:ind w:left="0" w:right="0" w:firstLine="0"/>
+              <w:jc w:val="left"/>
+              <w:rPr>
+                <w:rtl w:val="0"/>
+              </w:rPr>
+            </w:pPr>
+            <w:r>
+              <w:rPr>
+                <w:rFonts w:ascii="Segoe UI" w:cs="Segoe UI" w:hAnsi="Segoe UI" w:eastAsia="Segoe UI"/>
+                <w:b w:val="1"/>
+                <w:bCs w:val="1"/>
+                <w:sz w:val="21"/>
+                <w:szCs w:val="21"/>
+                <w:shd w:val="nil" w:color="auto" w:fill="auto"/>
+                <w:rtl w:val="0"/>
+                <w:lang w:val="en-US"/>
+              </w:rPr>
+              <w:t>To</w:t>
+            </w:r>
+          </w:p>
+        </w:tc>
+        <w:tc>
+          <w:tcPr>
+            <w:tcW w:type="dxa" w:w="6281"/>
+            <w:gridSpan w:val="2"/>
+            <w:tcBorders>
+              <w:top w:val="nil"/>
+              <w:left w:val="nil"/>
+              <w:bottom w:val="nil"/>
+              <w:right w:val="nil"/>
+            </w:tcBorders>
+            <w:shd w:val="clear" w:color="auto" w:fill="auto"/>
+            <w:tcMar>
+              <w:top w:type="dxa" w:w="80"/>
+              <w:left w:type="dxa" w:w="80"/>
+              <w:bottom w:type="dxa" w:w="80"/>
+              <w:right w:type="dxa" w:w="80"/>
+            </w:tcMar>
+            <w:vAlign w:val="top"/>
+          </w:tcPr>
+          <w:p>
+            <w:pPr>
+              <w:pStyle w:val="Body"/>
+              <w:rPr>
+                <w:rFonts w:ascii="Segoe UI" w:cs="Segoe UI" w:hAnsi="Segoe UI" w:eastAsia="Segoe UI"/>
+                <w:sz w:val="21"/>
+                <w:szCs w:val="21"/>
+                <w:shd w:val="nil" w:color="auto" w:fill="auto"/>
+                <w:lang w:val="en-US"/>
+              </w:rPr>
+            </w:pPr>
+          </w:p>
+          <w:p>
+            <w:pPr>
+              <w:pStyle w:val="Body"/>
+              <w:bidi w:val="0"/>
+              <w:ind w:left="0" w:right="0" w:firstLine="0"/>
+              <w:jc w:val="left"/>
+              <w:rPr>
+                <w:rFonts w:ascii="Segoe UI" w:cs="Segoe UI" w:hAnsi="Segoe UI" w:eastAsia="Segoe UI"/>
+                <w:sz w:val="21"/>
+                <w:szCs w:val="21"/>
+                <w:shd w:val="nil" w:color="auto" w:fill="auto"/>
+                <w:rtl w:val="0"/>
+              </w:rPr>
+            </w:pPr>
+            <w:r>
+              <w:rPr>
+                <w:rFonts w:ascii="Segoe UI" w:cs="Segoe UI" w:hAnsi="Segoe UI" w:eastAsia="Segoe UI"/>
+                <w:sz w:val="21"/>
+                <w:szCs w:val="21"/>
+                <w:shd w:val="nil" w:color="auto" w:fill="auto"/>
+                <w:rtl w:val="0"/>
+                <w:lang w:val="en-US"/>
+              </w:rPr>
+              <w:t>&lt;&lt;value.fromDate&gt;&gt;</w:t>
+            </w:r>
+          </w:p>
+          <w:p>
+            <w:pPr>
+              <w:pStyle w:val="Body"/>
+              <w:bidi w:val="0"/>
+              <w:ind w:left="0" w:right="0" w:firstLine="0"/>
+              <w:jc w:val="left"/>
+              <w:rPr>
+                <w:rtl w:val="0"/>
+              </w:rPr>
+            </w:pPr>
+            <w:r>
+              <w:rPr>
+                <w:rFonts w:ascii="Segoe UI" w:cs="Segoe UI" w:hAnsi="Segoe UI" w:eastAsia="Segoe UI"/>
+                <w:sz w:val="21"/>
+                <w:szCs w:val="21"/>
+                <w:shd w:val="nil" w:color="auto" w:fill="auto"/>
+                <w:rtl w:val="0"/>
+                <w:lang w:val="en-US"/>
+              </w:rPr>
+              <w:t>&lt;&lt;value.toDate&gt;&gt;</w:t>
+            </w:r>
+            <w:r>
+              <w:rPr>
+                <w:rFonts w:ascii="Segoe UI" w:cs="Segoe UI" w:hAnsi="Segoe UI" w:eastAsia="Segoe UI"/>
+                <w:sz w:val="21"/>
+                <w:szCs w:val="21"/>
+                <w:shd w:val="nil" w:color="auto" w:fill="auto"/>
+              </w:rPr>
+            </w:r>
+          </w:p>
+        </w:tc>
+      </w:tr>
+      <w:tr>
+        <w:tblPrEx>
+          <w:shd w:val="clear" w:color="auto" w:fill="cdd4e9"/>
+        </w:tblPrEx>
+        <w:trPr>
+          <w:trHeight w:val="280" w:hRule="atLeast"/>
+        </w:trPr>
+        <w:tc>
+          <w:tcPr>
+            <w:tcW w:type="dxa" w:w="9962"/>
+            <w:gridSpan w:val="3"/>
+            <w:tcBorders>
+              <w:top w:val="nil"/>
+              <w:left w:val="nil"/>
+              <w:bottom w:val="nil"/>
+              <w:right w:val="nil"/>
+            </w:tcBorders>
+            <w:shd w:val="clear" w:color="auto" w:fill="auto"/>
+            <w:tcMar>
+              <w:top w:type="dxa" w:w="80"/>
+              <w:left w:type="dxa" w:w="80"/>
+              <w:bottom w:type="dxa" w:w="80"/>
+              <w:right w:type="dxa" w:w="80"/>
+            </w:tcMar>
+            <w:vAlign w:val="top"/>
+          </w:tcPr>
+          <w:p>
+            <w:pPr>
+              <w:pStyle w:val="Body"/>
+            </w:pPr>
+            <w:r>
+              <w:rPr>
+                <w:rFonts w:ascii="Segoe UI" w:cs="Segoe UI" w:hAnsi="Segoe UI" w:eastAsia="Segoe UI"/>
+                <w:sz w:val="21"/>
+                <w:szCs w:val="21"/>
+                <w:shd w:val="nil" w:color="auto" w:fill="auto"/>
+                <w:rtl w:val="0"/>
+                <w:lang w:val="en-US"/>
+              </w:rPr>
+              <w:t>&lt;&lt;er_&gt;&gt;</w:t>
+            </w:r>
+          </w:p>
+        </w:tc>
+      </w:tr>
+      <w:tr>
+        <w:tblPrEx>
+          <w:shd w:val="clear" w:color="auto" w:fill="cdd4e9"/>
+        </w:tblPrEx>
+        <w:trPr>
+          <w:trHeight w:val="280" w:hRule="atLeast"/>
+        </w:trPr>
+        <w:tc>
+          <w:tcPr>
+            <w:tcW w:type="dxa" w:w="9962"/>
+            <w:gridSpan w:val="3"/>
+            <w:tcBorders>
+              <w:top w:val="nil"/>
+              <w:left w:val="nil"/>
+              <w:bottom w:val="nil"/>
+              <w:right w:val="nil"/>
+            </w:tcBorders>
+            <w:shd w:val="clear" w:color="auto" w:fill="auto"/>
+            <w:tcMar>
+              <w:top w:type="dxa" w:w="80"/>
+              <w:left w:type="dxa" w:w="80"/>
+              <w:bottom w:type="dxa" w:w="80"/>
+              <w:right w:type="dxa" w:w="80"/>
+            </w:tcMar>
+            <w:vAlign w:val="top"/>
+          </w:tcPr>
+          <w:p>
+            <w:pPr>
+              <w:pStyle w:val="Body"/>
+            </w:pPr>
+            <w:r>
+              <w:rPr>
+                <w:rFonts w:ascii="Segoe UI" w:cs="Segoe UI" w:hAnsi="Segoe UI" w:eastAsia="Segoe UI"/>
+                <w:sz w:val="21"/>
+                <w:szCs w:val="21"/>
+                <w:shd w:val="nil" w:color="auto" w:fill="auto"/>
+                <w:rtl w:val="0"/>
+                <w:lang w:val="en-US"/>
+              </w:rPr>
+              <w:t>&lt;&lt;er_mediationUnavailableDatesList&gt;&gt;</w:t>
+            </w:r>
+          </w:p>
+        </w:tc>
+      </w:tr>
+      <w:tr>
+        <w:tblPrEx>
+          <w:shd w:val="clear" w:color="auto" w:fill="cdd4e9"/>
+        </w:tblPrEx>
+        <w:trPr>
+          <w:trHeight w:val="280" w:hRule="atLeast"/>
+        </w:trPr>
+        <w:tc>
+          <w:tcPr>
+            <w:tcW w:type="dxa" w:w="9962"/>
+            <w:gridSpan w:val="3"/>
+            <w:tcBorders>
+              <w:top w:val="nil"/>
+              <w:left w:val="nil"/>
+              <w:bottom w:val="nil"/>
+              <w:right w:val="nil"/>
+            </w:tcBorders>
+            <w:shd w:val="clear" w:color="auto" w:fill="auto"/>
+            <w:tcMar>
+              <w:top w:type="dxa" w:w="80"/>
+              <w:left w:type="dxa" w:w="80"/>
+              <w:bottom w:type="dxa" w:w="80"/>
+              <w:right w:type="dxa" w:w="80"/>
+            </w:tcMar>
+            <w:vAlign w:val="top"/>
+          </w:tcPr>
+          <w:p>
+            <w:pPr>
+              <w:pStyle w:val="Body"/>
+            </w:pPr>
+            <w:r>
+              <w:rPr>
+                <w:rFonts w:ascii="Segoe UI" w:cs="Segoe UI" w:hAnsi="Segoe UI" w:eastAsia="Segoe UI"/>
+                <w:sz w:val="21"/>
+                <w:szCs w:val="21"/>
+                <w:shd w:val="nil" w:color="auto" w:fill="auto"/>
+                <w:rtl w:val="0"/>
+                <w:lang w:val="en-US"/>
+              </w:rPr>
+              <w:t>&lt;&lt;er_&gt;&gt;</w:t>
+            </w:r>
+          </w:p>
+        </w:tc>
+      </w:tr>
+      <w:tr>
+        <w:tblPrEx>
+          <w:shd w:val="clear" w:color="auto" w:fill="cdd4e9"/>
+        </w:tblPrEx>
+        <w:trPr>
+          <w:trHeight w:val="280" w:hRule="atLeast"/>
+        </w:trPr>
+        <w:tc>
+          <w:tcPr>
+            <w:tcW w:type="dxa" w:w="9962"/>
+            <w:gridSpan w:val="3"/>
+            <w:tcBorders>
+              <w:top w:val="nil"/>
+              <w:left w:val="nil"/>
+              <w:bottom w:val="nil"/>
+              <w:right w:val="nil"/>
+            </w:tcBorders>
+            <w:shd w:val="clear" w:color="auto" w:fill="auto"/>
+            <w:tcMar>
+              <w:top w:type="dxa" w:w="80"/>
+              <w:left w:type="dxa" w:w="80"/>
+              <w:bottom w:type="dxa" w:w="80"/>
+              <w:right w:type="dxa" w:w="80"/>
+            </w:tcMar>
+            <w:vAlign w:val="top"/>
+          </w:tcPr>
+          <w:p>
+            <w:pPr>
+              <w:pStyle w:val="Body"/>
+            </w:pPr>
+            <w:r>
+              <w:rPr>
+                <w:rFonts w:ascii="Segoe UI" w:cs="Segoe UI" w:hAnsi="Segoe UI" w:eastAsia="Segoe UI"/>
+                <w:sz w:val="21"/>
+                <w:szCs w:val="21"/>
+                <w:shd w:val="nil" w:color="auto" w:fill="auto"/>
+                <w:rtl w:val="0"/>
+                <w:lang w:val="en-US"/>
+              </w:rPr>
+              <w:t>&lt;&lt;er_&gt;&gt;</w:t>
+            </w:r>
+          </w:p>
+        </w:tc>
+      </w:tr>
+    </w:tbl>
+    <w:p>
+      <w:pPr>
+        <w:pStyle w:val="Body"/>
+        <w:widowControl w:val="0"/>
+        <w:spacing w:before="120" w:after="120"/>
+        <w:rPr>
+          <w:rFonts w:ascii="Cambria" w:cs="Cambria" w:hAnsi="Cambria" w:eastAsia="Cambria"/>
+          <w:outline w:val="0"/>
+          <w:color w:val="0a0a0a"/>
+          <w:sz w:val="36"/>
+          <w:szCs w:val="36"/>
+          <w:u w:color="0a0a0a"/>
+          <w14:textFill>
+            <w14:solidFill>
+              <w14:srgbClr w14:val="0A0A0A"/>
+            </w14:solidFill>
+          </w14:textFill>
+        </w:rPr>
+      </w:pPr>
+      <w:bookmarkEnd w:id="1"/>
+    </w:p>
+    <w:p>
+      <w:pPr>
+        <w:pStyle w:val="Body"/>
+        <w:spacing w:before="120" w:after="120"/>
+        <w:rPr>
+          <w:rFonts w:ascii="Cambria" w:cs="Cambria" w:hAnsi="Cambria" w:eastAsia="Cambria"/>
+          <w:outline w:val="0"/>
+          <w:color w:val="0a0a0a"/>
+          <w:sz w:val="21"/>
+          <w:szCs w:val="21"/>
+          <w:u w:color="0a0a0a"/>
+          <w14:textFill>
+            <w14:solidFill>
+              <w14:srgbClr w14:val="0A0A0A"/>
+            </w14:solidFill>
+          </w14:textFill>
+        </w:rPr>
+      </w:pPr>
+      <w:bookmarkStart w:name="_Hlk158713594" w:id="2"/>
+      <w:r>
+        <w:rPr>
+          <w:rFonts w:ascii="Cambria" w:hAnsi="Cambria"/>
+          <w:outline w:val="0"/>
+          <w:color w:val="0a0a0a"/>
+          <w:sz w:val="21"/>
+          <w:szCs w:val="21"/>
+          <w:u w:color="0a0a0a"/>
           <w:rtl w:val="0"/>
           <w:lang w:val="en-US"/>
           <w14:textFill>
@@ -3609,19 +5425,20 @@
             </w14:solidFill>
           </w14:textFill>
         </w:rPr>
-        <w:t xml:space="preserve">The defendant believes that the facts stated in this response are true. </w:t>
+        <w:t>&lt;&lt;es_&gt;&gt;</w:t>
       </w:r>
     </w:p>
     <w:p>
       <w:pPr>
-        <w:pStyle w:val="Body A"/>
+        <w:pStyle w:val="Body"/>
         <w:spacing w:before="120" w:after="120"/>
         <w:rPr>
           <w:rFonts w:ascii="Cambria" w:cs="Cambria" w:hAnsi="Cambria" w:eastAsia="Cambria"/>
           <w:outline w:val="0"/>
           <w:color w:val="0a0a0a"/>
+          <w:sz w:val="21"/>
+          <w:szCs w:val="21"/>
           <w:u w:color="0a0a0a"/>
-          <w:shd w:val="clear" w:color="auto" w:fill="ffffff"/>
           <w14:textFill>
             <w14:solidFill>
               <w14:srgbClr w14:val="0A0A0A"/>
@@ -3634,8 +5451,9 @@
           <w:rFonts w:ascii="Cambria" w:hAnsi="Cambria"/>
           <w:outline w:val="0"/>
           <w:color w:val="0a0a0a"/>
+          <w:sz w:val="21"/>
+          <w:szCs w:val="21"/>
           <w:u w:color="0a0a0a"/>
-          <w:shd w:val="clear" w:color="auto" w:fill="ffffff"/>
           <w:rtl w:val="0"/>
           <w:lang w:val="en-US"/>
           <w14:textFill>
@@ -3644,12 +5462,13 @@
             </w14:solidFill>
           </w14:textFill>
         </w:rPr>
-        <w:t>I am duly authorised by the defendant to sign this statement.</w:t>
+        <w:t>&lt;&lt;es_&gt;&gt;</w:t>
       </w:r>
+      <w:bookmarkEnd w:id="2"/>
     </w:p>
     <w:p>
       <w:pPr>
-        <w:pStyle w:val="Body A"/>
+        <w:pStyle w:val="Body"/>
         <w:pBdr>
           <w:top w:val="nil"/>
           <w:left w:val="nil"/>
@@ -3661,8 +5480,9 @@
           <w:rFonts w:ascii="Cambria" w:cs="Cambria" w:hAnsi="Cambria" w:eastAsia="Cambria"/>
           <w:outline w:val="0"/>
           <w:color w:val="0a0a0a"/>
+          <w:sz w:val="36"/>
+          <w:szCs w:val="36"/>
           <w:u w:color="0a0a0a"/>
-          <w:shd w:val="clear" w:color="auto" w:fill="ffffff"/>
           <w14:textFill>
             <w14:solidFill>
               <w14:srgbClr w14:val="0A0A0A"/>
@@ -3675,8 +5495,9 @@
           <w:rFonts w:ascii="Cambria" w:hAnsi="Cambria"/>
           <w:outline w:val="0"/>
           <w:color w:val="0a0a0a"/>
+          <w:sz w:val="36"/>
+          <w:szCs w:val="36"/>
           <w:u w:color="0a0a0a"/>
-          <w:shd w:val="clear" w:color="auto" w:fill="ffffff"/>
           <w:rtl w:val="0"/>
           <w:lang w:val="en-US"/>
           <w14:textFill>
@@ -3685,14 +5506,212 @@
             </w14:solidFill>
           </w14:textFill>
         </w:rPr>
-        <w:t>The defendant understands that proceedings for contempt of court may be brought against anyone who makes, or causes to be made, a false statement in a document verified by a statement of truth without an honest belief in its truth.</w:t>
+        <w:t>Statement of Truth</w:t>
       </w:r>
+    </w:p>
+    <w:tbl>
+      <w:tblPr>
+        <w:tblW w:w="9962" w:type="dxa"/>
+        <w:jc w:val="left"/>
+        <w:tblInd w:w="108" w:type="dxa"/>
+        <w:tblBorders>
+          <w:top w:val="single" w:color="ffffff" w:sz="8" w:space="0" w:shadow="0" w:frame="0"/>
+          <w:left w:val="single" w:color="ffffff" w:sz="8" w:space="0" w:shadow="0" w:frame="0"/>
+          <w:bottom w:val="single" w:color="ffffff" w:sz="8" w:space="0" w:shadow="0" w:frame="0"/>
+          <w:right w:val="single" w:color="ffffff" w:sz="8" w:space="0" w:shadow="0" w:frame="0"/>
+          <w:insideH w:val="single" w:color="ffffff" w:sz="8" w:space="0" w:shadow="0" w:frame="0"/>
+          <w:insideV w:val="single" w:color="ffffff" w:sz="8" w:space="0" w:shadow="0" w:frame="0"/>
+        </w:tblBorders>
+        <w:shd w:val="clear" w:color="auto" w:fill="cdd4e9"/>
+        <w:tblLayout w:type="fixed"/>
+      </w:tblPr>
+      <w:tblGrid>
+        <w:gridCol w:w="9962"/>
+      </w:tblGrid>
+      <w:tr>
+        <w:tblPrEx>
+          <w:shd w:val="clear" w:color="auto" w:fill="cdd4e9"/>
+        </w:tblPrEx>
+        <w:trPr>
+          <w:trHeight w:val="1660" w:hRule="atLeast"/>
+        </w:trPr>
+        <w:tc>
+          <w:tcPr>
+            <w:tcW w:type="dxa" w:w="9962"/>
+            <w:tcBorders>
+              <w:top w:val="nil"/>
+              <w:left w:val="nil"/>
+              <w:bottom w:val="nil"/>
+              <w:right w:val="nil"/>
+            </w:tcBorders>
+            <w:shd w:val="clear" w:color="auto" w:fill="auto"/>
+            <w:tcMar>
+              <w:top w:type="dxa" w:w="80"/>
+              <w:left w:type="dxa" w:w="80"/>
+              <w:bottom w:type="dxa" w:w="80"/>
+              <w:right w:type="dxa" w:w="80"/>
+            </w:tcMar>
+            <w:vAlign w:val="top"/>
+          </w:tcPr>
+          <w:p>
+            <w:pPr>
+              <w:pStyle w:val="Body"/>
+              <w:spacing w:before="120" w:after="120"/>
+              <w:rPr>
+                <w:rFonts w:ascii="Cambria" w:cs="Cambria" w:hAnsi="Cambria" w:eastAsia="Cambria"/>
+                <w:outline w:val="0"/>
+                <w:color w:val="0a0a0a"/>
+                <w:u w:color="0a0a0a"/>
+                <w:shd w:val="clear" w:color="auto" w:fill="ffffff"/>
+                <w14:textFill>
+                  <w14:solidFill>
+                    <w14:srgbClr w14:val="0A0A0A"/>
+                  </w14:solidFill>
+                </w14:textFill>
+              </w:rPr>
+            </w:pPr>
+            <w:r>
+              <w:rPr>
+                <w:rFonts w:ascii="Cambria" w:hAnsi="Cambria"/>
+                <w:outline w:val="0"/>
+                <w:color w:val="0a0a0a"/>
+                <w:u w:color="0a0a0a"/>
+                <w:shd w:val="clear" w:color="auto" w:fill="ffffff"/>
+                <w:rtl w:val="0"/>
+                <w:lang w:val="en-US"/>
+                <w14:textFill>
+                  <w14:solidFill>
+                    <w14:srgbClr w14:val="0A0A0A"/>
+                  </w14:solidFill>
+                </w14:textFill>
+              </w:rPr>
+              <w:t xml:space="preserve">The defendant believes that the facts stated in this response are true. </w:t>
+            </w:r>
+          </w:p>
+          <w:p>
+            <w:pPr>
+              <w:pStyle w:val="Body"/>
+              <w:bidi w:val="0"/>
+              <w:spacing w:before="120" w:after="120"/>
+              <w:ind w:left="0" w:right="0" w:firstLine="0"/>
+              <w:jc w:val="left"/>
+              <w:rPr>
+                <w:rFonts w:ascii="Cambria" w:cs="Cambria" w:hAnsi="Cambria" w:eastAsia="Cambria"/>
+                <w:outline w:val="0"/>
+                <w:color w:val="0a0a0a"/>
+                <w:u w:color="0a0a0a"/>
+                <w:shd w:val="clear" w:color="auto" w:fill="ffffff"/>
+                <w:rtl w:val="0"/>
+                <w14:textFill>
+                  <w14:solidFill>
+                    <w14:srgbClr w14:val="0A0A0A"/>
+                  </w14:solidFill>
+                </w14:textFill>
+              </w:rPr>
+            </w:pPr>
+            <w:r>
+              <w:rPr>
+                <w:rFonts w:ascii="Cambria" w:hAnsi="Cambria"/>
+                <w:outline w:val="0"/>
+                <w:color w:val="0a0a0a"/>
+                <w:u w:color="0a0a0a"/>
+                <w:shd w:val="clear" w:color="auto" w:fill="ffffff"/>
+                <w:rtl w:val="0"/>
+                <w:lang w:val="en-US"/>
+                <w14:textFill>
+                  <w14:solidFill>
+                    <w14:srgbClr w14:val="0A0A0A"/>
+                  </w14:solidFill>
+                </w14:textFill>
+              </w:rPr>
+              <w:t>I am duly authorised by the defendant to sign this statement.</w:t>
+            </w:r>
+          </w:p>
+          <w:p>
+            <w:pPr>
+              <w:pStyle w:val="Body"/>
+              <w:bidi w:val="0"/>
+              <w:spacing w:before="120" w:after="120"/>
+              <w:ind w:left="0" w:right="0" w:firstLine="0"/>
+              <w:jc w:val="left"/>
+              <w:rPr>
+                <w:rtl w:val="0"/>
+              </w:rPr>
+            </w:pPr>
+            <w:r>
+              <w:rPr>
+                <w:rFonts w:ascii="Cambria" w:hAnsi="Cambria"/>
+                <w:outline w:val="0"/>
+                <w:color w:val="0a0a0a"/>
+                <w:sz w:val="24"/>
+                <w:szCs w:val="24"/>
+                <w:u w:color="0a0a0a"/>
+                <w:shd w:val="clear" w:color="auto" w:fill="ffffff"/>
+                <w:rtl w:val="0"/>
+                <w:lang w:val="en-US"/>
+                <w14:textFill>
+                  <w14:solidFill>
+                    <w14:srgbClr w14:val="0A0A0A"/>
+                  </w14:solidFill>
+                </w14:textFill>
+              </w:rPr>
+              <w:t>The defendant understands that proceedings for contempt of court may be brought against anyone who makes, or causes to be made, a false statement in a document verified by a statement of truth without an honest belief in its truth.</w:t>
+            </w:r>
+          </w:p>
+        </w:tc>
+      </w:tr>
+    </w:tbl>
+    <w:p>
+      <w:pPr>
+        <w:pStyle w:val="Body"/>
+        <w:widowControl w:val="0"/>
+        <w:spacing w:before="120" w:after="120"/>
+        <w:rPr>
+          <w:rFonts w:ascii="Cambria" w:cs="Cambria" w:hAnsi="Cambria" w:eastAsia="Cambria"/>
+          <w:outline w:val="0"/>
+          <w:color w:val="0a0a0a"/>
+          <w:sz w:val="36"/>
+          <w:szCs w:val="36"/>
+          <w:u w:color="0a0a0a"/>
+          <w14:textFill>
+            <w14:solidFill>
+              <w14:srgbClr w14:val="0A0A0A"/>
+            </w14:solidFill>
+          </w14:textFill>
+        </w:rPr>
+      </w:pPr>
+    </w:p>
+    <w:p>
+      <w:pPr>
+        <w:pStyle w:val="Body"/>
+        <w:pBdr>
+          <w:top w:val="nil"/>
+          <w:left w:val="nil"/>
+          <w:bottom w:val="single" w:color="000000" w:sz="4" w:space="0" w:shadow="0" w:frame="0"/>
+          <w:right w:val="nil"/>
+        </w:pBdr>
+        <w:spacing w:before="120" w:after="120"/>
+        <w:rPr>
+          <w:rFonts w:ascii="Cambria" w:cs="Cambria" w:hAnsi="Cambria" w:eastAsia="Cambria"/>
+          <w:outline w:val="0"/>
+          <w:color w:val="0a0a0a"/>
+          <w:sz w:val="36"/>
+          <w:szCs w:val="36"/>
+          <w:u w:color="0a0a0a"/>
+          <w:shd w:val="clear" w:color="auto" w:fill="ffffff"/>
+          <w14:textFill>
+            <w14:solidFill>
+              <w14:srgbClr w14:val="0A0A0A"/>
+            </w14:solidFill>
+          </w14:textFill>
+        </w:rPr>
+      </w:pPr>
     </w:p>
     <w:tbl>
       <w:tblPr>
         <w:tblW w:w="10060" w:type="dxa"/>
         <w:jc w:val="left"/>
-        <w:tblInd w:w="216" w:type="dxa"/>
+        <w:tblInd w:w="108" w:type="dxa"/>
         <w:tblBorders>
           <w:top w:val="single" w:color="ffffff" w:sz="8" w:space="0" w:shadow="0" w:frame="0"/>
           <w:left w:val="single" w:color="ffffff" w:sz="8" w:space="0" w:shadow="0" w:frame="0"/>
@@ -3734,7 +5753,7 @@
           </w:tcPr>
           <w:p>
             <w:pPr>
-              <w:pStyle w:val="Body A"/>
+              <w:pStyle w:val="Body"/>
               <w:rPr>
                 <w:rFonts w:ascii="Cambria" w:cs="Cambria" w:hAnsi="Cambria" w:eastAsia="Cambria"/>
                 <w:shd w:val="clear" w:color="auto" w:fill="ffffff"/>
@@ -3771,7 +5790,7 @@
           </w:p>
           <w:p>
             <w:pPr>
-              <w:pStyle w:val="Body A"/>
+              <w:pStyle w:val="Body"/>
               <w:bidi w:val="0"/>
               <w:ind w:left="0" w:right="0" w:firstLine="0"/>
               <w:jc w:val="left"/>
@@ -3813,16 +5832,17 @@
     </w:tbl>
     <w:p>
       <w:pPr>
-        <w:pStyle w:val="Body A"/>
+        <w:pStyle w:val="Body"/>
         <w:widowControl w:val="0"/>
         <w:spacing w:before="120" w:after="120"/>
-        <w:ind w:left="108" w:hanging="108"/>
       </w:pPr>
       <w:r>
         <w:rPr>
           <w:rFonts w:ascii="Cambria" w:cs="Cambria" w:hAnsi="Cambria" w:eastAsia="Cambria"/>
           <w:outline w:val="0"/>
           <w:color w:val="0a0a0a"/>
+          <w:sz w:val="36"/>
+          <w:szCs w:val="36"/>
           <w:u w:color="0a0a0a"/>
           <w:shd w:val="clear" w:color="auto" w:fill="ffffff"/>
           <w14:textFill>
@@ -3849,10 +5869,18 @@
   <w:p>
     <w:pPr>
       <w:pStyle w:val="Normal (Web)"/>
+      <w:bidi w:val="0"/>
+      <w:ind w:left="0" w:right="0" w:firstLine="0"/>
       <w:jc w:val="right"/>
+      <w:rPr>
+        <w:rtl w:val="0"/>
+      </w:rPr>
     </w:pPr>
     <w:r>
       <w:rPr>
+        <w:rFonts w:ascii="Times New Roman" w:hAnsi="Times New Roman"/>
+        <w:sz w:val="24"/>
+        <w:szCs w:val="24"/>
         <w:shd w:val="nil" w:color="auto" w:fill="auto"/>
         <w:rtl w:val="0"/>
         <w:lang w:val="en-US"/>
@@ -3878,6 +5906,7 @@
         <w:sz w:val="16"/>
         <w:szCs w:val="16"/>
         <w:shd w:val="nil" w:color="auto" w:fill="auto"/>
+        <w:lang w:val="en-US"/>
       </w:rPr>
       <w:fldChar w:fldCharType="begin" w:fldLock="0"/>
     </w:r>
@@ -3887,6 +5916,7 @@
         <w:sz w:val="16"/>
         <w:szCs w:val="16"/>
         <w:shd w:val="nil" w:color="auto" w:fill="auto"/>
+        <w:lang w:val="en-US"/>
       </w:rPr>
       <w:instrText xml:space="preserve"> PAGE </w:instrText>
     </w:r>
@@ -3896,6 +5926,7 @@
         <w:sz w:val="16"/>
         <w:szCs w:val="16"/>
         <w:shd w:val="nil" w:color="auto" w:fill="auto"/>
+        <w:lang w:val="en-US"/>
       </w:rPr>
       <w:fldChar w:fldCharType="separate" w:fldLock="0"/>
     </w:r>
@@ -3905,6 +5936,7 @@
         <w:sz w:val="16"/>
         <w:szCs w:val="16"/>
         <w:shd w:val="nil" w:color="auto" w:fill="auto"/>
+        <w:lang w:val="en-US"/>
       </w:rPr>
     </w:r>
     <w:r>
@@ -3913,6 +5945,7 @@
         <w:sz w:val="16"/>
         <w:szCs w:val="16"/>
         <w:shd w:val="nil" w:color="auto" w:fill="auto"/>
+        <w:lang w:val="en-US"/>
       </w:rPr>
       <w:fldChar w:fldCharType="end" w:fldLock="0"/>
     </w:r>
@@ -3933,6 +5966,7 @@
         <w:sz w:val="16"/>
         <w:szCs w:val="16"/>
         <w:shd w:val="nil" w:color="auto" w:fill="auto"/>
+        <w:lang w:val="en-US"/>
       </w:rPr>
       <w:fldChar w:fldCharType="begin" w:fldLock="0"/>
     </w:r>
@@ -3942,6 +5976,7 @@
         <w:sz w:val="16"/>
         <w:szCs w:val="16"/>
         <w:shd w:val="nil" w:color="auto" w:fill="auto"/>
+        <w:lang w:val="en-US"/>
       </w:rPr>
       <w:instrText xml:space="preserve"> NUMPAGES </w:instrText>
     </w:r>
@@ -3951,6 +5986,7 @@
         <w:sz w:val="16"/>
         <w:szCs w:val="16"/>
         <w:shd w:val="nil" w:color="auto" w:fill="auto"/>
+        <w:lang w:val="en-US"/>
       </w:rPr>
       <w:fldChar w:fldCharType="separate" w:fldLock="0"/>
     </w:r>
@@ -3960,6 +5996,7 @@
         <w:sz w:val="16"/>
         <w:szCs w:val="16"/>
         <w:shd w:val="nil" w:color="auto" w:fill="auto"/>
+        <w:lang w:val="en-US"/>
       </w:rPr>
     </w:r>
     <w:r>
@@ -3968,6 +6005,7 @@
         <w:sz w:val="16"/>
         <w:szCs w:val="16"/>
         <w:shd w:val="nil" w:color="auto" w:fill="auto"/>
+        <w:lang w:val="en-US"/>
       </w:rPr>
       <w:fldChar w:fldCharType="end" w:fldLock="0"/>
     </w:r>
@@ -3991,117 +6029,8 @@
   <w:p>
     <w:pPr>
       <w:pStyle w:val="Header &amp; Footer"/>
+      <w:bidi w:val="0"/>
     </w:pPr>
-    <w:r>
-      <mc:AlternateContent>
-        <mc:Choice Requires="wps">
-          <w:drawing xmlns:a="http://schemas.openxmlformats.org/drawingml/2006/main">
-            <wp:anchor distT="152400" distB="152400" distL="152400" distR="152400" simplePos="0" relativeHeight="251658240" behindDoc="1" locked="0" layoutInCell="1" allowOverlap="1">
-              <wp:simplePos x="0" y="0"/>
-              <wp:positionH relativeFrom="page">
-                <wp:posOffset>129635</wp:posOffset>
-              </wp:positionH>
-              <wp:positionV relativeFrom="page">
-                <wp:posOffset>9373234</wp:posOffset>
-              </wp:positionV>
-              <wp:extent cx="776525" cy="127000"/>
-              <wp:effectExtent l="0" t="0" r="0" b="0"/>
-              <wp:wrapNone/>
-              <wp:docPr id="1073741825" name="officeArt object" descr="Classification: Controlled"/>
-              <wp:cNvGraphicFramePr/>
-              <a:graphic xmlns:a="http://schemas.openxmlformats.org/drawingml/2006/main">
-                <a:graphicData uri="http://schemas.microsoft.com/office/word/2010/wordprocessingShape">
-                  <wps:wsp>
-                    <wps:cNvSpPr txBox="1"/>
-                    <wps:spPr>
-                      <a:xfrm>
-                        <a:off x="0" y="0"/>
-                        <a:ext cx="776525" cy="127000"/>
-                      </a:xfrm>
-                      <a:prstGeom prst="rect">
-                        <a:avLst/>
-                      </a:prstGeom>
-                      <a:noFill/>
-                      <a:ln w="12700" cap="flat">
-                        <a:noFill/>
-                        <a:miter lim="400000"/>
-                      </a:ln>
-                      <a:effectLst/>
-                    </wps:spPr>
-                    <wps:txbx>
-                      <w:txbxContent>
-                        <w:p>
-                          <w:pPr>
-                            <w:pStyle w:val="Body A"/>
-                          </w:pPr>
-                          <w:r>
-                            <w:rPr>
-                              <w:rFonts w:ascii="Calibri" w:hAnsi="Calibri"/>
-                              <w:outline w:val="0"/>
-                              <w:color w:val="ff0000"/>
-                              <w:sz w:val="12"/>
-                              <w:szCs w:val="12"/>
-                              <w:u w:color="ff0000"/>
-                              <w:rtl w:val="0"/>
-                              <w:lang w:val="en-US"/>
-                              <w14:textFill>
-                                <w14:solidFill>
-                                  <w14:srgbClr w14:val="FF0000"/>
-                                </w14:solidFill>
-                              </w14:textFill>
-                            </w:rPr>
-                            <w:t>Classification: Controlled</w:t>
-                          </w:r>
-                        </w:p>
-                      </w:txbxContent>
-                    </wps:txbx>
-                    <wps:bodyPr wrap="square" lIns="0" tIns="0" rIns="0" bIns="0" numCol="1" anchor="t">
-                      <a:noAutofit/>
-                    </wps:bodyPr>
-                  </wps:wsp>
-                </a:graphicData>
-              </a:graphic>
-            </wp:anchor>
-          </w:drawing>
-        </mc:Choice>
-        <mc:Fallback>
-          <w:pict>
-            <v:shape id="_x0000_s1026" type="#_x0000_t202" style="visibility:visible;position:absolute;margin-left:10.2pt;margin-top:738.0pt;width:61.1pt;height:10.0pt;z-index:-251658240;mso-position-horizontal:absolute;mso-position-horizontal-relative:page;mso-position-vertical:absolute;mso-position-vertical-relative:page;mso-wrap-distance-left:12.0pt;mso-wrap-distance-top:12.0pt;mso-wrap-distance-right:12.0pt;mso-wrap-distance-bottom:12.0pt;">
-              <v:fill on="f"/>
-              <v:stroke on="f" weight="1.0pt" dashstyle="solid" endcap="flat" miterlimit="400.0%" joinstyle="miter" linestyle="single" startarrow="none" startarrowwidth="medium" startarrowlength="medium" endarrow="none" endarrowwidth="medium" endarrowlength="medium"/>
-              <v:textbox>
-                <w:txbxContent>
-                  <w:p>
-                    <w:pPr>
-                      <w:pStyle w:val="Body A"/>
-                    </w:pPr>
-                    <w:r>
-                      <w:rPr>
-                        <w:rFonts w:ascii="Calibri" w:hAnsi="Calibri"/>
-                        <w:outline w:val="0"/>
-                        <w:color w:val="ff0000"/>
-                        <w:sz w:val="12"/>
-                        <w:szCs w:val="12"/>
-                        <w:u w:color="ff0000"/>
-                        <w:rtl w:val="0"/>
-                        <w:lang w:val="en-US"/>
-                        <w14:textFill>
-                          <w14:solidFill>
-                            <w14:srgbClr w14:val="FF0000"/>
-                          </w14:solidFill>
-                        </w14:textFill>
-                      </w:rPr>
-                      <w:t>Classification: Controlled</w:t>
-                    </w:r>
-                  </w:p>
-                </w:txbxContent>
-              </v:textbox>
-              <w10:wrap type="none" side="bothSides" anchorx="page" anchory="page"/>
-            </v:shape>
-          </w:pict>
-        </mc:Fallback>
-      </mc:AlternateContent>
-    </w:r>
     <w:r/>
   </w:p>
 </w:hdr>
@@ -4250,60 +6179,11 @@
       <w:position w:val="0"/>
       <w:sz w:val="24"/>
       <w:szCs w:val="24"/>
-      <w:u w:val="none" w:color="000000"/>
+      <w:u w:val="none"/>
       <w:shd w:val="nil" w:color="auto" w:fill="auto"/>
       <w:vertAlign w:val="baseline"/>
-      <w14:textOutline w14:w="12700" w14:cap="flat">
+      <w14:textOutline>
         <w14:noFill/>
-        <w14:miter w14:lim="400000"/>
-      </w14:textOutline>
-      <w14:textFill>
-        <w14:solidFill>
-          <w14:srgbClr w14:val="000000"/>
-        </w14:solidFill>
-      </w14:textFill>
-    </w:rPr>
-  </w:style>
-  <w:style w:type="paragraph" w:styleId="Body A">
-    <w:name w:val="Body A"/>
-    <w:next w:val="Body A"/>
-    <w:pPr>
-      <w:keepNext w:val="0"/>
-      <w:keepLines w:val="0"/>
-      <w:pageBreakBefore w:val="0"/>
-      <w:widowControl w:val="1"/>
-      <w:shd w:val="clear" w:color="auto" w:fill="auto"/>
-      <w:suppressAutoHyphens w:val="0"/>
-      <w:bidi w:val="0"/>
-      <w:spacing w:before="0" w:after="0" w:line="240" w:lineRule="auto"/>
-      <w:ind w:left="0" w:right="0" w:firstLine="0"/>
-      <w:jc w:val="left"/>
-      <w:outlineLvl w:val="9"/>
-    </w:pPr>
-    <w:rPr>
-      <w:rFonts w:ascii="Times New Roman" w:cs="Arial Unicode MS" w:hAnsi="Times New Roman" w:eastAsia="Arial Unicode MS"/>
-      <w:b w:val="0"/>
-      <w:bCs w:val="0"/>
-      <w:i w:val="0"/>
-      <w:iCs w:val="0"/>
-      <w:caps w:val="0"/>
-      <w:smallCaps w:val="0"/>
-      <w:strike w:val="0"/>
-      <w:dstrike w:val="0"/>
-      <w:outline w:val="0"/>
-      <w:color w:val="000000"/>
-      <w:spacing w:val="0"/>
-      <w:kern w:val="0"/>
-      <w:position w:val="0"/>
-      <w:sz w:val="24"/>
-      <w:szCs w:val="24"/>
-      <w:u w:val="none" w:color="000000"/>
-      <w:shd w:val="nil" w:color="auto" w:fill="auto"/>
-      <w:vertAlign w:val="baseline"/>
-      <w:lang w:val="en-US"/>
-      <w14:textOutline w14:w="12700" w14:cap="flat">
-        <w14:noFill/>
-        <w14:miter w14:lim="400000"/>
       </w14:textOutline>
       <w14:textFill>
         <w14:solidFill>
@@ -4356,6 +6236,52 @@
       </w14:textFill>
     </w:rPr>
   </w:style>
+  <w:style w:type="paragraph" w:styleId="Body">
+    <w:name w:val="Body"/>
+    <w:next w:val="Body"/>
+    <w:pPr>
+      <w:keepNext w:val="0"/>
+      <w:keepLines w:val="0"/>
+      <w:pageBreakBefore w:val="0"/>
+      <w:widowControl w:val="1"/>
+      <w:shd w:val="clear" w:color="auto" w:fill="auto"/>
+      <w:suppressAutoHyphens w:val="0"/>
+      <w:bidi w:val="0"/>
+      <w:spacing w:before="0" w:after="0" w:line="240" w:lineRule="auto"/>
+      <w:ind w:left="0" w:right="0" w:firstLine="0"/>
+      <w:jc w:val="left"/>
+      <w:outlineLvl w:val="9"/>
+    </w:pPr>
+    <w:rPr>
+      <w:rFonts w:ascii="Times New Roman" w:cs="Times New Roman" w:hAnsi="Times New Roman" w:eastAsia="Times New Roman"/>
+      <w:b w:val="0"/>
+      <w:bCs w:val="0"/>
+      <w:i w:val="0"/>
+      <w:iCs w:val="0"/>
+      <w:caps w:val="0"/>
+      <w:smallCaps w:val="0"/>
+      <w:strike w:val="0"/>
+      <w:dstrike w:val="0"/>
+      <w:outline w:val="0"/>
+      <w:color w:val="000000"/>
+      <w:spacing w:val="0"/>
+      <w:kern w:val="0"/>
+      <w:position w:val="0"/>
+      <w:sz w:val="24"/>
+      <w:szCs w:val="24"/>
+      <w:u w:val="none" w:color="000000"/>
+      <w:shd w:val="nil" w:color="auto" w:fill="auto"/>
+      <w:vertAlign w:val="baseline"/>
+      <w14:textOutline>
+        <w14:noFill/>
+      </w14:textOutline>
+      <w14:textFill>
+        <w14:solidFill>
+          <w14:srgbClr w14:val="000000"/>
+        </w14:solidFill>
+      </w14:textFill>
+    </w:rPr>
+  </w:style>
   <w:style w:type="paragraph" w:styleId="No Spacing">
     <w:name w:val="No Spacing"/>
     <w:next w:val="No Spacing"/>
@@ -4393,53 +6319,6 @@
       <w:shd w:val="nil" w:color="auto" w:fill="auto"/>
       <w:vertAlign w:val="baseline"/>
       <w:lang w:val="en-US"/>
-      <w14:textFill>
-        <w14:solidFill>
-          <w14:srgbClr w14:val="000000"/>
-        </w14:solidFill>
-      </w14:textFill>
-    </w:rPr>
-  </w:style>
-  <w:style w:type="paragraph" w:styleId="Default">
-    <w:name w:val="Default"/>
-    <w:next w:val="Default"/>
-    <w:pPr>
-      <w:keepNext w:val="0"/>
-      <w:keepLines w:val="0"/>
-      <w:pageBreakBefore w:val="0"/>
-      <w:widowControl w:val="1"/>
-      <w:shd w:val="clear" w:color="auto" w:fill="auto"/>
-      <w:suppressAutoHyphens w:val="0"/>
-      <w:bidi w:val="0"/>
-      <w:spacing w:before="160" w:after="0" w:line="288" w:lineRule="auto"/>
-      <w:ind w:left="0" w:right="0" w:firstLine="0"/>
-      <w:jc w:val="left"/>
-      <w:outlineLvl w:val="9"/>
-    </w:pPr>
-    <w:rPr>
-      <w:rFonts w:ascii="Helvetica Neue" w:cs="Helvetica Neue" w:hAnsi="Helvetica Neue" w:eastAsia="Helvetica Neue"/>
-      <w:b w:val="0"/>
-      <w:bCs w:val="0"/>
-      <w:i w:val="0"/>
-      <w:iCs w:val="0"/>
-      <w:caps w:val="0"/>
-      <w:smallCaps w:val="0"/>
-      <w:strike w:val="0"/>
-      <w:dstrike w:val="0"/>
-      <w:outline w:val="0"/>
-      <w:color w:val="000000"/>
-      <w:spacing w:val="0"/>
-      <w:kern w:val="0"/>
-      <w:position w:val="0"/>
-      <w:sz w:val="24"/>
-      <w:szCs w:val="24"/>
-      <w:u w:val="none" w:color="000000"/>
-      <w:shd w:val="nil" w:color="auto" w:fill="auto"/>
-      <w:vertAlign w:val="baseline"/>
-      <w14:textOutline w14:w="12700" w14:cap="flat">
-        <w14:noFill/>
-        <w14:miter w14:lim="400000"/>
-      </w14:textOutline>
       <w14:textFill>
         <w14:solidFill>
           <w14:srgbClr w14:val="000000"/>
@@ -4643,17 +6522,17 @@
         <a:solidFill>
           <a:srgbClr val="FFFFFF"/>
         </a:solidFill>
-        <a:ln w="25400" cap="flat">
+        <a:ln w="12700" cap="flat">
           <a:solidFill>
             <a:schemeClr val="accent1"/>
           </a:solidFill>
           <a:prstDash val="solid"/>
-          <a:round/>
+          <a:miter lim="800000"/>
         </a:ln>
         <a:effectLst/>
         <a:sp3d/>
       </a:spPr>
-      <a:bodyPr rot="0" spcFirstLastPara="1" vertOverflow="overflow" horzOverflow="overflow" vert="horz" wrap="square" lIns="45718" tIns="45718" rIns="45718" bIns="45718" numCol="1" spcCol="38100" rtlCol="0" anchor="ctr" upright="0">
+      <a:bodyPr rot="0" spcFirstLastPara="1" vertOverflow="overflow" horzOverflow="overflow" vert="horz" wrap="square" lIns="45719" tIns="45719" rIns="45719" bIns="45719" numCol="1" spcCol="38100" rtlCol="0" anchor="ctr" upright="0">
         <a:spAutoFit/>
       </a:bodyPr>
       <a:lstStyle>
@@ -4681,10 +6560,10 @@
             </a:solidFill>
             <a:effectLst/>
             <a:uFillTx/>
-            <a:latin typeface="+mn-lt"/>
-            <a:ea typeface="+mn-ea"/>
-            <a:cs typeface="+mn-cs"/>
-            <a:sym typeface="Helvetica Neue"/>
+            <a:latin typeface="Calibri"/>
+            <a:ea typeface="Calibri"/>
+            <a:cs typeface="Calibri"/>
+            <a:sym typeface="Calibri"/>
           </a:defRPr>
         </a:defPPr>
         <a:lvl1pPr marL="0" marR="0" indent="0" algn="l" defTabSz="914400" rtl="0" fontAlgn="auto" latinLnBrk="1" hangingPunct="0">
@@ -4932,12 +6811,12 @@
     <a:lnDef>
       <a:spPr>
         <a:noFill/>
-        <a:ln w="25400" cap="flat">
+        <a:ln w="12700" cap="flat">
           <a:solidFill>
             <a:schemeClr val="accent1"/>
           </a:solidFill>
           <a:prstDash val="solid"/>
-          <a:round/>
+          <a:miter lim="800000"/>
         </a:ln>
         <a:effectLst/>
         <a:sp3d/>
@@ -5224,7 +7103,7 @@
         <a:effectLst/>
         <a:sp3d/>
       </a:spPr>
-      <a:bodyPr rot="0" spcFirstLastPara="1" vertOverflow="overflow" horzOverflow="overflow" vert="horz" wrap="square" lIns="45718" tIns="45718" rIns="45718" bIns="45718" numCol="1" spcCol="38100" rtlCol="0" anchor="t" upright="0">
+      <a:bodyPr rot="0" spcFirstLastPara="1" vertOverflow="overflow" horzOverflow="overflow" vert="horz" wrap="square" lIns="45719" tIns="45719" rIns="45719" bIns="45719" numCol="1" spcCol="38100" rtlCol="0" anchor="t" upright="0">
         <a:spAutoFit/>
       </a:bodyPr>
       <a:lstStyle>
@@ -5252,10 +7131,10 @@
             </a:solidFill>
             <a:effectLst/>
             <a:uFillTx/>
-            <a:latin typeface="+mn-lt"/>
-            <a:ea typeface="+mn-ea"/>
-            <a:cs typeface="+mn-cs"/>
-            <a:sym typeface="Helvetica Neue"/>
+            <a:latin typeface="Calibri"/>
+            <a:ea typeface="Calibri"/>
+            <a:cs typeface="Calibri"/>
+            <a:sym typeface="Calibri"/>
           </a:defRPr>
         </a:defPPr>
         <a:lvl1pPr marL="0" marR="0" indent="0" algn="l" defTabSz="914400" rtl="0" fontAlgn="auto" latinLnBrk="1" hangingPunct="0">

</xml_diff>